<commit_message>
Update mdoc for merging with mainline
</commit_message>
<xml_diff>
--- a/admin/docs/Uvm_SourceForge_Workflow.docx
+++ b/admin/docs/Uvm_SourceForge_Workflow.docx
@@ -242,9 +242,6 @@
                 </w:rPr>
                 <w:alias w:val="Author"/>
                 <w:id w:val="15524260"/>
-                <w:placeholder>
-                  <w:docPart w:val="D69157DCFECB424E8D4F533778E6A565"/>
-                </w:placeholder>
                 <w:dataBinding w:prefixMappings="xmlns:ns0='http://schemas.openxmlformats.org/package/2006/metadata/core-properties' xmlns:ns1='http://purl.org/dc/elements/1.1/'" w:xpath="/ns0:coreProperties[1]/ns1:creator[1]" w:storeItemID="{6C3C8BC8-F283-45AE-878A-BAB7291924A1}"/>
                 <w:text/>
               </w:sdtPr>
@@ -1607,7 +1604,7 @@
             <v:shape id="_x0000_s1188" type="#_x0000_t34" style="position:absolute;left:2971;top:10961;width:1360;height:1;rotation:90" o:connectortype="elbow" adj="10784,-227232000,-58177">
               <v:stroke endarrow="block"/>
             </v:shape>
-            <v:shape id="_x0000_s1189" type="#_x0000_t202" style="position:absolute;left:4354;top:10607;width:2138;height:675">
+            <v:shape id="_x0000_s1189" type="#_x0000_t202" style="position:absolute;left:4354;top:10346;width:2138;height:675">
               <v:textbox style="mso-next-textbox:#_x0000_s1189">
                 <w:txbxContent>
                   <w:p>
@@ -1626,7 +1623,7 @@
               <v:path arrowok="t" fillok="f" o:connecttype="none"/>
               <o:lock v:ext="edit" shapetype="t"/>
             </v:shapetype>
-            <v:shape id="_x0000_s1190" type="#_x0000_t33" style="position:absolute;left:4950;top:9819;width:473;height:788" o:connectortype="elbow" adj="-226595,-275784,-226595">
+            <v:shape id="_x0000_s1190" type="#_x0000_t33" style="position:absolute;left:4950;top:9819;width:473;height:527" o:connectortype="elbow" adj="-226595,-412203,-226595">
               <v:stroke endarrow="block"/>
             </v:shape>
             <v:shape id="_x0000_s1191" type="#_x0000_t202" style="position:absolute;left:2789;top:10779;width:732;height:503" strokecolor="white [3212]">
@@ -1893,7 +1890,7 @@
                 </w:txbxContent>
               </v:textbox>
             </v:shape>
-            <v:shape id="_x0000_s1197" type="#_x0000_t202" style="position:absolute;left:7056;top:10607;width:3960;height:790" filled="f" stroked="f" strokecolor="white [3212]">
+            <v:shape id="_x0000_s1197" type="#_x0000_t202" style="position:absolute;left:6888;top:10282;width:3960;height:790" filled="f" stroked="f" strokecolor="white [3212]">
               <v:textbox style="mso-next-textbox:#_x0000_s1197">
                 <w:txbxContent>
                   <w:p>
@@ -1904,13 +1901,13 @@
                 </w:txbxContent>
               </v:textbox>
             </v:shape>
-            <v:shape id="_x0000_s1198" type="#_x0000_t202" style="position:absolute;left:5748;top:11462;width:5568;height:2448" filled="f" stroked="f" strokecolor="white [3212]">
+            <v:shape id="_x0000_s1198" type="#_x0000_t202" style="position:absolute;left:5748;top:11204;width:5538;height:2628" filled="f" stroked="f" strokecolor="white [3212]">
               <v:textbox style="mso-next-textbox:#_x0000_s1198">
                 <w:txbxContent>
                   <w:p>
                     <w:pPr>
                       <w:rPr>
-                        <w:b/>
+                        <w:i/>
                       </w:rPr>
                     </w:pPr>
                     <w:r>
@@ -1923,19 +1920,7 @@
                       <w:rPr>
                         <w:i/>
                       </w:rPr>
-                      <w:t xml:space="preserve">// </w:t>
-                    </w:r>
-                    <w:r>
-                      <w:rPr>
-                        <w:i/>
-                      </w:rPr>
-                      <w:t>Switch to</w:t>
-                    </w:r>
-                    <w:r>
-                      <w:rPr>
-                        <w:i/>
-                      </w:rPr>
-                      <w:t xml:space="preserve"> master </w:t>
+                      <w:t xml:space="preserve">// Make sure in master </w:t>
                     </w:r>
                     <w:r>
                       <w:rPr>
@@ -1959,7 +1944,7 @@
                       <w:rPr>
                         <w:b/>
                       </w:rPr>
-                      <w:t xml:space="preserve">$  git fetch origin                </w:t>
+                      <w:t xml:space="preserve">$  git pull origin master     </w:t>
                     </w:r>
                     <w:r>
                       <w:rPr>
@@ -1986,38 +1971,125 @@
                       <w:rPr>
                         <w:b/>
                       </w:rPr>
-                      <w:t xml:space="preserve">$  git merge </w:t>
-                    </w:r>
-                    <w:r>
-                      <w:rPr>
-                        <w:b/>
-                      </w:rPr>
-                      <w:t>origin/</w:t>
-                    </w:r>
-                    <w:r>
-                      <w:rPr>
-                        <w:b/>
-                      </w:rPr>
-                      <w:t xml:space="preserve">PW_FEAT_1 </w:t>
-                    </w:r>
-                    <w:r>
-                      <w:rPr>
-                        <w:i/>
-                      </w:rPr>
-                      <w:t xml:space="preserve"> // Merge yours in</w:t>
-                    </w:r>
-                    <w:r>
-                      <w:rPr>
-                        <w:b/>
+                      <w:t>$  git merge origin/</w:t>
+                    </w:r>
+                    <w:r>
+                      <w:rPr>
+                        <w:b/>
+                      </w:rPr>
+                      <w:t>PW</w:t>
+                    </w:r>
+                    <w:r>
+                      <w:rPr>
+                        <w:b/>
+                      </w:rPr>
+                      <w:t xml:space="preserve">_FEAT_1 </w:t>
+                    </w:r>
+                    <w:r>
+                      <w:rPr>
+                        <w:i/>
+                      </w:rPr>
+                      <w:t xml:space="preserve"> // Merge </w:t>
+                    </w:r>
+                    <w:r>
+                      <w:rPr>
+                        <w:i/>
+                      </w:rPr>
+                      <w:t>latest master</w:t>
+                    </w:r>
+                    <w:r>
+                      <w:rPr>
+                        <w:i/>
+                      </w:rPr>
+                      <w:t xml:space="preserve"> </w:t>
+                    </w:r>
+                    <w:r>
+                      <w:rPr>
+                        <w:i/>
+                      </w:rPr>
+                      <w:t xml:space="preserve">         </w:t>
+                    </w:r>
+                    <w:r>
+                      <w:rPr>
+                        <w:i/>
                       </w:rPr>
                       <w:br/>
+                      <w:t xml:space="preserve">                                                           // </w:t>
+                    </w:r>
+                    <w:r>
+                      <w:rPr>
+                        <w:i/>
+                      </w:rPr>
+                      <w:t>with latest</w:t>
+                    </w:r>
+                    <w:r>
+                      <w:rPr>
+                        <w:i/>
+                      </w:rPr>
+                      <w:t xml:space="preserve"> PW_FEAT_1</w:t>
                     </w:r>
                     <w:r>
                       <w:rPr>
                         <w:b/>
                       </w:rPr>
                       <w:br/>
-                      <w:t xml:space="preserve">$  git push origin master  </w:t>
+                      <w:t xml:space="preserve">$  git push </w:t>
+                    </w:r>
+                    <w:r>
+                      <w:rPr>
+                        <w:b/>
+                      </w:rPr>
+                      <w:t xml:space="preserve">–dry-run </w:t>
+                    </w:r>
+                    <w:r>
+                      <w:rPr>
+                        <w:b/>
+                      </w:rPr>
+                      <w:t xml:space="preserve">origin master </w:t>
+                    </w:r>
+                    <w:r>
+                      <w:rPr>
+                        <w:i/>
+                      </w:rPr>
+                      <w:t xml:space="preserve">// Do a dry </w:t>
+                    </w:r>
+                    <w:r>
+                      <w:rPr>
+                        <w:i/>
+                      </w:rPr>
+                      <w:t>run</w:t>
+                    </w:r>
+                    <w:r>
+                      <w:rPr>
+                        <w:i/>
+                      </w:rPr>
+                      <w:br/>
+                    </w:r>
+                    <w:r>
+                      <w:rPr>
+                        <w:b/>
+                      </w:rPr>
+                      <w:t>$</w:t>
+                    </w:r>
+                    <w:r>
+                      <w:rPr>
+                        <w:b/>
+                        <w:i/>
+                      </w:rPr>
+                      <w:t xml:space="preserve"> </w:t>
+                    </w:r>
+                    <w:r>
+                      <w:rPr>
+                        <w:b/>
+                        <w:i/>
+                      </w:rPr>
+                      <w:t xml:space="preserve"> </w:t>
+                    </w:r>
+                    <w:r>
+                      <w:rPr>
+                        <w:b/>
+                      </w:rPr>
+                      <w:t xml:space="preserve">git push origin master  </w:t>
                     </w:r>
                     <w:r>
                       <w:rPr>
@@ -2032,13 +2104,6 @@
                       <w:br/>
                       <w:t>&lt;send email!&gt;</w:t>
                     </w:r>
-                  </w:p>
-                  <w:p>
-                    <w:pPr>
-                      <w:rPr>
-                        <w:b/>
-                      </w:rPr>
-                    </w:pPr>
                   </w:p>
                   <w:p>
                     <w:pPr>
@@ -3421,13 +3486,13 @@
                 </w:txbxContent>
               </v:textbox>
             </v:shape>
-            <v:shape id="_x0000_s1336" type="#_x0000_t202" style="position:absolute;left:5748;top:9921;width:5568;height:2448" filled="f" stroked="f" strokecolor="white [3212]">
+            <v:shape id="_x0000_s1336" type="#_x0000_t202" style="position:absolute;left:5748;top:9921;width:5568;height:2835" filled="f" stroked="f" strokecolor="white [3212]">
               <v:textbox style="mso-next-textbox:#_x0000_s1336">
                 <w:txbxContent>
                   <w:p>
                     <w:pPr>
                       <w:rPr>
-                        <w:b/>
+                        <w:i/>
                       </w:rPr>
                     </w:pPr>
                     <w:r>
@@ -3464,7 +3529,25 @@
                       <w:rPr>
                         <w:b/>
                       </w:rPr>
-                      <w:t xml:space="preserve">$  git fetch origin                </w:t>
+                      <w:t xml:space="preserve">$  git </w:t>
+                    </w:r>
+                    <w:r>
+                      <w:rPr>
+                        <w:b/>
+                      </w:rPr>
+                      <w:t>pull</w:t>
+                    </w:r>
+                    <w:r>
+                      <w:rPr>
+                        <w:b/>
+                      </w:rPr>
+                      <w:t xml:space="preserve"> origin</w:t>
+                    </w:r>
+                    <w:r>
+                      <w:rPr>
+                        <w:b/>
+                      </w:rPr>
+                      <w:t xml:space="preserve"> master     </w:t>
                     </w:r>
                     <w:r>
                       <w:rPr>
@@ -3515,26 +3598,131 @@
                       <w:rPr>
                         <w:i/>
                       </w:rPr>
-                      <w:t xml:space="preserve"> // Merge in</w:t>
-                    </w:r>
-                    <w:r>
-                      <w:rPr>
-                        <w:i/>
-                      </w:rPr>
-                      <w:t xml:space="preserve"> with latest</w:t>
-                    </w:r>
-                    <w:r>
-                      <w:rPr>
-                        <w:b/>
+                      <w:t xml:space="preserve"> </w:t>
+                    </w:r>
+                    <w:r>
+                      <w:rPr>
+                        <w:i/>
+                      </w:rPr>
+                      <w:tab/>
+                    </w:r>
+                    <w:r>
+                      <w:rPr>
+                        <w:i/>
+                      </w:rPr>
+                      <w:t>// Merge in</w:t>
+                    </w:r>
+                    <w:r>
+                      <w:rPr>
+                        <w:i/>
+                      </w:rPr>
+                      <w:t xml:space="preserve"> with </w:t>
+                    </w:r>
+                    <w:r>
+                      <w:rPr>
+                        <w:i/>
                       </w:rPr>
                       <w:br/>
                     </w:r>
                     <w:r>
                       <w:rPr>
+                        <w:i/>
+                      </w:rPr>
+                      <w:tab/>
+                    </w:r>
+                    <w:r>
+                      <w:rPr>
+                        <w:i/>
+                      </w:rPr>
+                      <w:tab/>
+                    </w:r>
+                    <w:r>
+                      <w:rPr>
+                        <w:i/>
+                      </w:rPr>
+                      <w:tab/>
+                    </w:r>
+                    <w:r>
+                      <w:rPr>
+                        <w:i/>
+                      </w:rPr>
+                      <w:tab/>
+                    </w:r>
+                    <w:r>
+                      <w:rPr>
+                        <w:i/>
+                      </w:rPr>
+                      <w:tab/>
+                      <w:t xml:space="preserve">// </w:t>
+                    </w:r>
+                    <w:r>
+                      <w:rPr>
+                        <w:i/>
+                      </w:rPr>
+                      <w:t>latest</w:t>
+                    </w:r>
+                    <w:r>
+                      <w:rPr>
                         <w:b/>
                       </w:rPr>
                       <w:br/>
-                      <w:t xml:space="preserve">$  git push origin master  </w:t>
+                      <w:t xml:space="preserve">$  </w:t>
+                    </w:r>
+                    <w:r>
+                      <w:rPr>
+                        <w:b/>
+                      </w:rPr>
+                      <w:t xml:space="preserve">git push </w:t>
+                    </w:r>
+                    <w:r>
+                      <w:rPr>
+                        <w:b/>
+                      </w:rPr>
+                      <w:t xml:space="preserve">–dry-run </w:t>
+                    </w:r>
+                    <w:r>
+                      <w:rPr>
+                        <w:b/>
+                      </w:rPr>
+                      <w:t xml:space="preserve">origin master </w:t>
+                    </w:r>
+                    <w:r>
+                      <w:rPr>
+                        <w:i/>
+                      </w:rPr>
+                      <w:t xml:space="preserve">// Do a dry run </w:t>
+                    </w:r>
+                    <w:r>
+                      <w:rPr>
+                        <w:i/>
+                      </w:rPr>
+                      <w:br/>
+                    </w:r>
+                    <w:r>
+                      <w:rPr>
+                        <w:b/>
+                      </w:rPr>
+                      <w:t>$</w:t>
+                    </w:r>
+                    <w:r>
+                      <w:rPr>
+                        <w:b/>
+                        <w:i/>
+                      </w:rPr>
+                      <w:t xml:space="preserve"> </w:t>
+                    </w:r>
+                    <w:r>
+                      <w:rPr>
+                        <w:b/>
+                        <w:i/>
+                      </w:rPr>
+                      <w:t xml:space="preserve"> </w:t>
+                    </w:r>
+                    <w:r>
+                      <w:rPr>
+                        <w:b/>
+                      </w:rPr>
+                      <w:t xml:space="preserve">git push origin master  </w:t>
                     </w:r>
                     <w:r>
                       <w:rPr>
@@ -6045,37 +6233,6 @@
         </w:p>
       </w:docPartBody>
     </w:docPart>
-    <w:docPart>
-      <w:docPartPr>
-        <w:name w:val="522B23E43E5E44B8A436349563896D35"/>
-        <w:category>
-          <w:name w:val="General"/>
-          <w:gallery w:val="placeholder"/>
-        </w:category>
-        <w:types>
-          <w:type w:val="bbPlcHdr"/>
-        </w:types>
-        <w:behaviors>
-          <w:behavior w:val="content"/>
-        </w:behaviors>
-        <w:guid w:val="{22575707-3BF8-4DD8-BFB7-EB8C1FB3F27F}"/>
-      </w:docPartPr>
-      <w:docPartBody>
-        <w:p>
-          <w:pPr>
-            <w:pStyle w:val="522B23E43E5E44B8A436349563896D35"/>
-          </w:pPr>
-          <w:r>
-            <w:rPr>
-              <w:rFonts w:asciiTheme="majorHAnsi" w:eastAsiaTheme="majorEastAsia" w:hAnsiTheme="majorHAnsi" w:cstheme="majorBidi"/>
-              <w:sz w:val="44"/>
-              <w:szCs w:val="44"/>
-            </w:rPr>
-            <w:t>[Type the document subtitle]</w:t>
-          </w:r>
-        </w:p>
-      </w:docPartBody>
-    </w:docPart>
   </w:docParts>
 </w:glossaryDocument>
 </file>
@@ -6148,6 +6305,7 @@
     <w:rsidRoot w:val="00D76E31"/>
     <w:rsid w:val="000410F8"/>
     <w:rsid w:val="0017545F"/>
+    <w:rsid w:val="00561714"/>
     <w:rsid w:val="00B96DBA"/>
     <w:rsid w:val="00D76E31"/>
     <w:rsid w:val="00FF52EA"/>
@@ -6741,7 +6899,7 @@
 </file>
 
 <file path=customXml/itemProps2.xml><?xml version="1.0" encoding="utf-8"?>
-<ds:datastoreItem xmlns:ds="http://schemas.openxmlformats.org/officeDocument/2006/customXml" ds:itemID="{10FCEC3E-1B13-44A6-85FC-AD3968A79146}">
+<ds:datastoreItem xmlns:ds="http://schemas.openxmlformats.org/officeDocument/2006/customXml" ds:itemID="{42C9B4A0-9D5D-4FA6-9BFC-89BB3D7634C0}">
   <ds:schemaRefs>
     <ds:schemaRef ds:uri="http://schemas.openxmlformats.org/officeDocument/2006/bibliography"/>
   </ds:schemaRefs>

</xml_diff>

<commit_message>
Update mainline merge documentaation
</commit_message>
<xml_diff>
--- a/admin/docs/Uvm_SourceForge_Workflow.docx
+++ b/admin/docs/Uvm_SourceForge_Workflow.docx
@@ -2102,6 +2102,17 @@
                         <w:b/>
                       </w:rPr>
                       <w:br/>
+                    </w:r>
+                    <w:r>
+                      <w:rPr>
+                        <w:b/>
+                      </w:rPr>
+                      <w:t xml:space="preserve">$  </w:t>
+                    </w:r>
+                    <w:r>
+                      <w:rPr>
+                        <w:b/>
+                      </w:rPr>
                       <w:t>&lt;send email!&gt;</w:t>
                     </w:r>
                   </w:p>
@@ -3735,6 +3746,23 @@
                         <w:b/>
                       </w:rPr>
                       <w:br/>
+                    </w:r>
+                    <w:r>
+                      <w:rPr>
+                        <w:b/>
+                      </w:rPr>
+                      <w:t xml:space="preserve">$ </w:t>
+                    </w:r>
+                    <w:r>
+                      <w:rPr>
+                        <w:b/>
+                      </w:rPr>
+                      <w:t xml:space="preserve"> </w:t>
+                    </w:r>
+                    <w:r>
+                      <w:rPr>
+                        <w:b/>
+                      </w:rPr>
                       <w:t>&lt;send email!&gt;</w:t>
                     </w:r>
                   </w:p>
@@ -6899,7 +6927,7 @@
 </file>
 
 <file path=customXml/itemProps2.xml><?xml version="1.0" encoding="utf-8"?>
-<ds:datastoreItem xmlns:ds="http://schemas.openxmlformats.org/officeDocument/2006/customXml" ds:itemID="{42C9B4A0-9D5D-4FA6-9BFC-89BB3D7634C0}">
+<ds:datastoreItem xmlns:ds="http://schemas.openxmlformats.org/officeDocument/2006/customXml" ds:itemID="{817B6693-4AB9-49C1-8C33-83477F7ECB31}">
   <ds:schemaRefs>
     <ds:schemaRef ds:uri="http://schemas.openxmlformats.org/officeDocument/2006/bibliography"/>
   </ds:schemaRefs>

</xml_diff>

<commit_message>
Update script and workflow
</commit_message>
<xml_diff>
--- a/admin/docs/Uvm_SourceForge_Workflow.docx
+++ b/admin/docs/Uvm_SourceForge_Workflow.docx
@@ -42,9 +42,6 @@
                 </w:rPr>
                 <w:alias w:val="Company"/>
                 <w:id w:val="15524243"/>
-                <w:placeholder>
-                  <w:docPart w:val="18DA87840814461487779CAB551D3A1A"/>
-                </w:placeholder>
                 <w:dataBinding w:prefixMappings="xmlns:ns0='http://schemas.openxmlformats.org/officeDocument/2006/extended-properties'" w:xpath="/ns0:Properties[1]/ns0:Company[1]" w:storeItemID="{6668398D-A668-4E3E-A5EB-62B293D839F1}"/>
                 <w:text/>
               </w:sdtPr>
@@ -88,9 +85,6 @@
                 </w:rPr>
                 <w:alias w:val="Title"/>
                 <w:id w:val="15524250"/>
-                <w:placeholder>
-                  <w:docPart w:val="5DC1B88ADE074399AF29611F74AF9E00"/>
-                </w:placeholder>
                 <w:dataBinding w:prefixMappings="xmlns:ns0='http://schemas.openxmlformats.org/package/2006/metadata/core-properties' xmlns:ns1='http://purl.org/dc/elements/1.1/'" w:xpath="/ns0:coreProperties[1]/ns1:title[1]" w:storeItemID="{6C3C8BC8-F283-45AE-878A-BAB7291924A1}"/>
                 <w:text/>
               </w:sdtPr>
@@ -140,9 +134,6 @@
                 </w:rPr>
                 <w:alias w:val="Subtitle"/>
                 <w:id w:val="15524255"/>
-                <w:placeholder>
-                  <w:docPart w:val="522B23E43E5E44B8A436349563896D35"/>
-                </w:placeholder>
                 <w:dataBinding w:prefixMappings="xmlns:ns0='http://schemas.openxmlformats.org/package/2006/metadata/core-properties' xmlns:ns1='http://purl.org/dc/elements/1.1/'" w:xpath="/ns0:coreProperties[1]/ns1:subject[1]" w:storeItemID="{6C3C8BC8-F283-45AE-878A-BAB7291924A1}"/>
                 <w:text/>
               </w:sdtPr>
@@ -212,7 +203,7 @@
                   <w:jc w:val="center"/>
                 </w:pPr>
                 <w:r>
-                  <w:t>Version 0.1</w:t>
+                  <w:t>Version 1.0</w:t>
                 </w:r>
               </w:p>
               <w:p>
@@ -286,7 +277,7 @@
                 <w:alias w:val="Date"/>
                 <w:id w:val="516659546"/>
                 <w:dataBinding w:prefixMappings="xmlns:ns0='http://schemas.microsoft.com/office/2006/coverPageProps'" w:xpath="/ns0:CoverPageProperties[1]/ns0:PublishDate[1]" w:storeItemID="{55AF091B-3C7A-41E3-B477-F2FDAA23CFDA}"/>
-                <w:date w:fullDate="2010-04-02T00:00:00Z">
+                <w:date w:fullDate="2011-04-16T00:00:00Z">
                   <w:dateFormat w:val="M/d/yyyy"/>
                   <w:lid w:val="en-US"/>
                   <w:storeMappedDataAs w:val="dateTime"/>
@@ -313,7 +304,7 @@
                         <w:b/>
                         <w:bCs/>
                       </w:rPr>
-                      <w:t>4/2/2010</w:t>
+                      <w:t>4/16/2011</w:t>
                     </w:r>
                   </w:p>
                 </w:tc>
@@ -850,43 +841,35 @@
     <w:p>
       <w:pPr>
         <w:rPr>
-          <w:b/>
-          <w:i/>
-          <w:sz w:val="20"/>
-        </w:rPr>
-      </w:pPr>
-      <w:r>
-        <w:rPr>
-          <w:b/>
-          <w:i/>
-          <w:sz w:val="20"/>
-        </w:rPr>
-        <w:tab/>
-      </w:r>
-      <w:r>
-        <w:rPr>
-          <w:b/>
-          <w:i/>
-          <w:sz w:val="20"/>
-        </w:rPr>
-        <w:tab/>
-      </w:r>
-      <w:r>
-        <w:rPr>
-          <w:b/>
-          <w:i/>
-          <w:sz w:val="20"/>
-        </w:rPr>
-        <w:t xml:space="preserve">git clone </w:t>
-      </w:r>
-      <w:r>
-        <w:rPr>
           <w:rStyle w:val="HTMLCode"/>
           <w:rFonts w:ascii="Calibri" w:eastAsia="Calibri" w:hAnsi="Calibri"/>
           <w:b/>
           <w:i/>
         </w:rPr>
-        <w:t>git://</w:t>
+      </w:pPr>
+      <w:r>
+        <w:rPr>
+          <w:b/>
+          <w:i/>
+          <w:sz w:val="20"/>
+        </w:rPr>
+        <w:tab/>
+      </w:r>
+      <w:r>
+        <w:rPr>
+          <w:b/>
+          <w:i/>
+          <w:sz w:val="20"/>
+        </w:rPr>
+        <w:tab/>
+      </w:r>
+      <w:r>
+        <w:rPr>
+          <w:b/>
+          <w:i/>
+          <w:sz w:val="20"/>
+        </w:rPr>
+        <w:t xml:space="preserve">git clone </w:t>
       </w:r>
       <w:r>
         <w:rPr>
@@ -895,7 +878,7 @@
           <w:b/>
           <w:i/>
         </w:rPr>
-        <w:t>uvm</w:t>
+        <w:t>git://</w:t>
       </w:r>
       <w:r>
         <w:rPr>
@@ -904,7 +887,7 @@
           <w:b/>
           <w:i/>
         </w:rPr>
-        <w:t>.git.sourceforge.net/gitroot/</w:t>
+        <w:t>uvm</w:t>
       </w:r>
       <w:r>
         <w:rPr>
@@ -913,7 +896,7 @@
           <w:b/>
           <w:i/>
         </w:rPr>
-        <w:t>uvm/uvm</w:t>
+        <w:t>.git.sourceforge.net/gitroot/</w:t>
       </w:r>
       <w:r>
         <w:rPr>
@@ -922,11 +905,67 @@
           <w:b/>
           <w:i/>
         </w:rPr>
+        <w:t>uvm/uvm</w:t>
+      </w:r>
+      <w:r>
+        <w:rPr>
+          <w:rStyle w:val="HTMLCode"/>
+          <w:rFonts w:ascii="Calibri" w:eastAsia="Calibri" w:hAnsi="Calibri"/>
+          <w:b/>
+          <w:i/>
+        </w:rPr>
         <w:t xml:space="preserve"> </w:t>
       </w:r>
     </w:p>
     <w:p>
       <w:pPr>
+        <w:rPr>
+          <w:b/>
+          <w:i/>
+          <w:sz w:val="20"/>
+        </w:rPr>
+      </w:pPr>
+    </w:p>
+    <w:p>
+      <w:pPr>
+        <w:ind w:firstLine="720"/>
+        <w:rPr>
+          <w:sz w:val="20"/>
+        </w:rPr>
+      </w:pPr>
+      <w:r>
+        <w:rPr>
+          <w:sz w:val="20"/>
+        </w:rPr>
+        <w:t xml:space="preserve"> </w:t>
+      </w:r>
+      <w:r>
+        <w:rPr>
+          <w:sz w:val="20"/>
+        </w:rPr>
+        <w:t xml:space="preserve">This will create a directory </w:t>
+      </w:r>
+      <w:r>
+        <w:rPr>
+          <w:sz w:val="20"/>
+        </w:rPr>
+        <w:t>uvm</w:t>
+      </w:r>
+      <w:r>
+        <w:rPr>
+          <w:sz w:val="20"/>
+        </w:rPr>
+        <w:t>.</w:t>
+      </w:r>
+      <w:r>
+        <w:rPr>
+          <w:sz w:val="20"/>
+        </w:rPr>
+        <w:t xml:space="preserve">   </w:t>
+      </w:r>
+    </w:p>
+    <w:p>
+      <w:pPr>
         <w:ind w:left="360"/>
         <w:rPr>
           <w:b/>
@@ -944,7 +983,30 @@
           <w:b/>
           <w:sz w:val="20"/>
         </w:rPr>
-        <w:t>Identify self to git</w:t>
+        <w:t>Set some default git configurations</w:t>
+      </w:r>
+    </w:p>
+    <w:p>
+      <w:pPr>
+        <w:ind w:left="720"/>
+        <w:rPr>
+          <w:i/>
+          <w:sz w:val="20"/>
+        </w:rPr>
+      </w:pPr>
+      <w:r>
+        <w:rPr>
+          <w:i/>
+          <w:sz w:val="20"/>
+        </w:rPr>
+        <w:t>I</w:t>
+      </w:r>
+      <w:r>
+        <w:rPr>
+          <w:i/>
+          <w:sz w:val="20"/>
+        </w:rPr>
+        <w:t>dentify self to git</w:t>
       </w:r>
     </w:p>
     <w:p>
@@ -990,132 +1052,307 @@
           <w:b/>
           <w:i/>
         </w:rPr>
-        <w:t>git config --global user.email "user@example.com"</w:t>
-      </w:r>
-    </w:p>
-    <w:p>
-      <w:pPr>
-        <w:rPr>
-          <w:b/>
-          <w:i/>
-          <w:sz w:val="20"/>
-        </w:rPr>
-      </w:pPr>
-    </w:p>
-    <w:p>
-      <w:pPr>
-        <w:rPr>
-          <w:sz w:val="20"/>
-        </w:rPr>
-      </w:pPr>
-      <w:r>
-        <w:rPr>
-          <w:sz w:val="20"/>
-        </w:rPr>
+        <w:t xml:space="preserve">git config --global user.email </w:t>
+      </w:r>
+      <w:hyperlink r:id="rId12" w:history="1">
+        <w:r>
+          <w:rPr>
+            <w:rStyle w:val="Hyperlink"/>
+            <w:b/>
+            <w:i/>
+          </w:rPr>
+          <w:t>user@example.com</w:t>
+        </w:r>
+      </w:hyperlink>
+    </w:p>
+    <w:p>
+      <w:pPr>
+        <w:pStyle w:val="HTMLPreformatted"/>
+        <w:rPr>
+          <w:b/>
+          <w:i/>
+        </w:rPr>
+      </w:pPr>
+    </w:p>
+    <w:p>
+      <w:pPr>
+        <w:ind w:left="360" w:firstLine="360"/>
+        <w:rPr>
+          <w:i/>
+          <w:sz w:val="20"/>
+        </w:rPr>
+      </w:pPr>
+      <w:r>
+        <w:rPr>
+          <w:i/>
+          <w:sz w:val="20"/>
+        </w:rPr>
+        <w:t>Ensure</w:t>
+      </w:r>
+      <w:r>
+        <w:rPr>
+          <w:i/>
+          <w:sz w:val="20"/>
+        </w:rPr>
+        <w:t xml:space="preserve">t all branch merges are recorded consistently without losing history. </w:t>
+      </w:r>
+    </w:p>
+    <w:p>
+      <w:pPr>
+        <w:pStyle w:val="HTMLPreformatted"/>
+        <w:rPr>
+          <w:b/>
+          <w:i/>
+        </w:rPr>
+      </w:pPr>
+      <w:r>
+        <w:rPr>
+          <w:b/>
+          <w:i/>
+        </w:rPr>
+        <w:tab/>
+      </w:r>
+      <w:r>
+        <w:rPr>
+          <w:b/>
+          <w:i/>
+        </w:rPr>
+        <w:t xml:space="preserve">git config --global </w:t>
+      </w:r>
+      <w:r>
+        <w:rPr>
+          <w:b/>
+          <w:i/>
+        </w:rPr>
+        <w:t>core</w:t>
+      </w:r>
+      <w:r>
+        <w:rPr>
+          <w:b/>
+          <w:i/>
+        </w:rPr>
+        <w:t>.</w:t>
+      </w:r>
+      <w:r>
+        <w:rPr>
+          <w:b/>
+          <w:i/>
+        </w:rPr>
+        <w:t>mergeoptions</w:t>
+      </w:r>
+      <w:r>
+        <w:rPr>
+          <w:b/>
+          <w:i/>
+        </w:rPr>
+        <w:t xml:space="preserve"> "</w:t>
+      </w:r>
+      <w:r>
+        <w:rPr>
+          <w:b/>
+          <w:i/>
+        </w:rPr>
+        <w:t>--no-ff”</w:t>
+      </w:r>
+    </w:p>
+    <w:p>
+      <w:pPr>
+        <w:pStyle w:val="HTMLPreformatted"/>
+        <w:rPr>
+          <w:b/>
+          <w:i/>
+        </w:rPr>
+      </w:pPr>
+      <w:r>
+        <w:rPr>
+          <w:b/>
+          <w:i/>
+        </w:rPr>
+        <w:tab/>
+      </w:r>
+    </w:p>
+    <w:p>
+      <w:pPr>
+        <w:pStyle w:val="HTMLPreformatted"/>
+        <w:rPr>
+          <w:b/>
+          <w:i/>
+        </w:rPr>
+      </w:pPr>
+    </w:p>
+    <w:p>
+      <w:pPr>
+        <w:pStyle w:val="Title"/>
+      </w:pPr>
+      <w:bookmarkStart w:id="0" w:name="_Ref257983465"/>
+      <w:r>
+        <w:lastRenderedPageBreak/>
+        <w:t>Development Branches</w:t>
+      </w:r>
+    </w:p>
+    <w:p>
+      <w:pPr>
+        <w:pStyle w:val="Heading1"/>
+      </w:pPr>
+      <w:r>
+        <w:t>Terminology</w:t>
+      </w:r>
+    </w:p>
+    <w:p>
+      <w:pPr>
+        <w:spacing w:after="0" w:line="240" w:lineRule="auto"/>
+        <w:ind w:left="2160" w:hanging="2160"/>
+      </w:pPr>
+      <w:r>
+        <w:rPr>
+          <w:b/>
+        </w:rPr>
+        <w:t>Major releases</w:t>
+      </w:r>
+      <w:r>
         <w:t xml:space="preserve"> </w:t>
       </w:r>
       <w:r>
-        <w:rPr>
-          <w:sz w:val="20"/>
-        </w:rPr>
-        <w:t xml:space="preserve">This will create a directory </w:t>
-      </w:r>
-      <w:r>
-        <w:rPr>
-          <w:sz w:val="20"/>
-        </w:rPr>
-        <w:t>uvm</w:t>
-      </w:r>
-      <w:r>
-        <w:rPr>
-          <w:sz w:val="20"/>
-        </w:rPr>
+        <w:tab/>
+      </w:r>
+      <w:r>
+        <w:t>1.0, 1.2, 2.0 etc</w:t>
+      </w:r>
+    </w:p>
+    <w:p>
+      <w:pPr>
+        <w:spacing w:after="0" w:line="240" w:lineRule="auto"/>
+      </w:pPr>
+      <w:r>
+        <w:rPr>
+          <w:b/>
+        </w:rPr>
+        <w:t>Bugfix release</w:t>
+      </w:r>
+      <w:r>
+        <w:t xml:space="preserve">   </w:t>
+      </w:r>
+      <w:r>
+        <w:tab/>
+      </w:r>
+      <w:r>
+        <w:tab/>
+      </w:r>
+      <w:r>
+        <w:t>1.1</w:t>
+      </w:r>
+      <w:r>
         <w:t>.</w:t>
       </w:r>
       <w:r>
-        <w:rPr>
-          <w:sz w:val="20"/>
-        </w:rPr>
-        <w:t xml:space="preserve">   </w:t>
+        <w:t>a, 1.1</w:t>
+      </w:r>
+      <w:r>
+        <w:t>.</w:t>
+      </w:r>
+      <w:r>
+        <w:t>b etc</w:t>
       </w:r>
     </w:p>
     <w:p>
       <w:pPr>
         <w:spacing w:after="0" w:line="240" w:lineRule="auto"/>
-        <w:rPr>
-          <w:rFonts w:ascii="Cambria" w:eastAsia="Times New Roman" w:hAnsi="Cambria"/>
-          <w:color w:val="17365D"/>
-          <w:spacing w:val="5"/>
-          <w:kern w:val="28"/>
-          <w:sz w:val="52"/>
-          <w:szCs w:val="52"/>
-        </w:rPr>
-      </w:pPr>
-      <w:r>
-        <w:br w:type="page"/>
-      </w:r>
-    </w:p>
-    <w:p>
-      <w:pPr>
-        <w:pStyle w:val="Title"/>
-      </w:pPr>
-      <w:r>
-        <w:lastRenderedPageBreak/>
-        <w:t>Workflows</w:t>
-      </w:r>
-    </w:p>
-    <w:p>
-      <w:r>
-        <w:t xml:space="preserve">Git </w:t>
-      </w:r>
-      <w:r>
-        <w:t>is</w:t>
-      </w:r>
-      <w:r>
-        <w:t xml:space="preserve"> a very flexible and scalable </w:t>
-      </w:r>
-      <w:r>
-        <w:t>version controlling system and</w:t>
-      </w:r>
-      <w:r>
-        <w:t xml:space="preserve"> supports a wide variety of workflows and environments. </w:t>
-      </w:r>
-      <w:r>
-        <w:t xml:space="preserve">The challenge </w:t>
-      </w:r>
-      <w:r>
-        <w:t>for us is</w:t>
-      </w:r>
-      <w:r>
-        <w:t xml:space="preserve"> to adopt a flow that will allow one to be productive without requiring a deep understanding of git, while maintaining integrity of the public repository.  </w:t>
-      </w:r>
-    </w:p>
-    <w:p>
-      <w:r>
-        <w:t xml:space="preserve">The workflows presented here are suitable for the VIP-TSC needs, and strike a good balance between </w:t>
-      </w:r>
-      <w:r>
-        <w:t xml:space="preserve">simplicity, </w:t>
-      </w:r>
-      <w:r>
-        <w:t xml:space="preserve">flexibility, robustness, and maintainability. </w:t>
-      </w:r>
-    </w:p>
-    <w:p>
-      <w:r>
-        <w:t>T</w:t>
-      </w:r>
-      <w:r>
-        <w:t xml:space="preserve">here will be the following </w:t>
-      </w:r>
-      <w:r>
-        <w:t xml:space="preserve">three kinds of </w:t>
-      </w:r>
-      <w:r>
-        <w:t>branches</w:t>
-      </w:r>
-      <w:r>
-        <w:t>:</w:t>
+        <w:ind w:left="2160" w:hanging="2160"/>
+      </w:pPr>
+      <w:r>
+        <w:rPr>
+          <w:b/>
+        </w:rPr>
+        <w:t>Early adopter release</w:t>
+      </w:r>
+      <w:r>
+        <w:t>.</w:t>
+      </w:r>
+      <w:r>
+        <w:t xml:space="preserve"> </w:t>
+      </w:r>
+      <w:r>
+        <w:tab/>
+        <w:t>1</w:t>
+      </w:r>
+      <w:r>
+        <w:t>.0</w:t>
+      </w:r>
+      <w:r>
+        <w:t>.</w:t>
+      </w:r>
+      <w:r>
+        <w:t>EA, 1.2</w:t>
+      </w:r>
+      <w:r>
+        <w:t>.</w:t>
+      </w:r>
+      <w:r>
+        <w:t>EA etc</w:t>
+      </w:r>
+      <w:r>
+        <w:t xml:space="preserve"> </w:t>
+      </w:r>
+    </w:p>
+    <w:p>
+      <w:pPr>
+        <w:spacing w:after="0" w:line="240" w:lineRule="auto"/>
+        <w:ind w:left="2160" w:hanging="2160"/>
+      </w:pPr>
+      <w:r>
+        <w:rPr>
+          <w:b/>
+        </w:rPr>
+        <w:t>Mantis branch</w:t>
+      </w:r>
+      <w:r>
+        <w:tab/>
+        <w:t>Where any initial coding is done. There should be a corresponding mantis filed. Branch is merged to integration branch(see below) upon code review and approval.</w:t>
+      </w:r>
+    </w:p>
+    <w:p>
+      <w:pPr>
+        <w:spacing w:after="0" w:line="240" w:lineRule="auto"/>
+      </w:pPr>
+      <w:r>
+        <w:rPr>
+          <w:b/>
+        </w:rPr>
+        <w:t>Integration branch</w:t>
+      </w:r>
+      <w:r>
+        <w:tab/>
+        <w:t xml:space="preserve">Branch dedicated to integrating various Mantis branches for a specific release. </w:t>
+      </w:r>
+    </w:p>
+    <w:p>
+      <w:pPr>
+        <w:spacing w:after="0" w:line="240" w:lineRule="auto"/>
+        <w:ind w:left="2160" w:hanging="2160"/>
+      </w:pPr>
+      <w:r>
+        <w:rPr>
+          <w:b/>
+        </w:rPr>
+        <w:t>Master branch</w:t>
+      </w:r>
+      <w:r>
+        <w:tab/>
+        <w:t xml:space="preserve">The trunk or main repository branch. This branch reflects code that is </w:t>
+      </w:r>
+      <w:r>
+        <w:t xml:space="preserve">carried      forward for </w:t>
+      </w:r>
+      <w:r>
+        <w:t xml:space="preserve">future releases and is not tied to a specific release. </w:t>
+      </w:r>
+    </w:p>
+    <w:p>
+      <w:pPr>
+        <w:pStyle w:val="Heading1"/>
+      </w:pPr>
+      <w:r>
+        <w:t>General rules</w:t>
       </w:r>
     </w:p>
     <w:p>
@@ -1123,17 +1360,67 @@
         <w:pStyle w:val="ListParagraph"/>
         <w:numPr>
           <w:ilvl w:val="0"/>
-          <w:numId w:val="10"/>
+          <w:numId w:val="11"/>
         </w:numPr>
-      </w:pPr>
-      <w:r>
-        <w:t>master: This branch is the mainline. All approved changes are merged back into this main branch</w:t>
-      </w:r>
-      <w:r>
-        <w:t>.</w:t>
-      </w:r>
-      <w:r>
-        <w:br/>
+        <w:spacing w:after="200" w:line="276" w:lineRule="auto"/>
+        <w:contextualSpacing/>
+        <w:rPr>
+          <w:b/>
+        </w:rPr>
+      </w:pPr>
+      <w:r>
+        <w:rPr>
+          <w:b/>
+        </w:rPr>
+        <w:t xml:space="preserve">Any development done is done </w:t>
+      </w:r>
+      <w:r>
+        <w:rPr>
+          <w:b/>
+        </w:rPr>
+        <w:t>in a mantis branch</w:t>
+      </w:r>
+    </w:p>
+    <w:p>
+      <w:pPr>
+        <w:pStyle w:val="ListParagraph"/>
+        <w:numPr>
+          <w:ilvl w:val="1"/>
+          <w:numId w:val="11"/>
+        </w:numPr>
+        <w:spacing w:after="200" w:line="276" w:lineRule="auto"/>
+        <w:contextualSpacing/>
+      </w:pPr>
+      <w:r>
+        <w:t xml:space="preserve">The only time code is directly checked into the integration branch  is </w:t>
+      </w:r>
+    </w:p>
+    <w:p>
+      <w:pPr>
+        <w:pStyle w:val="ListParagraph"/>
+        <w:numPr>
+          <w:ilvl w:val="2"/>
+          <w:numId w:val="11"/>
+        </w:numPr>
+        <w:spacing w:after="200" w:line="276" w:lineRule="auto"/>
+        <w:contextualSpacing/>
+      </w:pPr>
+      <w:r>
+        <w:t>During release window</w:t>
+      </w:r>
+    </w:p>
+    <w:p>
+      <w:pPr>
+        <w:pStyle w:val="ListParagraph"/>
+        <w:numPr>
+          <w:ilvl w:val="2"/>
+          <w:numId w:val="11"/>
+        </w:numPr>
+        <w:spacing w:after="200" w:line="276" w:lineRule="auto"/>
+        <w:contextualSpacing/>
+      </w:pPr>
+      <w:r>
+        <w:t>With approval from team.</w:t>
       </w:r>
     </w:p>
     <w:p>
@@ -1141,44 +1428,47 @@
         <w:pStyle w:val="ListParagraph"/>
         <w:numPr>
           <w:ilvl w:val="0"/>
-          <w:numId w:val="10"/>
+          <w:numId w:val="11"/>
         </w:numPr>
-      </w:pPr>
-      <w:r>
-        <w:t xml:space="preserve">&lt;feature&gt; : Each non-trivial change must be first created in a separate branch. The </w:t>
-      </w:r>
-      <w:r>
-        <w:t xml:space="preserve">committee will review the code </w:t>
-      </w:r>
-      <w:r>
-        <w:t>and any subsequent modifications must be made on this branch</w:t>
-      </w:r>
-      <w:r>
-        <w:t xml:space="preserve"> accordingly</w:t>
-      </w:r>
-      <w:r>
-        <w:t>. Once approved, this branch will be merged back into the mainline. If not</w:t>
-      </w:r>
-      <w:r>
-        <w:t xml:space="preserve"> approved</w:t>
-      </w:r>
-      <w:r>
-        <w:t xml:space="preserve">, </w:t>
-      </w:r>
-      <w:r>
-        <w:t xml:space="preserve"> </w:t>
-      </w:r>
-      <w:r>
-        <w:t xml:space="preserve">the branch is </w:t>
-      </w:r>
-      <w:r>
-        <w:t>abandoned</w:t>
-      </w:r>
-      <w:r>
-        <w:t xml:space="preserve">, and mothballed for tracking purposes. </w:t>
-      </w:r>
-      <w:r>
-        <w:br/>
+        <w:spacing w:after="200" w:line="276" w:lineRule="auto"/>
+        <w:contextualSpacing/>
+        <w:rPr>
+          <w:b/>
+        </w:rPr>
+      </w:pPr>
+      <w:r>
+        <w:rPr>
+          <w:b/>
+        </w:rPr>
+        <w:t>Any release is always done from an integration branch</w:t>
+      </w:r>
+    </w:p>
+    <w:p>
+      <w:pPr>
+        <w:pStyle w:val="ListParagraph"/>
+        <w:numPr>
+          <w:ilvl w:val="1"/>
+          <w:numId w:val="11"/>
+        </w:numPr>
+        <w:spacing w:after="200" w:line="276" w:lineRule="auto"/>
+        <w:contextualSpacing/>
+      </w:pPr>
+      <w:r>
+        <w:t xml:space="preserve">This allows us to keep release specific code in that branch. </w:t>
+      </w:r>
+    </w:p>
+    <w:p>
+      <w:pPr>
+        <w:pStyle w:val="ListParagraph"/>
+        <w:numPr>
+          <w:ilvl w:val="1"/>
+          <w:numId w:val="11"/>
+        </w:numPr>
+        <w:spacing w:after="200" w:line="276" w:lineRule="auto"/>
+        <w:contextualSpacing/>
+      </w:pPr>
+      <w:r>
+        <w:t>The branch is retired after public release and tagged. Becomes a candidate for deletion for future.</w:t>
       </w:r>
     </w:p>
     <w:p>
@@ -1186,226 +1476,320 @@
         <w:pStyle w:val="ListParagraph"/>
         <w:numPr>
           <w:ilvl w:val="0"/>
-          <w:numId w:val="10"/>
+          <w:numId w:val="11"/>
         </w:numPr>
-      </w:pPr>
-      <w:r>
-        <w:t xml:space="preserve">&lt;release&gt;: For every </w:t>
-      </w:r>
-      <w:r>
-        <w:t xml:space="preserve">approved </w:t>
-      </w:r>
-      <w:r>
-        <w:t>release</w:t>
-      </w:r>
-      <w:r>
-        <w:t xml:space="preserve"> of UVM</w:t>
-      </w:r>
-      <w:r>
-        <w:t xml:space="preserve">, we will create a separate </w:t>
-      </w:r>
-      <w:r>
-        <w:t>branch, with the name of the branch reflecting the release</w:t>
-      </w:r>
-      <w:r>
-        <w:t xml:space="preserve">. </w:t>
+        <w:spacing w:after="200" w:line="276" w:lineRule="auto"/>
+        <w:contextualSpacing/>
+        <w:rPr>
+          <w:b/>
+        </w:rPr>
+      </w:pPr>
+      <w:r>
+        <w:rPr>
+          <w:b/>
+        </w:rPr>
+        <w:t xml:space="preserve">The mainline always reflects the </w:t>
+      </w:r>
+      <w:r>
+        <w:rPr>
+          <w:b/>
+        </w:rPr>
+        <w:t xml:space="preserve">code that is carried forward to all future releases. </w:t>
       </w:r>
     </w:p>
     <w:p>
       <w:pPr>
         <w:pStyle w:val="ListParagraph"/>
-        <w:ind w:left="360"/>
-      </w:pPr>
-    </w:p>
-    <w:p>
-      <w:r>
-        <w:t xml:space="preserve">The </w:t>
-      </w:r>
-      <w:r>
-        <w:t xml:space="preserve">public </w:t>
-      </w:r>
-      <w:r>
-        <w:t>repository will stay on S</w:t>
-      </w:r>
-      <w:r>
-        <w:t>ourceforge. Developers are expected to clone the</w:t>
-      </w:r>
-      <w:r>
-        <w:t xml:space="preserve"> public repository into their private workspaces, and follow the workflows as described in the following pages.</w:t>
-      </w:r>
-    </w:p>
-    <w:p>
-      <w:r>
-        <w:t xml:space="preserve">While anyone can clone the workarea and develop their own code, only </w:t>
-      </w:r>
-      <w:r>
-        <w:t xml:space="preserve">the </w:t>
-      </w:r>
-      <w:r>
-        <w:t xml:space="preserve">designated committers can push their changes to the central repository. </w:t>
-      </w:r>
-    </w:p>
-    <w:p>
-      <w:r>
-        <w:t xml:space="preserve">Note that </w:t>
-      </w:r>
-      <w:r>
-        <w:t>any</w:t>
-      </w:r>
-      <w:r>
-        <w:t xml:space="preserve"> change that is pushed to the central server will be automatically notified to the mailing l</w:t>
-      </w:r>
-      <w:r>
-        <w:t xml:space="preserve">ist, but the committer must </w:t>
-      </w:r>
-      <w:r>
-        <w:t>send an email to the group with details.</w:t>
-      </w:r>
-    </w:p>
-    <w:p>
-      <w:pPr>
-        <w:ind w:left="2868"/>
-      </w:pPr>
-      <w:r>
-        <w:br w:type="page"/>
-      </w:r>
-    </w:p>
-    <w:p>
-      <w:pPr>
-        <w:pStyle w:val="Heading2"/>
-      </w:pPr>
-      <w:bookmarkStart w:id="0" w:name="_Ref257983465"/>
+        <w:numPr>
+          <w:ilvl w:val="1"/>
+          <w:numId w:val="11"/>
+        </w:numPr>
+        <w:spacing w:after="200" w:line="276" w:lineRule="auto"/>
+        <w:contextualSpacing/>
+      </w:pPr>
+      <w:r>
+        <w:t xml:space="preserve">Unless specific to a release, all commit-ids are merged back into master with team approval. </w:t>
+      </w:r>
+    </w:p>
+    <w:p>
+      <w:pPr>
+        <w:pStyle w:val="ListParagraph"/>
+        <w:numPr>
+          <w:ilvl w:val="0"/>
+          <w:numId w:val="11"/>
+        </w:numPr>
+        <w:spacing w:after="200" w:line="276" w:lineRule="auto"/>
+        <w:contextualSpacing/>
+        <w:rPr>
+          <w:b/>
+        </w:rPr>
+      </w:pPr>
+      <w:r>
+        <w:rPr>
+          <w:b/>
+        </w:rPr>
+        <w:t>Integration branches are created off the master branch</w:t>
+      </w:r>
+    </w:p>
+    <w:p>
+      <w:pPr>
+        <w:pStyle w:val="ListParagraph"/>
+        <w:numPr>
+          <w:ilvl w:val="0"/>
+          <w:numId w:val="11"/>
+        </w:numPr>
+        <w:spacing w:after="200" w:line="276" w:lineRule="auto"/>
+        <w:contextualSpacing/>
+        <w:rPr>
+          <w:b/>
+        </w:rPr>
+      </w:pPr>
+      <w:r>
+        <w:rPr>
+          <w:b/>
+        </w:rPr>
+        <w:t>Mantis branches are created off the integration branch</w:t>
+      </w:r>
+    </w:p>
+    <w:p>
+      <w:pPr>
+        <w:pStyle w:val="Heading1"/>
+      </w:pPr>
+      <w:r>
+        <w:t>Branches Created</w:t>
+      </w:r>
+    </w:p>
+    <w:p>
+      <w:r>
+        <w:t xml:space="preserve">The following </w:t>
+      </w:r>
+      <w:r>
+        <w:t xml:space="preserve">two categories of </w:t>
+      </w:r>
+      <w:r>
+        <w:t>branches will be created</w:t>
+      </w:r>
+      <w:r>
+        <w:t xml:space="preserve"> for any targeted release</w:t>
+      </w:r>
+      <w:r>
+        <w:t xml:space="preserve">. The process is same for any kind of release, namely EA/Bugfix/Major. </w:t>
+      </w:r>
+    </w:p>
+    <w:p>
+      <w:pPr>
+        <w:pStyle w:val="ListParagraph"/>
+        <w:numPr>
+          <w:ilvl w:val="0"/>
+          <w:numId w:val="12"/>
+        </w:numPr>
+        <w:spacing w:after="200" w:line="276" w:lineRule="auto"/>
+        <w:contextualSpacing/>
+        <w:rPr>
+          <w:b/>
+        </w:rPr>
+      </w:pPr>
+      <w:r>
+        <w:rPr>
+          <w:b/>
+        </w:rPr>
+        <w:t>UVM_&lt;release&gt;</w:t>
+      </w:r>
+    </w:p>
+    <w:p>
+      <w:r>
+        <w:t>Following command will be used to create the integration  branch. Typically, this will be the task of the integrator.</w:t>
+      </w:r>
+      <w:r>
+        <w:t xml:space="preserve"> The following commands are typically used:</w:t>
+      </w:r>
+    </w:p>
+    <w:p>
+      <w:r>
+        <w:t xml:space="preserve">   </w:t>
+      </w:r>
+      <w:r>
+        <w:tab/>
+      </w:r>
+      <w:r>
+        <w:t xml:space="preserve">git branch –no-track UVM_&lt;release&gt;  origin/master  </w:t>
+      </w:r>
+      <w:r>
+        <w:tab/>
+      </w:r>
+      <w:r>
+        <w:t># Creates a local branch</w:t>
+      </w:r>
+      <w:r>
+        <w:br/>
+        <w:t xml:space="preserve">   </w:t>
+      </w:r>
+      <w:r>
+        <w:tab/>
+      </w:r>
+      <w:r>
+        <w:t xml:space="preserve">git checkout </w:t>
+      </w:r>
+      <w:r>
+        <w:t xml:space="preserve">UVM_&lt;release&gt;                    </w:t>
+      </w:r>
+      <w:r>
+        <w:tab/>
+      </w:r>
+      <w:r>
+        <w:tab/>
+      </w:r>
+      <w:r>
+        <w:tab/>
+        <w:t># Switch to that branch</w:t>
+      </w:r>
+      <w:r>
+        <w:br/>
+      </w:r>
+      <w:r>
+        <w:tab/>
+        <w:t>git push origin UVM_&lt;release&gt;</w:t>
+      </w:r>
+      <w:r>
+        <w:tab/>
+      </w:r>
+      <w:r>
+        <w:tab/>
+      </w:r>
+      <w:r>
+        <w:tab/>
+      </w:r>
+      <w:r>
+        <w:tab/>
+        <w:t># Push this new branch to central repo</w:t>
+      </w:r>
+    </w:p>
+    <w:p>
       <w:r>
         <w:lastRenderedPageBreak/>
-        <w:t>Workflow for c</w:t>
-      </w:r>
-      <w:r>
-        <w:t xml:space="preserve">ommitting </w:t>
-      </w:r>
-      <w:r>
-        <w:t>features</w:t>
-      </w:r>
-      <w:r>
-        <w:t xml:space="preserve"> to the reposito</w:t>
-      </w:r>
-      <w:r>
-        <w:t>ry:</w:t>
-      </w:r>
-      <w:bookmarkEnd w:id="0"/>
-      <w:r>
-        <w:t xml:space="preserve"> </w:t>
-      </w:r>
-    </w:p>
-    <w:p>
-      <w:pPr>
-        <w:tabs>
-          <w:tab w:val="left" w:pos="6252"/>
-        </w:tabs>
-        <w:rPr>
-          <w:sz w:val="20"/>
-        </w:rPr>
-      </w:pPr>
-      <w:r>
-        <w:rPr>
-          <w:sz w:val="20"/>
-        </w:rPr>
-        <w:t>Each non-</w:t>
-      </w:r>
-      <w:r>
-        <w:rPr>
-          <w:sz w:val="20"/>
-        </w:rPr>
-        <w:t xml:space="preserve">trivial change </w:t>
-      </w:r>
-      <w:r>
-        <w:rPr>
-          <w:sz w:val="20"/>
-        </w:rPr>
-        <w:t xml:space="preserve">is </w:t>
-      </w:r>
-      <w:r>
-        <w:rPr>
-          <w:sz w:val="20"/>
-        </w:rPr>
-        <w:t xml:space="preserve"> implemented in a separate branch.  The changes will</w:t>
-      </w:r>
-      <w:r>
-        <w:rPr>
-          <w:sz w:val="20"/>
-        </w:rPr>
-        <w:t xml:space="preserve"> merged into mainline only after committee approval. </w:t>
-      </w:r>
-      <w:r>
-        <w:rPr>
-          <w:sz w:val="20"/>
-        </w:rPr>
-        <w:t xml:space="preserve">The following steps </w:t>
-      </w:r>
-      <w:r>
-        <w:rPr>
-          <w:b/>
-          <w:i/>
-          <w:sz w:val="20"/>
-        </w:rPr>
-        <w:t>must</w:t>
-      </w:r>
-      <w:r>
-        <w:rPr>
-          <w:sz w:val="20"/>
-        </w:rPr>
-        <w:t xml:space="preserve"> be</w:t>
-      </w:r>
-      <w:r>
-        <w:rPr>
-          <w:sz w:val="20"/>
-        </w:rPr>
-        <w:t xml:space="preserve"> followed</w:t>
-      </w:r>
-      <w:r>
-        <w:rPr>
-          <w:sz w:val="20"/>
-        </w:rPr>
-        <w:t xml:space="preserve">. </w:t>
-      </w:r>
-      <w:r>
-        <w:rPr>
-          <w:sz w:val="20"/>
-        </w:rPr>
-        <w:t xml:space="preserve">For the current example, assume the </w:t>
-      </w:r>
-      <w:r>
-        <w:rPr>
-          <w:sz w:val="20"/>
-        </w:rPr>
-        <w:t xml:space="preserve">implementation </w:t>
-      </w:r>
-      <w:r>
-        <w:rPr>
-          <w:sz w:val="20"/>
-        </w:rPr>
-        <w:t>branch is named PW_FEAT_1:</w:t>
-      </w:r>
-    </w:p>
-    <w:p>
-      <w:pPr>
-        <w:tabs>
-          <w:tab w:val="left" w:pos="6252"/>
-        </w:tabs>
-        <w:rPr>
-          <w:sz w:val="20"/>
-        </w:rPr>
-      </w:pPr>
-      <w:r>
-        <w:rPr>
-          <w:sz w:val="20"/>
-        </w:rPr>
-      </w:r>
-      <w:r>
-        <w:rPr>
-          <w:sz w:val="20"/>
-        </w:rPr>
+        <w:t xml:space="preserve">These branches will be created by branching off the main branch. This branch will act as the place for all integration area for all changes for that release.   So for UVM1.2, we will create a branch called UVM_1_2.  For UVM1.1b, we will create a branch named UVM_1_1_b. </w:t>
+      </w:r>
+    </w:p>
+    <w:p>
+      <w:pPr>
+        <w:pStyle w:val="ListParagraph"/>
+        <w:numPr>
+          <w:ilvl w:val="0"/>
+          <w:numId w:val="12"/>
+        </w:numPr>
+        <w:spacing w:after="200" w:line="276" w:lineRule="auto"/>
+        <w:contextualSpacing/>
+        <w:rPr>
+          <w:b/>
+        </w:rPr>
+      </w:pPr>
+      <w:r>
+        <w:rPr>
+          <w:b/>
+        </w:rPr>
+        <w:t>Mantis_&lt;id&gt;</w:t>
+      </w:r>
+    </w:p>
+    <w:p>
+      <w:r>
+        <w:t>Any</w:t>
+      </w:r>
+      <w:r>
+        <w:t xml:space="preserve"> change for a release </w:t>
+      </w:r>
+      <w:r>
+        <w:t xml:space="preserve">will have a mantis id associated with it. That change will be done in branch named </w:t>
+      </w:r>
+      <w:r>
+        <w:t>M</w:t>
+      </w:r>
+      <w:r>
+        <w:t>antis_&lt;id&gt;</w:t>
+      </w:r>
+      <w:r>
+        <w:t xml:space="preserve"> where &lt;id&gt; is the mantis id. Following command will be use</w:t>
+      </w:r>
+      <w:r>
+        <w:t>d to create the mantis branch by the mantis owner</w:t>
+      </w:r>
+    </w:p>
+    <w:p>
+      <w:r>
+        <w:t xml:space="preserve">   </w:t>
+      </w:r>
+      <w:r>
+        <w:tab/>
+        <w:t xml:space="preserve">git branch –no-track UVM_&lt;mantis&gt;  origin/UVM_&lt;release&gt;  </w:t>
+      </w:r>
+      <w:r>
+        <w:tab/>
+        <w:t># Creates a local branch</w:t>
+      </w:r>
+      <w:r>
+        <w:br/>
+        <w:t xml:space="preserve">   </w:t>
+      </w:r>
+      <w:r>
+        <w:tab/>
+        <w:t xml:space="preserve">git checkout UVM_&lt;mantis&gt;                    </w:t>
+      </w:r>
+      <w:r>
+        <w:tab/>
+      </w:r>
+      <w:r>
+        <w:tab/>
+        <w:t># Switch to that branch</w:t>
+      </w:r>
+      <w:r>
+        <w:br/>
+      </w:r>
+      <w:r>
+        <w:tab/>
+        <w:t>git push origin UVM_&lt;mantis&gt;</w:t>
+      </w:r>
+      <w:r>
+        <w:tab/>
+      </w:r>
+      <w:r>
+        <w:tab/>
+      </w:r>
+      <w:r>
+        <w:tab/>
+        <w:t># Push this new branch to central repo</w:t>
+      </w:r>
+    </w:p>
+    <w:p>
+      <w:r>
+        <w:t>The commands above will be done only once per branch. After that, the developer(s) will follow</w:t>
+      </w:r>
+      <w:r>
+        <w:t xml:space="preserve"> one of the workflows in the following pages to make further changes to the Mantis branch.</w:t>
+      </w:r>
+    </w:p>
+    <w:p>
+      <w:r>
+        <w:t xml:space="preserve">The  mantis branch, upon code review and approval, will be merged into the corresponding devel (UVM_&lt;release&gt; branch. </w:t>
+      </w:r>
+    </w:p>
+    <w:p>
+      <w:r>
+        <w:t>The following diagram should illustrate thebranching. UVM_1_1_b and UVM_1_2  integration branches are created off the master. The releases are done from the corresponding integration branches, and are tagged. Once released, relevant commit ids are merged back to mainline. The selective commit is indicated using dashed lines.</w:t>
+      </w:r>
+    </w:p>
+    <w:p>
+      <w:r>
+        <w:t>Mantis A is spawned off the  UVM_1_1_b integration branch and merged back to the same. Same goes for Mantis C and corresponding integration branch UVM_1_2.</w:t>
+      </w:r>
+    </w:p>
+    <w:p>
+      <w:r>
+        <w:t>Mantis B is interesting as it represents a change for UVM_1_1_b that needs to go into UVM_1_2 branch as well. Since UVM_1_2 branch was already created before the UVM_1_1_b was merged back into mainline, this matntis needs to be specifically merged into the UVM_1_2 development branch.</w:t>
+      </w:r>
+    </w:p>
+    <w:p>
+      <w:r>
         <w:pict>
-          <v:group id="_x0000_s1176" editas="canvas" style="width:493.8pt;height:561.4pt;mso-position-horizontal-relative:char;mso-position-vertical-relative:line" coordorigin="1440,2682" coordsize="9876,11228">
+          <v:group id="_x0000_s1370" editas="canvas" style="width:468pt;height:198.05pt;mso-position-horizontal-relative:char;mso-position-vertical-relative:line" coordorigin="1440,4802" coordsize="9360,3961">
             <o:lock v:ext="edit" aspectratio="t"/>
             <v:shapetype id="_x0000_t75" coordsize="21600,21600" o:spt="75" o:preferrelative="t" path="m@4@5l@4@11@9@11@9@5xe" filled="f" stroked="f">
               <v:stroke joinstyle="miter"/>
@@ -1426,10 +1810,611 @@
               <v:path o:extrusionok="f" gradientshapeok="t" o:connecttype="rect"/>
               <o:lock v:ext="edit" aspectratio="t"/>
             </v:shapetype>
-            <v:shape id="_x0000_s1177" type="#_x0000_t75" style="position:absolute;left:1440;top:2682;width:9876;height:11228" o:preferrelative="f">
+            <v:shape id="_x0000_s1371" type="#_x0000_t75" style="position:absolute;left:1440;top:4802;width:9360;height:3961" o:preferrelative="f">
               <v:fill o:detectmouseclick="t"/>
               <v:path o:extrusionok="t" o:connecttype="none"/>
               <o:lock v:ext="edit" text="t"/>
+            </v:shape>
+            <v:shapetype id="_x0000_t32" coordsize="21600,21600" o:spt="32" o:oned="t" path="m,l21600,21600e" filled="f">
+              <v:path arrowok="t" fillok="f" o:connecttype="none"/>
+              <o:lock v:ext="edit" shapetype="t"/>
+            </v:shapetype>
+            <v:shape id="_x0000_s1372" type="#_x0000_t32" style="position:absolute;left:1589;top:8305;width:8926;height:1" o:connectortype="straight" strokecolor="black [3213]" strokeweight="7pt">
+              <v:stroke endarrow="block"/>
+            </v:shape>
+            <v:shape id="_x0000_s1373" type="#_x0000_t32" style="position:absolute;left:2507;top:7627;width:4315;height:1" o:connectortype="straight" strokecolor="#00b050" strokeweight="4pt">
+              <v:stroke endarrow="oval"/>
+            </v:shape>
+            <v:shape id="_x0000_s1374" type="#_x0000_t32" style="position:absolute;left:2553;top:7627;width:1;height:680;flip:y" o:connectortype="straight">
+              <v:stroke endarrow="block"/>
+            </v:shape>
+            <v:shape id="_x0000_s1375" type="#_x0000_t32" style="position:absolute;left:6822;top:7633;width:14;height:597" o:connectortype="straight" strokecolor="black [3213]">
+              <v:stroke dashstyle="longDashDotDot" endarrow="block"/>
+              <v:shadow type="perspective" color="#622423 [1605]" opacity=".5" offset="1pt" offset2="-1pt"/>
+            </v:shape>
+            <v:shape id="_x0000_s1376" type="#_x0000_t32" style="position:absolute;left:5311;top:6878;width:1;height:1349;flip:y" o:connectortype="straight">
+              <v:stroke endarrow="block"/>
+            </v:shape>
+            <v:shape id="_x0000_s1377" type="#_x0000_t32" style="position:absolute;left:5311;top:6877;width:4049;height:1" o:connectortype="straight" strokecolor="#7030a0" strokeweight="4pt">
+              <v:stroke endarrow="oval"/>
+            </v:shape>
+            <v:shape id="_x0000_s1378" type="#_x0000_t32" style="position:absolute;left:9355;top:6873;width:1;height:1351" o:connectortype="straight">
+              <v:stroke dashstyle="longDashDotDot" endarrow="block"/>
+            </v:shape>
+            <v:shape id="_x0000_s1379" type="#_x0000_t32" style="position:absolute;left:2725;top:7049;width:1;height:542;flip:y" o:connectortype="straight" strokecolor="#00b050">
+              <v:stroke endarrow="block"/>
+            </v:shape>
+            <v:shape id="_x0000_s1380" type="#_x0000_t32" style="position:absolute;left:3714;top:7084;width:1;height:542" o:connectortype="straight" strokecolor="#00b050">
+              <v:stroke endarrow="block"/>
+            </v:shape>
+            <v:shape id="_x0000_s1381" type="#_x0000_t32" style="position:absolute;left:4035;top:5706;width:2065;height:1" o:connectortype="straight" strokecolor="red" strokeweight="2pt"/>
+            <v:shape id="_x0000_s1382" type="#_x0000_t32" style="position:absolute;left:2726;top:7083;width:989;height:1" o:connectortype="straight" strokecolor="red" strokeweight="2pt"/>
+            <v:shape id="_x0000_s1383" type="#_x0000_t32" style="position:absolute;left:4034;top:5706;width:1;height:1885;flip:y" o:connectortype="straight" strokecolor="#00b050">
+              <v:stroke endarrow="block"/>
+            </v:shape>
+            <v:shape id="_x0000_s1384" type="#_x0000_t32" style="position:absolute;left:6100;top:5749;width:1;height:1842" o:connectortype="straight" strokecolor="#00b050">
+              <v:stroke endarrow="block"/>
+            </v:shape>
+            <v:shape id="_x0000_s1385" type="#_x0000_t32" style="position:absolute;left:6101;top:5707;width:202;height:1168" o:connectortype="straight" strokecolor="#7030a0">
+              <v:stroke endarrow="block"/>
+            </v:shape>
+            <v:shape id="_x0000_s1386" type="#_x0000_t32" style="position:absolute;left:7472;top:5300;width:1021;height:1" o:connectortype="straight" strokecolor="red" strokeweight="2pt"/>
+            <v:shape id="_x0000_s1387" type="#_x0000_t32" style="position:absolute;left:7472;top:5301;width:0;height:1572;flip:y" o:connectortype="straight" strokecolor="#7030a0">
+              <v:stroke endarrow="block"/>
+            </v:shape>
+            <v:shape id="_x0000_s1388" type="#_x0000_t32" style="position:absolute;left:8482;top:5295;width:1;height:1576" o:connectortype="straight" strokecolor="#7030a0">
+              <v:stroke endarrow="block"/>
+            </v:shape>
+            <v:shapetype id="_x0000_t202" coordsize="21600,21600" o:spt="202" path="m,l,21600r21600,l21600,xe">
+              <v:stroke joinstyle="miter"/>
+              <v:path gradientshapeok="t" o:connecttype="rect"/>
+            </v:shapetype>
+            <v:shape id="_x0000_s1389" type="#_x0000_t202" style="position:absolute;left:1440;top:7469;width:1087;height:299;v-text-anchor:middle" stroked="f">
+              <v:fill opacity="0"/>
+              <v:textbox style="mso-next-textbox:#_x0000_s1389" inset="0,0,0,0">
+                <w:txbxContent>
+                  <w:p>
+                    <w:pPr>
+                      <w:rPr>
+                        <w:b/>
+                        <w:color w:val="00B050"/>
+                      </w:rPr>
+                    </w:pPr>
+                    <w:r>
+                      <w:rPr>
+                        <w:b/>
+                        <w:color w:val="00B050"/>
+                      </w:rPr>
+                      <w:t>UVM_1_1_b</w:t>
+                    </w:r>
+                    <w:r>
+                      <w:rPr>
+                        <w:b/>
+                        <w:color w:val="00B050"/>
+                      </w:rPr>
+                      <w:t xml:space="preserve"> branch</w:t>
+                    </w:r>
+                  </w:p>
+                </w:txbxContent>
+              </v:textbox>
+            </v:shape>
+            <v:shape id="_x0000_s1390" type="#_x0000_t202" style="position:absolute;left:4320;top:6785;width:911;height:299;v-text-anchor:middle" stroked="f">
+              <v:fill opacity="0"/>
+              <v:textbox style="mso-next-textbox:#_x0000_s1390" inset="0,0,0,0">
+                <w:txbxContent>
+                  <w:p>
+                    <w:pPr>
+                      <w:rPr>
+                        <w:b/>
+                        <w:color w:val="8064A2" w:themeColor="accent4"/>
+                      </w:rPr>
+                    </w:pPr>
+                    <w:r>
+                      <w:rPr>
+                        <w:b/>
+                        <w:color w:val="8064A2" w:themeColor="accent4"/>
+                      </w:rPr>
+                      <w:t>UVM_1_2</w:t>
+                    </w:r>
+                  </w:p>
+                </w:txbxContent>
+              </v:textbox>
+            </v:shape>
+            <v:shape id="_x0000_s1391" type="#_x0000_t202" style="position:absolute;left:1638;top:8464;width:1087;height:299;v-text-anchor:middle" stroked="f">
+              <v:textbox style="mso-next-textbox:#_x0000_s1391" inset="0,0,0,0">
+                <w:txbxContent>
+                  <w:p>
+                    <w:pPr>
+                      <w:rPr>
+                        <w:b/>
+                        <w:sz w:val="24"/>
+                      </w:rPr>
+                    </w:pPr>
+                    <w:r>
+                      <w:rPr>
+                        <w:b/>
+                        <w:sz w:val="24"/>
+                      </w:rPr>
+                      <w:t>master</w:t>
+                    </w:r>
+                  </w:p>
+                </w:txbxContent>
+              </v:textbox>
+            </v:shape>
+            <v:shape id="_x0000_s1392" type="#_x0000_t202" style="position:absolute;left:1809;top:6948;width:801;height:299;v-text-anchor:middle" stroked="f">
+              <v:textbox style="mso-next-textbox:#_x0000_s1392" inset="0,0,0,0">
+                <w:txbxContent>
+                  <w:p>
+                    <w:pPr>
+                      <w:rPr>
+                        <w:color w:val="FF0000"/>
+                        <w:sz w:val="16"/>
+                      </w:rPr>
+                    </w:pPr>
+                    <w:r>
+                      <w:rPr>
+                        <w:color w:val="FF0000"/>
+                        <w:sz w:val="16"/>
+                      </w:rPr>
+                      <w:t>Mantis_A</w:t>
+                    </w:r>
+                  </w:p>
+                </w:txbxContent>
+              </v:textbox>
+            </v:shape>
+            <v:shape id="_x0000_s1393" type="#_x0000_t202" style="position:absolute;left:3112;top:5624;width:801;height:299;v-text-anchor:middle" stroked="f">
+              <v:textbox style="mso-next-textbox:#_x0000_s1393" inset="0,0,0,0">
+                <w:txbxContent>
+                  <w:p>
+                    <w:pPr>
+                      <w:rPr>
+                        <w:color w:val="FF0000"/>
+                        <w:sz w:val="16"/>
+                      </w:rPr>
+                    </w:pPr>
+                    <w:r>
+                      <w:rPr>
+                        <w:color w:val="FF0000"/>
+                        <w:sz w:val="16"/>
+                      </w:rPr>
+                      <w:t>Mantis_B</w:t>
+                    </w:r>
+                  </w:p>
+                </w:txbxContent>
+              </v:textbox>
+            </v:shape>
+            <v:shape id="_x0000_s1394" type="#_x0000_t202" style="position:absolute;left:6592;top:5243;width:801;height:299;v-text-anchor:middle" stroked="f">
+              <v:textbox style="mso-next-textbox:#_x0000_s1394" inset="0,0,0,0">
+                <w:txbxContent>
+                  <w:p>
+                    <w:pPr>
+                      <w:rPr>
+                        <w:color w:val="FF0000"/>
+                        <w:sz w:val="16"/>
+                      </w:rPr>
+                    </w:pPr>
+                    <w:r>
+                      <w:rPr>
+                        <w:color w:val="FF0000"/>
+                        <w:sz w:val="16"/>
+                      </w:rPr>
+                      <w:t>Mantis_C</w:t>
+                    </w:r>
+                  </w:p>
+                </w:txbxContent>
+              </v:textbox>
+            </v:shape>
+            <v:shape id="_x0000_s1395" type="#_x0000_t202" style="position:absolute;left:6999;top:7373;width:1249;height:739;v-text-anchor:middle" stroked="f">
+              <v:textbox style="mso-next-textbox:#_x0000_s1395" inset="0,0,0,0">
+                <w:txbxContent>
+                  <w:p>
+                    <w:pPr>
+                      <w:rPr>
+                        <w:b/>
+                        <w:color w:val="00B050"/>
+                        <w:sz w:val="16"/>
+                      </w:rPr>
+                    </w:pPr>
+                    <w:r>
+                      <w:rPr>
+                        <w:b/>
+                        <w:color w:val="00B050"/>
+                        <w:sz w:val="16"/>
+                      </w:rPr>
+                      <w:t>uvm-1.1.b.tgz</w:t>
+                    </w:r>
+                    <w:r>
+                      <w:rPr>
+                        <w:b/>
+                        <w:color w:val="00B050"/>
+                        <w:sz w:val="16"/>
+                      </w:rPr>
+                      <w:br/>
+                      <w:t>RELEASE!!!!</w:t>
+                    </w:r>
+                  </w:p>
+                </w:txbxContent>
+              </v:textbox>
+            </v:shape>
+            <v:shape id="_x0000_s1396" type="#_x0000_t202" style="position:absolute;left:9551;top:6659;width:1249;height:588;v-text-anchor:middle" stroked="f">
+              <v:textbox style="mso-next-textbox:#_x0000_s1396" inset="0,0,0,0">
+                <w:txbxContent>
+                  <w:p>
+                    <w:pPr>
+                      <w:rPr>
+                        <w:b/>
+                        <w:color w:val="8064A2" w:themeColor="accent4"/>
+                        <w:sz w:val="16"/>
+                      </w:rPr>
+                    </w:pPr>
+                    <w:r>
+                      <w:rPr>
+                        <w:b/>
+                        <w:color w:val="8064A2" w:themeColor="accent4"/>
+                        <w:sz w:val="16"/>
+                      </w:rPr>
+                      <w:t>uvm-1.2</w:t>
+                    </w:r>
+                    <w:r>
+                      <w:rPr>
+                        <w:b/>
+                        <w:color w:val="8064A2" w:themeColor="accent4"/>
+                        <w:sz w:val="16"/>
+                      </w:rPr>
+                      <w:t>.t</w:t>
+                    </w:r>
+                    <w:r>
+                      <w:rPr>
+                        <w:b/>
+                        <w:color w:val="8064A2" w:themeColor="accent4"/>
+                        <w:sz w:val="16"/>
+                      </w:rPr>
+                      <w:t>gz</w:t>
+                    </w:r>
+                    <w:r>
+                      <w:rPr>
+                        <w:b/>
+                        <w:color w:val="8064A2" w:themeColor="accent4"/>
+                        <w:sz w:val="16"/>
+                      </w:rPr>
+                      <w:br/>
+                      <w:t>RELEASE!!!!</w:t>
+                    </w:r>
+                  </w:p>
+                </w:txbxContent>
+              </v:textbox>
+            </v:shape>
+            <w10:wrap type="none"/>
+            <w10:anchorlock/>
+          </v:group>
+        </w:pict>
+      </w:r>
+    </w:p>
+    <w:p>
+      <w:pPr>
+        <w:pStyle w:val="Title"/>
+      </w:pPr>
+      <w:r>
+        <w:lastRenderedPageBreak/>
+        <w:t>Workflows</w:t>
+      </w:r>
+    </w:p>
+    <w:p>
+      <w:r>
+        <w:t xml:space="preserve">Git is a very flexible and scalable version controlling system and supports a wide variety of workflows and environments. The challenge for us is to adopt a flow that will allow one to be productive without requiring a deep understanding of git, while maintaining integrity of the public repository.  </w:t>
+      </w:r>
+    </w:p>
+    <w:p>
+      <w:r>
+        <w:t xml:space="preserve">The workflows presented here are suitable for the VIP-TSC needs, and strike a good balance between simplicity, flexibility, robustness, and maintainability. </w:t>
+      </w:r>
+    </w:p>
+    <w:p>
+      <w:r>
+        <w:t>The public repository will stay on Sourceforge. Developers are expected to clone the public repository into their private workspaces, and follow the workflows as described in the following pages.</w:t>
+      </w:r>
+    </w:p>
+    <w:p>
+      <w:r>
+        <w:t xml:space="preserve">While anyone can clone the workarea and develop their own code, only the designated committers can push their changes to the central repository. </w:t>
+      </w:r>
+    </w:p>
+    <w:p>
+      <w:r>
+        <w:t>Note that any change that is pushed to the central server will be automatically notified to the mailing list, but the commiter must send an email to the group with details.</w:t>
+      </w:r>
+    </w:p>
+    <w:p>
+      <w:r>
+        <w:t>The following workflows are provided</w:t>
+      </w:r>
+    </w:p>
+    <w:p>
+      <w:pPr>
+        <w:pStyle w:val="ListParagraph"/>
+        <w:numPr>
+          <w:ilvl w:val="0"/>
+          <w:numId w:val="14"/>
+        </w:numPr>
+      </w:pPr>
+      <w:r>
+        <w:t>Creating a new mantis branch</w:t>
+      </w:r>
+    </w:p>
+    <w:p>
+      <w:pPr>
+        <w:pStyle w:val="ListParagraph"/>
+        <w:numPr>
+          <w:ilvl w:val="0"/>
+          <w:numId w:val="14"/>
+        </w:numPr>
+      </w:pPr>
+      <w:r>
+        <w:t>Development on an existing mantis branch</w:t>
+      </w:r>
+      <w:r>
+        <w:t xml:space="preserve"> and merge after review approval</w:t>
+      </w:r>
+    </w:p>
+    <w:p>
+      <w:pPr>
+        <w:pStyle w:val="ListParagraph"/>
+        <w:numPr>
+          <w:ilvl w:val="0"/>
+          <w:numId w:val="14"/>
+        </w:numPr>
+      </w:pPr>
+      <w:r>
+        <w:t>Reviewing code on a mantis branch</w:t>
+      </w:r>
+    </w:p>
+    <w:p>
+      <w:pPr>
+        <w:pStyle w:val="ListParagraph"/>
+        <w:numPr>
+          <w:ilvl w:val="0"/>
+          <w:numId w:val="14"/>
+        </w:numPr>
+        <w:rPr>
+          <w:rFonts w:ascii="Cambria" w:eastAsia="Times New Roman" w:hAnsi="Cambria"/>
+          <w:b/>
+          <w:bCs/>
+          <w:i/>
+          <w:iCs/>
+          <w:sz w:val="28"/>
+          <w:szCs w:val="28"/>
+        </w:rPr>
+      </w:pPr>
+      <w:r>
+        <w:t>Community contribution by email</w:t>
+      </w:r>
+      <w:r>
+        <w:br w:type="page"/>
+      </w:r>
+    </w:p>
+    <w:p>
+      <w:pPr>
+        <w:pStyle w:val="Heading1"/>
+      </w:pPr>
+      <w:r>
+        <w:lastRenderedPageBreak/>
+        <w:t>Workflow for creating new mantis branch</w:t>
+      </w:r>
+      <w:r>
+        <w:t xml:space="preserve"> (Done exactly once)</w:t>
+      </w:r>
+    </w:p>
+    <w:p>
+      <w:pPr>
+        <w:tabs>
+          <w:tab w:val="left" w:pos="6252"/>
+        </w:tabs>
+        <w:rPr>
+          <w:sz w:val="20"/>
+        </w:rPr>
+      </w:pPr>
+      <w:r>
+        <w:rPr>
+          <w:sz w:val="20"/>
+        </w:rPr>
+        <w:t xml:space="preserve">Each non-trivial change is implemented in a separate branch.  The changes will merged into mainline only after committee approval. The following steps </w:t>
+      </w:r>
+      <w:r>
+        <w:rPr>
+          <w:b/>
+          <w:i/>
+          <w:sz w:val="20"/>
+        </w:rPr>
+        <w:t>must</w:t>
+      </w:r>
+      <w:r>
+        <w:rPr>
+          <w:sz w:val="20"/>
+        </w:rPr>
+        <w:t xml:space="preserve"> be followed. For the current example, assume the implementation branch is named </w:t>
+      </w:r>
+      <w:r>
+        <w:rPr>
+          <w:sz w:val="20"/>
+        </w:rPr>
+        <w:t>Mantis_x</w:t>
+      </w:r>
+      <w:r>
+        <w:rPr>
+          <w:sz w:val="20"/>
+        </w:rPr>
+        <w:t xml:space="preserve"> an</w:t>
+      </w:r>
+      <w:r>
+        <w:rPr>
+          <w:sz w:val="20"/>
+        </w:rPr>
+        <w:t xml:space="preserve">d current integration branch is UVM_y </w:t>
+      </w:r>
+    </w:p>
+    <w:p>
+      <w:pPr>
+        <w:tabs>
+          <w:tab w:val="left" w:pos="6252"/>
+        </w:tabs>
+        <w:rPr>
+          <w:sz w:val="20"/>
+        </w:rPr>
+      </w:pPr>
+      <w:r>
+        <w:rPr>
+          <w:sz w:val="20"/>
+        </w:rPr>
+      </w:r>
+      <w:r>
+        <w:rPr>
+          <w:sz w:val="20"/>
+        </w:rPr>
+        <w:pict>
+          <v:group id="_x0000_s1427" editas="canvas" style="width:493.8pt;height:204.95pt;mso-position-horizontal-relative:char;mso-position-vertical-relative:line" coordorigin="1440,2682" coordsize="9876,4099">
+            <o:lock v:ext="edit" aspectratio="t"/>
+            <v:shape id="_x0000_s1428" type="#_x0000_t75" style="position:absolute;left:1440;top:2682;width:9876;height:4099" o:preferrelative="f">
+              <v:fill o:detectmouseclick="t"/>
+              <v:path o:extrusionok="t" o:connecttype="none"/>
+              <o:lock v:ext="edit" text="t"/>
+            </v:shape>
+            <v:shape id="_x0000_s1433" type="#_x0000_t32" style="position:absolute;left:3659;top:3698;width:1;height:1792" o:connectortype="straight">
+              <v:stroke endarrow="block"/>
+            </v:shape>
+            <v:shape id="_x0000_s1443" type="#_x0000_t202" style="position:absolute;left:5748;top:2747;width:5568;height:843" filled="f" stroked="f" strokecolor="white [3212]">
+              <v:textbox style="mso-next-textbox:#_x0000_s1443">
+                <w:txbxContent>
+                  <w:p>
+                    <w:pPr>
+                      <w:rPr>
+                        <w:b/>
+                      </w:rPr>
+                    </w:pPr>
+                    <w:r>
+                      <w:rPr>
+                        <w:b/>
+                      </w:rPr>
+                      <w:t>$  cd uvm</w:t>
+                    </w:r>
+                    <w:r>
+                      <w:rPr>
+                        <w:b/>
+                      </w:rPr>
+                      <w:br/>
+                      <w:t xml:space="preserve">$  git </w:t>
+                    </w:r>
+                    <w:r>
+                      <w:rPr>
+                        <w:b/>
+                      </w:rPr>
+                      <w:t>checkout  - - no-track -b  Mantis_x origin/INTEG_1</w:t>
+                    </w:r>
+                  </w:p>
+                  <w:p/>
+                </w:txbxContent>
+              </v:textbox>
+            </v:shape>
+            <v:shape id="_x0000_s1444" type="#_x0000_t202" style="position:absolute;left:5748;top:5375;width:5088;height:1406" filled="f" stroked="f" strokecolor="white [3212]">
+              <v:textbox style="mso-next-textbox:#_x0000_s1444">
+                <w:txbxContent>
+                  <w:p>
+                    <w:r>
+                      <w:rPr>
+                        <w:b/>
+                      </w:rPr>
+                      <w:t xml:space="preserve">$  git push </w:t>
+                    </w:r>
+                    <w:r>
+                      <w:rPr>
+                        <w:b/>
+                      </w:rPr>
+                      <w:t>origin Mantis_x</w:t>
+                    </w:r>
+                    <w:r>
+                      <w:rPr>
+                        <w:b/>
+                      </w:rPr>
+                      <w:tab/>
+                      <w:t xml:space="preserve"> </w:t>
+                    </w:r>
+                    <w:r>
+                      <w:rPr>
+                        <w:i/>
+                      </w:rPr>
+                      <w:t>// Publish</w:t>
+                    </w:r>
+                    <w:r>
+                      <w:rPr>
+                        <w:b/>
+                      </w:rPr>
+                      <w:br/>
+                    </w:r>
+                    <w:r>
+                      <w:rPr>
+                        <w:b/>
+                      </w:rPr>
+                      <w:t>&lt;send email &gt;</w:t>
+                    </w:r>
+                    <w:r>
+                      <w:rPr>
+                        <w:b/>
+                      </w:rPr>
+                      <w:br/>
+                    </w:r>
+                  </w:p>
+                  <w:p/>
+                </w:txbxContent>
+              </v:textbox>
+            </v:shape>
+            <v:shape id="_x0000_s1445" type="#_x0000_t202" style="position:absolute;left:5778;top:3698;width:5538;height:1420" filled="f" stroked="f" strokecolor="white [3212]">
+              <v:textbox style="mso-next-textbox:#_x0000_s1445">
+                <w:txbxContent>
+                  <w:p>
+                    <w:pPr>
+                      <w:rPr>
+                        <w:i/>
+                      </w:rPr>
+                    </w:pPr>
+                    <w:r>
+                      <w:rPr>
+                        <w:b/>
+                      </w:rPr>
+                      <w:t xml:space="preserve">$  git checkout Mantis_x  </w:t>
+                    </w:r>
+                    <w:r>
+                      <w:rPr>
+                        <w:i/>
+                      </w:rPr>
+                      <w:t>// Switch to branch</w:t>
+                    </w:r>
+                    <w:r>
+                      <w:rPr>
+                        <w:b/>
+                      </w:rPr>
+                      <w:br/>
+                    </w:r>
+                    <w:r>
+                      <w:t>&lt; Make sure all changes are committed to the local branch&gt;</w:t>
+                    </w:r>
+                    <w:r>
+                      <w:br/>
+                    </w:r>
+                    <w:r>
+                      <w:rPr>
+                        <w:b/>
+                      </w:rPr>
+                      <w:t xml:space="preserve">$  git commit … </w:t>
+                    </w:r>
+                    <w:r>
+                      <w:rPr>
+                        <w:i/>
+                      </w:rPr>
+                      <w:t>// Please add meaningful comments</w:t>
+                    </w:r>
+                  </w:p>
+                  <w:p/>
+                </w:txbxContent>
+              </v:textbox>
             </v:shape>
             <v:shapetype id="_x0000_t7" coordsize="21600,21600" o:spt="7" adj="5400" path="m@0,l,21600@1,21600,21600,xe">
               <v:stroke joinstyle="miter"/>
@@ -1453,6 +2438,228 @@
                 <v:h position="#0,topLeft" xrange="0,21600"/>
               </v:handles>
             </v:shapetype>
+            <v:shape id="_x0000_s1451" type="#_x0000_t7" style="position:absolute;left:2039;top:5490;width:3241;height:500" adj="3897">
+              <v:textbox style="mso-next-textbox:#_x0000_s1451" inset="0,0,0,0">
+                <w:txbxContent>
+                  <w:p>
+                    <w:pPr>
+                      <w:jc w:val="center"/>
+                      <w:rPr>
+                        <w:sz w:val="20"/>
+                        <w:szCs w:val="20"/>
+                      </w:rPr>
+                    </w:pPr>
+                    <w:r>
+                      <w:rPr>
+                        <w:sz w:val="20"/>
+                        <w:szCs w:val="20"/>
+                      </w:rPr>
+                      <w:t>Publish branch</w:t>
+                    </w:r>
+                  </w:p>
+                </w:txbxContent>
+              </v:textbox>
+            </v:shape>
+            <v:shape id="_x0000_s1454" type="#_x0000_t7" style="position:absolute;left:1704;top:2747;width:3893;height:951" adj="3934">
+              <v:textbox style="mso-next-textbox:#_x0000_s1454" inset="0,0,0,0">
+                <w:txbxContent>
+                  <w:p>
+                    <w:pPr>
+                      <w:jc w:val="center"/>
+                      <w:rPr>
+                        <w:sz w:val="20"/>
+                        <w:szCs w:val="20"/>
+                      </w:rPr>
+                    </w:pPr>
+                    <w:r>
+                      <w:rPr>
+                        <w:sz w:val="20"/>
+                        <w:szCs w:val="20"/>
+                      </w:rPr>
+                      <w:t xml:space="preserve">Create </w:t>
+                    </w:r>
+                    <w:r>
+                      <w:rPr>
+                        <w:sz w:val="20"/>
+                        <w:szCs w:val="20"/>
+                      </w:rPr>
+                      <w:t>dedicated b</w:t>
+                    </w:r>
+                    <w:r>
+                      <w:rPr>
+                        <w:sz w:val="20"/>
+                        <w:szCs w:val="20"/>
+                      </w:rPr>
+                      <w:t xml:space="preserve">ranch </w:t>
+                    </w:r>
+                    <w:r>
+                      <w:rPr>
+                        <w:sz w:val="20"/>
+                        <w:szCs w:val="20"/>
+                      </w:rPr>
+                      <w:t>locally</w:t>
+                    </w:r>
+                  </w:p>
+                </w:txbxContent>
+              </v:textbox>
+            </v:shape>
+            <w10:wrap type="none"/>
+            <w10:anchorlock/>
+          </v:group>
+        </w:pict>
+      </w:r>
+    </w:p>
+    <w:p>
+      <w:pPr>
+        <w:spacing w:after="0" w:line="240" w:lineRule="auto"/>
+        <w:rPr>
+          <w:rFonts w:ascii="Cambria" w:eastAsia="Times New Roman" w:hAnsi="Cambria"/>
+          <w:b/>
+          <w:bCs/>
+          <w:kern w:val="32"/>
+          <w:sz w:val="32"/>
+          <w:szCs w:val="32"/>
+        </w:rPr>
+      </w:pPr>
+      <w:r>
+        <w:br w:type="page"/>
+      </w:r>
+    </w:p>
+    <w:p>
+      <w:pPr>
+        <w:pStyle w:val="Heading1"/>
+        <w:rPr>
+          <w:sz w:val="20"/>
+        </w:rPr>
+      </w:pPr>
+      <w:r>
+        <w:lastRenderedPageBreak/>
+        <w:t xml:space="preserve">Workflow for </w:t>
+      </w:r>
+      <w:r>
+        <w:t>updating mantis branch</w:t>
+      </w:r>
+      <w:r>
+        <w:t xml:space="preserve"> and merge after review approval</w:t>
+      </w:r>
+      <w:r>
+        <w:t>:</w:t>
+      </w:r>
+      <w:bookmarkEnd w:id="0"/>
+      <w:r>
+        <w:t xml:space="preserve"> </w:t>
+      </w:r>
+    </w:p>
+    <w:p>
+      <w:pPr>
+        <w:tabs>
+          <w:tab w:val="left" w:pos="6252"/>
+        </w:tabs>
+        <w:rPr>
+          <w:sz w:val="20"/>
+        </w:rPr>
+      </w:pPr>
+      <w:r>
+        <w:rPr>
+          <w:sz w:val="20"/>
+        </w:rPr>
+        <w:t>Each non-</w:t>
+      </w:r>
+      <w:r>
+        <w:rPr>
+          <w:sz w:val="20"/>
+        </w:rPr>
+        <w:t xml:space="preserve">trivial change </w:t>
+      </w:r>
+      <w:r>
+        <w:rPr>
+          <w:sz w:val="20"/>
+        </w:rPr>
+        <w:t>is</w:t>
+      </w:r>
+      <w:r>
+        <w:rPr>
+          <w:sz w:val="20"/>
+        </w:rPr>
+        <w:t xml:space="preserve"> implemented in a separate branch.  The changes will</w:t>
+      </w:r>
+      <w:r>
+        <w:rPr>
+          <w:sz w:val="20"/>
+        </w:rPr>
+        <w:t xml:space="preserve"> merged into mainline only after committee approval. </w:t>
+      </w:r>
+      <w:r>
+        <w:rPr>
+          <w:sz w:val="20"/>
+        </w:rPr>
+        <w:t xml:space="preserve">The following steps </w:t>
+      </w:r>
+      <w:r>
+        <w:rPr>
+          <w:b/>
+          <w:i/>
+          <w:sz w:val="20"/>
+        </w:rPr>
+        <w:t>must</w:t>
+      </w:r>
+      <w:r>
+        <w:rPr>
+          <w:sz w:val="20"/>
+        </w:rPr>
+        <w:t xml:space="preserve"> be</w:t>
+      </w:r>
+      <w:r>
+        <w:rPr>
+          <w:sz w:val="20"/>
+        </w:rPr>
+        <w:t xml:space="preserve"> followed</w:t>
+      </w:r>
+      <w:r>
+        <w:rPr>
+          <w:sz w:val="20"/>
+        </w:rPr>
+        <w:t xml:space="preserve">. </w:t>
+      </w:r>
+      <w:r>
+        <w:rPr>
+          <w:sz w:val="20"/>
+        </w:rPr>
+        <w:t>For the current example, assume the implementation branch is named Mantis_x and current integration branch is UVM_y</w:t>
+      </w:r>
+      <w:r>
+        <w:rPr>
+          <w:sz w:val="20"/>
+        </w:rPr>
+        <w:t>:</w:t>
+      </w:r>
+    </w:p>
+    <w:p>
+      <w:pPr>
+        <w:tabs>
+          <w:tab w:val="left" w:pos="6252"/>
+        </w:tabs>
+        <w:rPr>
+          <w:sz w:val="20"/>
+        </w:rPr>
+      </w:pPr>
+      <w:r>
+        <w:rPr>
+          <w:sz w:val="20"/>
+        </w:rPr>
+      </w:r>
+      <w:r>
+        <w:rPr>
+          <w:sz w:val="20"/>
+        </w:rPr>
+        <w:pict>
+          <v:group id="_x0000_s1176" editas="canvas" style="width:493.8pt;height:532.85pt;mso-position-horizontal-relative:char;mso-position-vertical-relative:line" coordorigin="1440,2682" coordsize="9876,10657">
+            <o:lock v:ext="edit" aspectratio="t"/>
+            <v:shape id="_x0000_s1177" type="#_x0000_t75" style="position:absolute;left:1440;top:2682;width:9876;height:10657" o:preferrelative="f">
+              <v:fill o:detectmouseclick="t"/>
+              <v:path o:extrusionok="t" o:connecttype="none"/>
+              <o:lock v:ext="edit" text="t"/>
+            </v:shape>
             <v:shape id="_x0000_s1178" type="#_x0000_t7" style="position:absolute;left:1704;top:2747;width:3893;height:951" adj="3934">
               <v:textbox style="mso-next-textbox:#_x0000_s1178" inset="0,0,0,0">
                 <w:txbxContent>
@@ -1496,10 +2703,6 @@
                 </w:txbxContent>
               </v:textbox>
             </v:shape>
-            <v:shapetype id="_x0000_t202" coordsize="21600,21600" o:spt="202" path="m,l,21600r21600,l21600,xe">
-              <v:stroke joinstyle="miter"/>
-              <v:path gradientshapeok="t" o:connecttype="rect"/>
-            </v:shapetype>
             <v:shape id="_x0000_s1179" type="#_x0000_t202" style="position:absolute;left:2504;top:4063;width:2292;height:804">
               <v:textbox style="mso-next-textbox:#_x0000_s1179">
                 <w:txbxContent>
@@ -1518,7 +2721,7 @@
               <v:stroke joinstyle="miter"/>
               <v:path gradientshapeok="t" o:connecttype="rect" textboxrect="5400,5400,16200,16200"/>
             </v:shapetype>
-            <v:shape id="_x0000_s1180" type="#_x0000_t4" style="position:absolute;left:2303;top:7021;width:2695;height:1110">
+            <v:shape id="_x0000_s1180" type="#_x0000_t4" style="position:absolute;left:2303;top:6545;width:2695;height:1110">
               <v:textbox style="mso-next-textbox:#_x0000_s1180">
                 <w:txbxContent>
                   <w:p>
@@ -1532,7 +2735,7 @@
                 </w:txbxContent>
               </v:textbox>
             </v:shape>
-            <v:shape id="_x0000_s1181" type="#_x0000_t202" style="position:absolute;left:2125;top:11642;width:3050;height:655">
+            <v:shape id="_x0000_s1181" type="#_x0000_t202" style="position:absolute;left:2125;top:11166;width:3050;height:655">
               <v:textbox style="mso-next-textbox:#_x0000_s1181">
                 <w:txbxContent>
                   <w:p>
@@ -1546,17 +2749,13 @@
                 </w:txbxContent>
               </v:textbox>
             </v:shape>
-            <v:shapetype id="_x0000_t32" coordsize="21600,21600" o:spt="32" o:oned="t" path="m,l21600,21600e" filled="f">
-              <v:path arrowok="t" fillok="f" o:connecttype="none"/>
-              <o:lock v:ext="edit" shapetype="t"/>
-            </v:shapetype>
             <v:shape id="_x0000_s1182" type="#_x0000_t32" style="position:absolute;left:3650;top:3698;width:1;height:365;flip:x" o:connectortype="straight">
               <v:stroke endarrow="block"/>
             </v:shape>
             <v:shape id="_x0000_s1183" type="#_x0000_t32" style="position:absolute;left:3650;top:4867;width:1;height:623" o:connectortype="straight">
               <v:stroke endarrow="block"/>
             </v:shape>
-            <v:shape id="_x0000_s1184" type="#_x0000_t32" style="position:absolute;left:3651;top:5990;width:9;height:1031;flip:x" o:connectortype="straight">
+            <v:shape id="_x0000_s1184" type="#_x0000_t32" style="position:absolute;left:3651;top:5990;width:9;height:555;flip:x" o:connectortype="straight">
               <v:stroke endarrow="block"/>
             </v:shape>
             <v:shape id="_x0000_s1185" type="#_x0000_t202" style="position:absolute;left:1440;top:4867;width:593;height:2220" strokecolor="white [3212]">
@@ -1573,7 +2772,7 @@
                 </w:txbxContent>
               </v:textbox>
             </v:shape>
-            <v:shape id="_x0000_s1186" type="#_x0000_t4" style="position:absolute;left:2351;top:9355;width:2599;height:927">
+            <v:shape id="_x0000_s1186" type="#_x0000_t4" style="position:absolute;left:2351;top:8879;width:2599;height:927">
               <v:textbox style="mso-next-textbox:#_x0000_s1186">
                 <w:txbxContent>
                   <w:p>
@@ -1587,7 +2786,7 @@
                 </w:txbxContent>
               </v:textbox>
             </v:shape>
-            <v:shape id="_x0000_s1187" type="#_x0000_t32" style="position:absolute;left:3040;top:8742;width:1224;height:1;rotation:90" o:connectortype="elbow" adj="-64641,-1,-64641">
+            <v:shape id="_x0000_s1187" type="#_x0000_t32" style="position:absolute;left:3040;top:8266;width:1224;height:1;rotation:90" o:connectortype="elbow" adj="-64694,-1,-64694">
               <v:stroke endarrow="block"/>
             </v:shape>
             <v:shapetype id="_x0000_t34" coordsize="21600,21600" o:spt="34" o:oned="t" adj="10800" path="m,l@0,0@0,21600,21600,21600e" filled="f">
@@ -1601,10 +2800,10 @@
               </v:handles>
               <o:lock v:ext="edit" shapetype="t"/>
             </v:shapetype>
-            <v:shape id="_x0000_s1188" type="#_x0000_t34" style="position:absolute;left:2971;top:10961;width:1360;height:1;rotation:90" o:connectortype="elbow" adj="10784,-227232000,-58177">
+            <v:shape id="_x0000_s1188" type="#_x0000_t34" style="position:absolute;left:2971;top:10485;width:1360;height:1;rotation:90" o:connectortype="elbow" adj="10784,-184982400,-58225">
               <v:stroke endarrow="block"/>
             </v:shape>
-            <v:shape id="_x0000_s1189" type="#_x0000_t202" style="position:absolute;left:4354;top:10346;width:2138;height:675">
+            <v:shape id="_x0000_s1189" type="#_x0000_t202" style="position:absolute;left:4354;top:9870;width:2138;height:675">
               <v:textbox style="mso-next-textbox:#_x0000_s1189">
                 <w:txbxContent>
                   <w:p>
@@ -1623,10 +2822,10 @@
               <v:path arrowok="t" fillok="f" o:connecttype="none"/>
               <o:lock v:ext="edit" shapetype="t"/>
             </v:shapetype>
-            <v:shape id="_x0000_s1190" type="#_x0000_t33" style="position:absolute;left:4950;top:9819;width:473;height:527" o:connectortype="elbow" adj="-226595,-412203,-226595">
+            <v:shape id="_x0000_s1190" type="#_x0000_t33" style="position:absolute;left:4950;top:9343;width:473;height:527" o:connectortype="elbow" adj="-226732,-332033,-226732">
               <v:stroke endarrow="block"/>
             </v:shape>
-            <v:shape id="_x0000_s1191" type="#_x0000_t202" style="position:absolute;left:2789;top:10779;width:732;height:503" strokecolor="white [3212]">
+            <v:shape id="_x0000_s1191" type="#_x0000_t202" style="position:absolute;left:2789;top:10303;width:732;height:503" strokecolor="white [3212]">
               <v:textbox style="mso-next-textbox:#_x0000_s1191">
                 <w:txbxContent>
                   <w:p>
@@ -1640,7 +2839,7 @@
                 </w:txbxContent>
               </v:textbox>
             </v:shape>
-            <v:shape id="_x0000_s1192" type="#_x0000_t202" style="position:absolute;left:4730;top:9407;width:1144;height:503" filled="f" stroked="f" strokecolor="white [3212]">
+            <v:shape id="_x0000_s1192" type="#_x0000_t202" style="position:absolute;left:4730;top:8931;width:1144;height:503" filled="f" stroked="f" strokecolor="white [3212]">
               <v:textbox style="mso-next-textbox:#_x0000_s1192">
                 <w:txbxContent>
                   <w:p>
@@ -1654,7 +2853,7 @@
                 </w:txbxContent>
               </v:textbox>
             </v:shape>
-            <v:shape id="_x0000_s1193" type="#_x0000_t202" style="position:absolute;left:5748;top:2747;width:5046;height:843" filled="f" stroked="f" strokecolor="white [3212]">
+            <v:shape id="_x0000_s1193" type="#_x0000_t202" style="position:absolute;left:5748;top:2747;width:5568;height:843" filled="f" stroked="f" strokecolor="white [3212]">
               <v:textbox style="mso-next-textbox:#_x0000_s1193">
                 <w:txbxContent>
                   <w:p>
@@ -1680,19 +2879,55 @@
                       <w:rPr>
                         <w:b/>
                       </w:rPr>
-                      <w:t xml:space="preserve">checkout –b </w:t>
-                    </w:r>
-                    <w:r>
-                      <w:rPr>
-                        <w:b/>
-                      </w:rPr>
-                      <w:t xml:space="preserve"> PW_FEAT_1</w:t>
-                    </w:r>
-                    <w:r>
-                      <w:rPr>
-                        <w:b/>
-                      </w:rPr>
-                      <w:t xml:space="preserve"> origin/master</w:t>
+                      <w:t xml:space="preserve">checkout </w:t>
+                    </w:r>
+                    <w:r>
+                      <w:rPr>
+                        <w:b/>
+                      </w:rPr>
+                      <w:t xml:space="preserve"> </w:t>
+                    </w:r>
+                    <w:r>
+                      <w:rPr>
+                        <w:b/>
+                      </w:rPr>
+                      <w:t xml:space="preserve"> -</w:t>
+                    </w:r>
+                    <w:r>
+                      <w:rPr>
+                        <w:b/>
+                      </w:rPr>
+                      <w:t xml:space="preserve">b </w:t>
+                    </w:r>
+                    <w:r>
+                      <w:rPr>
+                        <w:b/>
+                      </w:rPr>
+                      <w:t xml:space="preserve"> </w:t>
+                    </w:r>
+                    <w:r>
+                      <w:rPr>
+                        <w:b/>
+                      </w:rPr>
+                      <w:t>Mantis_x</w:t>
+                    </w:r>
+                    <w:r>
+                      <w:rPr>
+                        <w:b/>
+                      </w:rPr>
+                      <w:t>_1</w:t>
+                    </w:r>
+                    <w:r>
+                      <w:rPr>
+                        <w:b/>
+                      </w:rPr>
+                      <w:t xml:space="preserve"> origin/</w:t>
+                    </w:r>
+                    <w:r>
+                      <w:rPr>
+                        <w:b/>
+                      </w:rPr>
+                      <w:t>Mantis_x</w:t>
                     </w:r>
                   </w:p>
                   <w:p/>
@@ -1707,49 +2942,19 @@
                       <w:rPr>
                         <w:b/>
                       </w:rPr>
-                      <w:t>$  git checkout PW_FEAT_1</w:t>
-                    </w:r>
-                    <w:r>
-                      <w:rPr>
-                        <w:b/>
-                      </w:rPr>
-                      <w:t xml:space="preserve">  </w:t>
-                    </w:r>
-                    <w:r>
-                      <w:rPr>
-                        <w:b/>
-                      </w:rPr>
-                      <w:tab/>
-                    </w:r>
-                    <w:r>
-                      <w:rPr>
-                        <w:b/>
-                      </w:rPr>
-                      <w:t xml:space="preserve">  </w:t>
-                    </w:r>
-                    <w:r>
-                      <w:rPr>
-                        <w:i/>
-                      </w:rPr>
-                      <w:t>// Switch to branch</w:t>
-                    </w:r>
-                    <w:r>
-                      <w:rPr>
-                        <w:i/>
-                      </w:rPr>
-                      <w:br/>
-                    </w:r>
-                    <w:r>
-                      <w:rPr>
-                        <w:b/>
-                      </w:rPr>
                       <w:t xml:space="preserve">$  git push </w:t>
                     </w:r>
                     <w:r>
                       <w:rPr>
                         <w:b/>
                       </w:rPr>
-                      <w:t>origin PW_FEAT_1</w:t>
+                      <w:t xml:space="preserve">origin </w:t>
+                    </w:r>
+                    <w:r>
+                      <w:rPr>
+                        <w:b/>
+                      </w:rPr>
+                      <w:t>Mantis_x</w:t>
                     </w:r>
                     <w:r>
                       <w:rPr>
@@ -1800,7 +3005,13 @@
                       <w:rPr>
                         <w:b/>
                       </w:rPr>
-                      <w:t>$  git checkout PW_FEAT_1</w:t>
+                      <w:t xml:space="preserve">$  git checkout </w:t>
+                    </w:r>
+                    <w:r>
+                      <w:rPr>
+                        <w:b/>
+                      </w:rPr>
+                      <w:t>Mantis_x</w:t>
                     </w:r>
                     <w:r>
                       <w:rPr>
@@ -1855,7 +3066,7 @@
                 </w:txbxContent>
               </v:textbox>
             </v:shape>
-            <v:shape id="_x0000_s1196" type="#_x0000_t202" style="position:absolute;left:6888;top:7354;width:3960;height:615" filled="f" stroked="f" strokecolor="white [3212]">
+            <v:shape id="_x0000_s1196" type="#_x0000_t202" style="position:absolute;left:6888;top:6878;width:3960;height:615" filled="f" stroked="f" strokecolor="white [3212]">
               <v:textbox style="mso-next-textbox:#_x0000_s1196">
                 <w:txbxContent>
                   <w:p>
@@ -1890,7 +3101,7 @@
                 </w:txbxContent>
               </v:textbox>
             </v:shape>
-            <v:shape id="_x0000_s1197" type="#_x0000_t202" style="position:absolute;left:6888;top:10282;width:3960;height:790" filled="f" stroked="f" strokecolor="white [3212]">
+            <v:shape id="_x0000_s1197" type="#_x0000_t202" style="position:absolute;left:6888;top:9806;width:3960;height:790" filled="f" stroked="f" strokecolor="white [3212]">
               <v:textbox style="mso-next-textbox:#_x0000_s1197">
                 <w:txbxContent>
                   <w:p>
@@ -1901,7 +3112,7 @@
                 </w:txbxContent>
               </v:textbox>
             </v:shape>
-            <v:shape id="_x0000_s1198" type="#_x0000_t202" style="position:absolute;left:5748;top:11204;width:5538;height:2628" filled="f" stroked="f" strokecolor="white [3212]">
+            <v:shape id="_x0000_s1198" type="#_x0000_t202" style="position:absolute;left:5748;top:10711;width:5538;height:2628" filled="f" stroked="f" strokecolor="white [3212]">
               <v:textbox style="mso-next-textbox:#_x0000_s1198">
                 <w:txbxContent>
                   <w:p>
@@ -1914,18 +3125,36 @@
                       <w:rPr>
                         <w:b/>
                       </w:rPr>
-                      <w:t xml:space="preserve">$  git checkout master      </w:t>
+                      <w:t xml:space="preserve">$  git checkout </w:t>
+                    </w:r>
+                    <w:r>
+                      <w:rPr>
+                        <w:b/>
+                      </w:rPr>
+                      <w:t>UVM_y</w:t>
+                    </w:r>
+                    <w:r>
+                      <w:rPr>
+                        <w:b/>
+                      </w:rPr>
+                      <w:t xml:space="preserve">     </w:t>
                     </w:r>
                     <w:r>
                       <w:rPr>
                         <w:i/>
                       </w:rPr>
-                      <w:t xml:space="preserve">// Make sure in master </w:t>
+                      <w:t>// Make sure in integration</w:t>
                     </w:r>
                     <w:r>
                       <w:rPr>
                         <w:i/>
                       </w:rPr>
+                      <w:t xml:space="preserve"> </w:t>
+                    </w:r>
+                    <w:r>
+                      <w:rPr>
+                        <w:i/>
+                      </w:rPr>
                       <w:t>b</w:t>
                     </w:r>
                     <w:r>
@@ -1944,7 +3173,19 @@
                       <w:rPr>
                         <w:b/>
                       </w:rPr>
-                      <w:t xml:space="preserve">$  git pull origin master     </w:t>
+                      <w:t xml:space="preserve">$  git pull origin </w:t>
+                    </w:r>
+                    <w:r>
+                      <w:rPr>
+                        <w:b/>
+                      </w:rPr>
+                      <w:t>UVM_y</w:t>
+                    </w:r>
+                    <w:r>
+                      <w:rPr>
+                        <w:b/>
+                      </w:rPr>
+                      <w:t xml:space="preserve">     </w:t>
                     </w:r>
                     <w:r>
                       <w:rPr>
@@ -1977,13 +3218,13 @@
                       <w:rPr>
                         <w:b/>
                       </w:rPr>
-                      <w:t>PW</w:t>
-                    </w:r>
-                    <w:r>
-                      <w:rPr>
-                        <w:b/>
-                      </w:rPr>
-                      <w:t xml:space="preserve">_FEAT_1 </w:t>
+                      <w:t>Mantis_y</w:t>
+                    </w:r>
+                    <w:r>
+                      <w:rPr>
+                        <w:b/>
+                      </w:rPr>
+                      <w:t xml:space="preserve"> </w:t>
                     </w:r>
                     <w:r>
                       <w:rPr>
@@ -2026,7 +3267,13 @@
                       <w:rPr>
                         <w:i/>
                       </w:rPr>
-                      <w:t xml:space="preserve"> PW_FEAT_1</w:t>
+                      <w:t xml:space="preserve"> </w:t>
+                    </w:r>
+                    <w:r>
+                      <w:rPr>
+                        <w:i/>
+                      </w:rPr>
+                      <w:t>FEAT_1</w:t>
                     </w:r>
                     <w:r>
                       <w:rPr>
@@ -2045,7 +3292,19 @@
                       <w:rPr>
                         <w:b/>
                       </w:rPr>
-                      <w:t xml:space="preserve">origin master </w:t>
+                      <w:t xml:space="preserve">origin </w:t>
+                    </w:r>
+                    <w:r>
+                      <w:rPr>
+                        <w:b/>
+                      </w:rPr>
+                      <w:t>UVM_y</w:t>
+                    </w:r>
+                    <w:r>
+                      <w:rPr>
+                        <w:b/>
+                      </w:rPr>
+                      <w:t xml:space="preserve"> </w:t>
                     </w:r>
                     <w:r>
                       <w:rPr>
@@ -2089,7 +3348,19 @@
                       <w:rPr>
                         <w:b/>
                       </w:rPr>
-                      <w:t xml:space="preserve">git push origin master  </w:t>
+                      <w:t xml:space="preserve">git push origin </w:t>
+                    </w:r>
+                    <w:r>
+                      <w:rPr>
+                        <w:b/>
+                      </w:rPr>
+                      <w:t>UVM_y</w:t>
+                    </w:r>
+                    <w:r>
+                      <w:rPr>
+                        <w:b/>
+                      </w:rPr>
+                      <w:t xml:space="preserve">  </w:t>
                     </w:r>
                     <w:r>
                       <w:rPr>
@@ -2136,10 +3407,10 @@
                 </w:txbxContent>
               </v:textbox>
             </v:shape>
-            <v:shape id="_x0000_s1199" type="#_x0000_t34" style="position:absolute;left:2303;top:4465;width:201;height:3111;rotation:180;flip:x" o:connectortype="elbow" adj="-38687,-54281,248776">
+            <v:shape id="_x0000_s1199" type="#_x0000_t34" style="position:absolute;left:2303;top:4465;width:201;height:2635;rotation:180;flip:x" o:connectortype="elbow" adj="-38687,-48020,249099">
               <v:stroke endarrow="block"/>
             </v:shape>
-            <v:shape id="_x0000_s1200" type="#_x0000_t202" style="position:absolute;left:1576;top:8415;width:1945;height:503" filled="f" stroked="f" strokecolor="white [3212]">
+            <v:shape id="_x0000_s1200" type="#_x0000_t202" style="position:absolute;left:1576;top:7939;width:1945;height:503" filled="f" stroked="f" strokecolor="white [3212]">
               <v:textbox style="mso-next-textbox:#_x0000_s1200">
                 <w:txbxContent>
                   <w:p>
@@ -2175,7 +3446,7 @@
                 </w:txbxContent>
               </v:textbox>
             </v:shape>
-            <v:shape id="_x0000_s1202" type="#_x0000_t7" style="position:absolute;left:1757;top:12807;width:3786;height:735" adj="3897">
+            <v:shape id="_x0000_s1202" type="#_x0000_t7" style="position:absolute;left:1757;top:12331;width:3786;height:735" adj="3897">
               <v:textbox style="mso-next-textbox:#_x0000_s1202" inset="0,0,0,0">
                 <w:txbxContent>
                   <w:p>
@@ -2197,7 +3468,7 @@
                 </w:txbxContent>
               </v:textbox>
             </v:shape>
-            <v:shape id="_x0000_s1203" type="#_x0000_t32" style="position:absolute;left:3396;top:12551;width:510;height:1;rotation:90" o:connectortype="elbow" adj="-155096,-1,-155096">
+            <v:shape id="_x0000_s1203" type="#_x0000_t32" style="position:absolute;left:3396;top:12075;width:510;height:1;rotation:90" o:connectortype="elbow" adj="-155224,-1,-155224">
               <v:stroke endarrow="block"/>
             </v:shape>
             <w10:wrap type="none"/>
@@ -2205,12 +3476,15 @@
           </v:group>
         </w:pict>
       </w:r>
+      <w:bookmarkStart w:id="1" w:name="_Ref257985032"/>
     </w:p>
     <w:p>
       <w:pPr>
         <w:pStyle w:val="Heading2"/>
-      </w:pPr>
-      <w:bookmarkStart w:id="1" w:name="_Ref257985032"/>
+        <w:rPr>
+          <w:sz w:val="20"/>
+        </w:rPr>
+      </w:pPr>
       <w:r>
         <w:lastRenderedPageBreak/>
         <w:t xml:space="preserve">Workflow for </w:t>
@@ -2438,7 +3712,13 @@
                       <w:rPr>
                         <w:b/>
                       </w:rPr>
-                      <w:t xml:space="preserve"> PW_FEAT_1</w:t>
+                      <w:t xml:space="preserve"> </w:t>
+                    </w:r>
+                    <w:r>
+                      <w:rPr>
+                        <w:b/>
+                      </w:rPr>
+                      <w:t>FEAT_1</w:t>
                     </w:r>
                   </w:p>
                   <w:p/>
@@ -2458,7 +3738,13 @@
                       <w:rPr>
                         <w:b/>
                       </w:rPr>
-                      <w:t>$  git checkout PW_FEAT_1</w:t>
+                      <w:t xml:space="preserve">$  git checkout </w:t>
+                    </w:r>
+                    <w:r>
+                      <w:rPr>
+                        <w:b/>
+                      </w:rPr>
+                      <w:t>FEAT_1</w:t>
                     </w:r>
                     <w:r>
                       <w:rPr>
@@ -2507,10 +3793,7 @@
                       <w:rPr>
                         <w:b/>
                       </w:rPr>
-                      <w:t>merge origin/PW_FEAT_1</w:t>
-                    </w:r>
-                    <w:r>
-                      <w:t xml:space="preserve">  </w:t>
+                      <w:t xml:space="preserve">pull </w:t>
                     </w:r>
                     <w:r>
                       <w:rPr>
@@ -2528,7 +3811,7 @@
                 </w:txbxContent>
               </v:textbox>
             </v:shape>
-            <v:shape id="_x0000_s1171" type="#_x0000_t34" style="position:absolute;left:2303;top:4465;width:201;height:3204;rotation:180;flip:x" o:connectortype="elbow" adj="-38687,-66249,248776">
+            <v:shape id="_x0000_s1171" type="#_x0000_t34" style="position:absolute;left:2303;top:4465;width:201;height:3204;rotation:180;flip:x" o:connectortype="elbow" adj="-38687,-43328,249099">
               <v:stroke endarrow="block"/>
             </v:shape>
             <v:shape id="_x0000_s1172" type="#_x0000_t202" style="position:absolute;left:2632;top:8604;width:928;height:503" filled="f" stroked="f" strokecolor="white [3212]">
@@ -2874,7 +4157,13 @@
                       <w:rPr>
                         <w:b/>
                       </w:rPr>
-                      <w:t xml:space="preserve"> origin/master</w:t>
+                      <w:t xml:space="preserve"> origin/</w:t>
+                    </w:r>
+                    <w:r>
+                      <w:rPr>
+                        <w:b/>
+                      </w:rPr>
+                      <w:t>UVM_y</w:t>
                     </w:r>
                   </w:p>
                   <w:p/>
@@ -2894,56 +4183,19 @@
                       <w:rPr>
                         <w:b/>
                       </w:rPr>
-                      <w:t xml:space="preserve">$  git  </w:t>
-                    </w:r>
-                    <w:r>
-                      <w:rPr>
-                        <w:b/>
-                      </w:rPr>
-                      <w:t xml:space="preserve">checkout </w:t>
-                    </w:r>
-                    <w:r>
-                      <w:rPr>
-                        <w:b/>
-                      </w:rPr>
-                      <w:t>PW_FEAT_1</w:t>
-                    </w:r>
-                    <w:r>
-                      <w:rPr>
-                        <w:b/>
-                      </w:rPr>
-                      <w:t xml:space="preserve">  </w:t>
-                    </w:r>
-                    <w:r>
-                      <w:rPr>
-                        <w:b/>
-                      </w:rPr>
-                      <w:tab/>
-                      <w:t xml:space="preserve">  </w:t>
-                    </w:r>
-                    <w:r>
-                      <w:rPr>
-                        <w:i/>
-                      </w:rPr>
-                      <w:t>// Switch to branch</w:t>
-                    </w:r>
-                    <w:r>
-                      <w:rPr>
-                        <w:i/>
-                      </w:rPr>
-                      <w:br/>
-                    </w:r>
-                    <w:r>
-                      <w:rPr>
-                        <w:b/>
-                      </w:rPr>
                       <w:t xml:space="preserve">$  git </w:t>
                     </w:r>
                     <w:r>
                       <w:rPr>
                         <w:b/>
                       </w:rPr>
-                      <w:t>format-patch –M origin/master</w:t>
+                      <w:t>format-patch –M origin/</w:t>
+                    </w:r>
+                    <w:r>
+                      <w:rPr>
+                        <w:b/>
+                      </w:rPr>
+                      <w:t>UVM_y</w:t>
                     </w:r>
                     <w:r>
                       <w:rPr>
@@ -3222,7 +4474,7 @@
                 </w:txbxContent>
               </v:textbox>
             </v:shape>
-            <v:shape id="_x0000_s1326" type="#_x0000_t34" style="position:absolute;left:2562;top:9034;width:2176;height:3;rotation:90" o:connectortype="elbow" adj="10790,-51458400,-36361">
+            <v:shape id="_x0000_s1326" type="#_x0000_t34" style="position:absolute;left:2562;top:9034;width:2176;height:3;rotation:90" o:connectortype="elbow" adj="10790,-51436800,-36242">
               <v:stroke endarrow="block"/>
             </v:shape>
             <v:shape id="_x0000_s1327" type="#_x0000_t202" style="position:absolute;left:4354;top:8973;width:2138;height:675">
@@ -3239,7 +4491,7 @@
                 </w:txbxContent>
               </v:textbox>
             </v:shape>
-            <v:shape id="_x0000_s1328" type="#_x0000_t33" style="position:absolute;left:4950;top:7485;width:473;height:1488" o:connectortype="elbow" adj="-226595,-97026,-226595">
+            <v:shape id="_x0000_s1328" type="#_x0000_t33" style="position:absolute;left:4950;top:7485;width:473;height:1488" o:connectortype="elbow" adj="-226047,-96982,-226047">
               <v:stroke endarrow="block"/>
             </v:shape>
             <v:shape id="_x0000_s1329" type="#_x0000_t202" style="position:absolute;left:2892;top:8073;width:732;height:503" strokecolor="white [3212]">
@@ -3308,7 +4560,13 @@
                       <w:rPr>
                         <w:b/>
                       </w:rPr>
-                      <w:t xml:space="preserve"> origin/master</w:t>
+                      <w:t xml:space="preserve"> origin/</w:t>
+                    </w:r>
+                    <w:r>
+                      <w:rPr>
+                        <w:b/>
+                      </w:rPr>
+                      <w:t>UVM_y</w:t>
                     </w:r>
                   </w:p>
                   <w:p/>
@@ -3510,7 +4768,19 @@
                       <w:rPr>
                         <w:b/>
                       </w:rPr>
-                      <w:t xml:space="preserve">$  git checkout master      </w:t>
+                      <w:t xml:space="preserve">$  git checkout </w:t>
+                    </w:r>
+                    <w:r>
+                      <w:rPr>
+                        <w:b/>
+                      </w:rPr>
+                      <w:t>UVM_y</w:t>
+                    </w:r>
+                    <w:r>
+                      <w:rPr>
+                        <w:b/>
+                      </w:rPr>
+                      <w:t xml:space="preserve">      </w:t>
                     </w:r>
                     <w:r>
                       <w:rPr>
@@ -3558,7 +4828,19 @@
                       <w:rPr>
                         <w:b/>
                       </w:rPr>
-                      <w:t xml:space="preserve"> master     </w:t>
+                      <w:t xml:space="preserve"> </w:t>
+                    </w:r>
+                    <w:r>
+                      <w:rPr>
+                        <w:b/>
+                      </w:rPr>
+                      <w:t>UVM_y</w:t>
+                    </w:r>
+                    <w:r>
+                      <w:rPr>
+                        <w:b/>
+                      </w:rPr>
+                      <w:t xml:space="preserve">     </w:t>
                     </w:r>
                     <w:r>
                       <w:rPr>
@@ -3695,7 +4977,19 @@
                       <w:rPr>
                         <w:b/>
                       </w:rPr>
-                      <w:t xml:space="preserve">origin master </w:t>
+                      <w:t xml:space="preserve">origin </w:t>
+                    </w:r>
+                    <w:r>
+                      <w:rPr>
+                        <w:b/>
+                      </w:rPr>
+                      <w:t>UVM_y</w:t>
+                    </w:r>
+                    <w:r>
+                      <w:rPr>
+                        <w:b/>
+                      </w:rPr>
+                      <w:t xml:space="preserve"> </w:t>
                     </w:r>
                     <w:r>
                       <w:rPr>
@@ -3733,7 +5027,19 @@
                       <w:rPr>
                         <w:b/>
                       </w:rPr>
-                      <w:t xml:space="preserve">git push origin master  </w:t>
+                      <w:t xml:space="preserve">git push origin </w:t>
+                    </w:r>
+                    <w:r>
+                      <w:rPr>
+                        <w:b/>
+                      </w:rPr>
+                      <w:t>UVM_y</w:t>
+                    </w:r>
+                    <w:r>
+                      <w:rPr>
+                        <w:b/>
+                      </w:rPr>
+                      <w:t xml:space="preserve"> </w:t>
                     </w:r>
                     <w:r>
                       <w:rPr>
@@ -3837,7 +5143,7 @@
                 </w:txbxContent>
               </v:textbox>
             </v:shape>
-            <v:shape id="_x0000_s1341" type="#_x0000_t34" style="position:absolute;left:3412;top:11015;width:474;height:2;rotation:90;flip:x" o:connectortype="elbow" adj="10754,107762400,-166785">
+            <v:shape id="_x0000_s1341" type="#_x0000_t34" style="position:absolute;left:3412;top:11015;width:474;height:2;rotation:90;flip:x" o:connectortype="elbow" adj="10754,107730000,-166238">
               <v:stroke endarrow="block"/>
             </v:shape>
             <w10:wrap type="none"/>
@@ -3845,12 +5151,10 @@
           </v:group>
         </w:pict>
       </w:r>
-      <w:r>
-        <w:br w:type="page"/>
-      </w:r>
-    </w:p>
-    <w:p>
-      <w:pPr>
+    </w:p>
+    <w:p>
+      <w:pPr>
+        <w:spacing w:after="0" w:line="240" w:lineRule="auto"/>
         <w:rPr>
           <w:rFonts w:ascii="Cambria" w:eastAsia="Times New Roman" w:hAnsi="Cambria"/>
           <w:color w:val="17365D"/>
@@ -3860,12 +5164,16 @@
           <w:szCs w:val="52"/>
         </w:rPr>
       </w:pPr>
+      <w:r>
+        <w:br w:type="page"/>
+      </w:r>
     </w:p>
     <w:p>
       <w:pPr>
         <w:pStyle w:val="Title"/>
       </w:pPr>
       <w:r>
+        <w:lastRenderedPageBreak/>
         <w:t>B</w:t>
       </w:r>
       <w:r>
@@ -4399,7 +5707,6 @@
           <w:i/>
           <w:sz w:val="20"/>
         </w:rPr>
-        <w:lastRenderedPageBreak/>
         <w:t>git push –dry_run</w:t>
       </w:r>
       <w:r>
@@ -4437,6 +5744,377 @@
     </w:p>
     <w:p>
       <w:pPr>
+        <w:pStyle w:val="ListParagraph"/>
+        <w:numPr>
+          <w:ilvl w:val="0"/>
+          <w:numId w:val="7"/>
+        </w:numPr>
+        <w:rPr>
+          <w:i/>
+          <w:sz w:val="20"/>
+        </w:rPr>
+      </w:pPr>
+      <w:r>
+        <w:rPr>
+          <w:i/>
+          <w:sz w:val="20"/>
+        </w:rPr>
+        <w:lastRenderedPageBreak/>
+        <w:t>Finding out remote tracking branches</w:t>
+      </w:r>
+    </w:p>
+    <w:p>
+      <w:pPr>
+        <w:ind w:left="360" w:firstLine="360"/>
+        <w:rPr>
+          <w:b/>
+          <w:i/>
+        </w:rPr>
+      </w:pPr>
+      <w:r>
+        <w:rPr>
+          <w:b/>
+          <w:i/>
+        </w:rPr>
+        <w:t>git remote show origin</w:t>
+      </w:r>
+    </w:p>
+    <w:p>
+      <w:pPr>
+        <w:ind w:left="360"/>
+      </w:pPr>
+      <w:r>
+        <w:t>You will get details on how various branches are being tracked. Especially handy is what is printed towards the bottom:</w:t>
+      </w:r>
+    </w:p>
+    <w:p>
+      <w:pPr>
+        <w:ind w:left="360"/>
+      </w:pPr>
+      <w:r>
+        <w:t>…….</w:t>
+      </w:r>
+    </w:p>
+    <w:p>
+      <w:pPr>
+        <w:autoSpaceDE w:val="0"/>
+        <w:autoSpaceDN w:val="0"/>
+        <w:ind w:left="360"/>
+        <w:rPr>
+          <w:rFonts w:ascii="Lucida Console" w:hAnsi="Lucida Console"/>
+          <w:sz w:val="18"/>
+          <w:szCs w:val="18"/>
+        </w:rPr>
+      </w:pPr>
+      <w:r>
+        <w:rPr>
+          <w:rFonts w:ascii="Lucida Console" w:hAnsi="Lucida Console"/>
+          <w:sz w:val="18"/>
+          <w:szCs w:val="18"/>
+        </w:rPr>
+        <w:t>  Local branches configured for 'git pull':</w:t>
+      </w:r>
+    </w:p>
+    <w:p>
+      <w:pPr>
+        <w:autoSpaceDE w:val="0"/>
+        <w:autoSpaceDN w:val="0"/>
+        <w:ind w:left="360"/>
+        <w:rPr>
+          <w:rFonts w:ascii="Lucida Console" w:hAnsi="Lucida Console"/>
+          <w:sz w:val="18"/>
+          <w:szCs w:val="18"/>
+        </w:rPr>
+      </w:pPr>
+      <w:r>
+        <w:rPr>
+          <w:rFonts w:ascii="Lucida Console" w:hAnsi="Lucida Console"/>
+          <w:sz w:val="18"/>
+          <w:szCs w:val="18"/>
+        </w:rPr>
+        <w:t>    Mantis_4075 merges with remote Mantis_4075</w:t>
+      </w:r>
+    </w:p>
+    <w:p>
+      <w:pPr>
+        <w:autoSpaceDE w:val="0"/>
+        <w:autoSpaceDN w:val="0"/>
+        <w:ind w:left="360"/>
+        <w:rPr>
+          <w:rFonts w:ascii="Lucida Console" w:hAnsi="Lucida Console"/>
+          <w:sz w:val="18"/>
+          <w:szCs w:val="18"/>
+        </w:rPr>
+      </w:pPr>
+      <w:r>
+        <w:rPr>
+          <w:rFonts w:ascii="Lucida Console" w:hAnsi="Lucida Console"/>
+          <w:sz w:val="18"/>
+          <w:szCs w:val="18"/>
+        </w:rPr>
+        <w:t>    UVM_1_1_b   merges with remote UVM_1_1_b</w:t>
+      </w:r>
+    </w:p>
+    <w:p>
+      <w:pPr>
+        <w:autoSpaceDE w:val="0"/>
+        <w:autoSpaceDN w:val="0"/>
+        <w:ind w:left="360"/>
+        <w:rPr>
+          <w:rFonts w:ascii="Lucida Console" w:hAnsi="Lucida Console"/>
+          <w:sz w:val="18"/>
+          <w:szCs w:val="18"/>
+        </w:rPr>
+      </w:pPr>
+      <w:r>
+        <w:rPr>
+          <w:rFonts w:ascii="Lucida Console" w:hAnsi="Lucida Console"/>
+          <w:sz w:val="18"/>
+          <w:szCs w:val="18"/>
+        </w:rPr>
+        <w:t>   master      merges with remote master</w:t>
+      </w:r>
+    </w:p>
+    <w:p>
+      <w:pPr>
+        <w:autoSpaceDE w:val="0"/>
+        <w:autoSpaceDN w:val="0"/>
+        <w:ind w:left="360"/>
+        <w:rPr>
+          <w:rFonts w:ascii="Lucida Console" w:hAnsi="Lucida Console"/>
+          <w:sz w:val="18"/>
+          <w:szCs w:val="18"/>
+        </w:rPr>
+      </w:pPr>
+      <w:r>
+        <w:rPr>
+          <w:rFonts w:ascii="Lucida Console" w:hAnsi="Lucida Console"/>
+          <w:sz w:val="18"/>
+          <w:szCs w:val="18"/>
+        </w:rPr>
+        <w:t>  Local refs configured for 'git push':</w:t>
+      </w:r>
+    </w:p>
+    <w:p>
+      <w:pPr>
+        <w:autoSpaceDE w:val="0"/>
+        <w:autoSpaceDN w:val="0"/>
+        <w:ind w:left="360"/>
+        <w:rPr>
+          <w:rFonts w:ascii="Lucida Console" w:hAnsi="Lucida Console"/>
+          <w:sz w:val="18"/>
+          <w:szCs w:val="18"/>
+        </w:rPr>
+      </w:pPr>
+      <w:r>
+        <w:rPr>
+          <w:rFonts w:ascii="Lucida Console" w:hAnsi="Lucida Console"/>
+          <w:sz w:val="18"/>
+          <w:szCs w:val="18"/>
+        </w:rPr>
+        <w:t>    Mantis_4075 pushes to Mantis_4075 (up to date)</w:t>
+      </w:r>
+    </w:p>
+    <w:p>
+      <w:pPr>
+        <w:autoSpaceDE w:val="0"/>
+        <w:autoSpaceDN w:val="0"/>
+        <w:ind w:left="360"/>
+        <w:rPr>
+          <w:rFonts w:ascii="Lucida Console" w:hAnsi="Lucida Console"/>
+          <w:sz w:val="18"/>
+          <w:szCs w:val="18"/>
+        </w:rPr>
+      </w:pPr>
+      <w:r>
+        <w:rPr>
+          <w:rFonts w:ascii="Lucida Console" w:hAnsi="Lucida Console"/>
+          <w:sz w:val="18"/>
+          <w:szCs w:val="18"/>
+        </w:rPr>
+        <w:t>    UVM_1_1_b   pushes to UVM_1_1_b   (up to date)</w:t>
+      </w:r>
+    </w:p>
+    <w:p>
+      <w:pPr>
+        <w:autoSpaceDE w:val="0"/>
+        <w:autoSpaceDN w:val="0"/>
+        <w:ind w:left="360"/>
+        <w:rPr>
+          <w:rFonts w:ascii="Lucida Console" w:hAnsi="Lucida Console"/>
+          <w:sz w:val="18"/>
+          <w:szCs w:val="18"/>
+        </w:rPr>
+      </w:pPr>
+      <w:r>
+        <w:rPr>
+          <w:rFonts w:ascii="Lucida Console" w:hAnsi="Lucida Console"/>
+          <w:sz w:val="18"/>
+          <w:szCs w:val="18"/>
+        </w:rPr>
+        <w:t>    master      pushes to master      (up to date)</w:t>
+      </w:r>
+    </w:p>
+    <w:p/>
+    <w:p>
+      <w:pPr>
+        <w:pStyle w:val="ListParagraph"/>
+        <w:numPr>
+          <w:ilvl w:val="0"/>
+          <w:numId w:val="7"/>
+        </w:numPr>
+      </w:pPr>
+      <w:r>
+        <w:t xml:space="preserve"> check status, check the header of the output (the second line should not have a message about “ahead”, “diverged”, or similar)</w:t>
+      </w:r>
+    </w:p>
+    <w:p>
+      <w:pPr>
+        <w:ind w:firstLine="720"/>
+        <w:rPr>
+          <w:b/>
+          <w:i/>
+        </w:rPr>
+      </w:pPr>
+      <w:r>
+        <w:rPr>
+          <w:b/>
+          <w:i/>
+        </w:rPr>
+        <w:t>git status | head -2</w:t>
+      </w:r>
+    </w:p>
+    <w:p>
+      <w:pPr>
+        <w:pStyle w:val="ListParagraph"/>
+        <w:numPr>
+          <w:ilvl w:val="0"/>
+          <w:numId w:val="7"/>
+        </w:numPr>
+      </w:pPr>
+      <w:r>
+        <w:t>in case of collisions (make sure you got a decent merge/diff tool in place, kdiff3 recommended</w:t>
+      </w:r>
+    </w:p>
+    <w:p>
+      <w:pPr>
+        <w:ind w:firstLine="720"/>
+        <w:rPr>
+          <w:b/>
+          <w:i/>
+        </w:rPr>
+      </w:pPr>
+      <w:r>
+        <w:rPr>
+          <w:b/>
+          <w:i/>
+        </w:rPr>
+        <w:t>git mergetool</w:t>
+      </w:r>
+    </w:p>
+    <w:p>
+      <w:pPr>
+        <w:pStyle w:val="ListParagraph"/>
+        <w:numPr>
+          <w:ilvl w:val="0"/>
+          <w:numId w:val="7"/>
+        </w:numPr>
+      </w:pPr>
+      <w:r>
+        <w:t xml:space="preserve"> review the changes (always a good tool, others are tortoise-git, the eclipse git client,…)</w:t>
+      </w:r>
+    </w:p>
+    <w:p>
+      <w:pPr>
+        <w:ind w:firstLine="720"/>
+        <w:rPr>
+          <w:b/>
+          <w:i/>
+        </w:rPr>
+      </w:pPr>
+      <w:r>
+        <w:rPr>
+          <w:b/>
+          <w:i/>
+        </w:rPr>
+        <w:t>gitk</w:t>
+      </w:r>
+    </w:p>
+    <w:p>
+      <w:pPr>
+        <w:pStyle w:val="ListParagraph"/>
+        <w:numPr>
+          <w:ilvl w:val="0"/>
+          <w:numId w:val="7"/>
+        </w:numPr>
+      </w:pPr>
+      <w:r>
+        <w:t>delete the mantis remote branch</w:t>
+      </w:r>
+    </w:p>
+    <w:p>
+      <w:pPr>
+        <w:ind w:firstLine="720"/>
+        <w:rPr>
+          <w:b/>
+          <w:i/>
+        </w:rPr>
+      </w:pPr>
+      <w:r>
+        <w:rPr>
+          <w:b/>
+          <w:i/>
+        </w:rPr>
+        <w:t>git push origin :mantis_xxxx</w:t>
+      </w:r>
+    </w:p>
+    <w:p>
+      <w:pPr>
+        <w:pStyle w:val="ListParagraph"/>
+        <w:numPr>
+          <w:ilvl w:val="0"/>
+          <w:numId w:val="7"/>
+        </w:numPr>
+      </w:pPr>
+      <w:r>
+        <w:t>delete the local branch</w:t>
+      </w:r>
+    </w:p>
+    <w:p>
+      <w:pPr>
+        <w:ind w:firstLine="720"/>
+        <w:rPr>
+          <w:b/>
+          <w:i/>
+        </w:rPr>
+      </w:pPr>
+      <w:r>
+        <w:rPr>
+          <w:b/>
+          <w:i/>
+        </w:rPr>
+        <w:t>git branch –d mantis_xxxx</w:t>
+      </w:r>
+    </w:p>
+    <w:p>
+      <w:pPr>
+        <w:rPr>
+          <w:i/>
+          <w:sz w:val="20"/>
+        </w:rPr>
+      </w:pPr>
+    </w:p>
+    <w:p>
+      <w:pPr>
+        <w:pStyle w:val="ListParagraph"/>
+        <w:rPr>
+          <w:i/>
+          <w:sz w:val="20"/>
+        </w:rPr>
+      </w:pPr>
+    </w:p>
+    <w:p>
+      <w:pPr>
         <w:pStyle w:val="Heading2"/>
       </w:pPr>
       <w:r>
@@ -4508,6 +6186,7 @@
           <w:i/>
           <w:sz w:val="20"/>
         </w:rPr>
+        <w:lastRenderedPageBreak/>
         <w:t>git push – tags</w:t>
       </w:r>
     </w:p>
@@ -4628,6 +6307,95 @@
 <file path=word/numbering.xml><?xml version="1.0" encoding="utf-8"?>
 <w:numbering xmlns:ve="http://schemas.openxmlformats.org/markup-compatibility/2006" xmlns:o="urn:schemas-microsoft-com:office:office" xmlns:r="http://schemas.openxmlformats.org/officeDocument/2006/relationships" xmlns:m="http://schemas.openxmlformats.org/officeDocument/2006/math" xmlns:v="urn:schemas-microsoft-com:vml" xmlns:wp="http://schemas.openxmlformats.org/drawingml/2006/wordprocessingDrawing" xmlns:w10="urn:schemas-microsoft-com:office:word" xmlns:w="http://schemas.openxmlformats.org/wordprocessingml/2006/main" xmlns:wne="http://schemas.microsoft.com/office/word/2006/wordml">
   <w:abstractNum w:abstractNumId="0">
+    <w:nsid w:val="05EB28FA"/>
+    <w:multiLevelType w:val="hybridMultilevel"/>
+    <w:tmpl w:val="4EBA90C4"/>
+    <w:lvl w:ilvl="0" w:tplc="0409000F">
+      <w:start w:val="1"/>
+      <w:numFmt w:val="decimal"/>
+      <w:lvlText w:val="%1."/>
+      <w:lvlJc w:val="left"/>
+      <w:pPr>
+        <w:ind w:left="720" w:hanging="360"/>
+      </w:pPr>
+      <w:rPr>
+        <w:rFonts w:hint="default"/>
+      </w:rPr>
+    </w:lvl>
+    <w:lvl w:ilvl="1" w:tplc="04090019" w:tentative="1">
+      <w:start w:val="1"/>
+      <w:numFmt w:val="lowerLetter"/>
+      <w:lvlText w:val="%2."/>
+      <w:lvlJc w:val="left"/>
+      <w:pPr>
+        <w:ind w:left="1440" w:hanging="360"/>
+      </w:pPr>
+    </w:lvl>
+    <w:lvl w:ilvl="2" w:tplc="0409001B" w:tentative="1">
+      <w:start w:val="1"/>
+      <w:numFmt w:val="lowerRoman"/>
+      <w:lvlText w:val="%3."/>
+      <w:lvlJc w:val="right"/>
+      <w:pPr>
+        <w:ind w:left="2160" w:hanging="180"/>
+      </w:pPr>
+    </w:lvl>
+    <w:lvl w:ilvl="3" w:tplc="0409000F" w:tentative="1">
+      <w:start w:val="1"/>
+      <w:numFmt w:val="decimal"/>
+      <w:lvlText w:val="%4."/>
+      <w:lvlJc w:val="left"/>
+      <w:pPr>
+        <w:ind w:left="2880" w:hanging="360"/>
+      </w:pPr>
+    </w:lvl>
+    <w:lvl w:ilvl="4" w:tplc="04090019" w:tentative="1">
+      <w:start w:val="1"/>
+      <w:numFmt w:val="lowerLetter"/>
+      <w:lvlText w:val="%5."/>
+      <w:lvlJc w:val="left"/>
+      <w:pPr>
+        <w:ind w:left="3600" w:hanging="360"/>
+      </w:pPr>
+    </w:lvl>
+    <w:lvl w:ilvl="5" w:tplc="0409001B" w:tentative="1">
+      <w:start w:val="1"/>
+      <w:numFmt w:val="lowerRoman"/>
+      <w:lvlText w:val="%6."/>
+      <w:lvlJc w:val="right"/>
+      <w:pPr>
+        <w:ind w:left="4320" w:hanging="180"/>
+      </w:pPr>
+    </w:lvl>
+    <w:lvl w:ilvl="6" w:tplc="0409000F" w:tentative="1">
+      <w:start w:val="1"/>
+      <w:numFmt w:val="decimal"/>
+      <w:lvlText w:val="%7."/>
+      <w:lvlJc w:val="left"/>
+      <w:pPr>
+        <w:ind w:left="5040" w:hanging="360"/>
+      </w:pPr>
+    </w:lvl>
+    <w:lvl w:ilvl="7" w:tplc="04090019" w:tentative="1">
+      <w:start w:val="1"/>
+      <w:numFmt w:val="lowerLetter"/>
+      <w:lvlText w:val="%8."/>
+      <w:lvlJc w:val="left"/>
+      <w:pPr>
+        <w:ind w:left="5760" w:hanging="360"/>
+      </w:pPr>
+    </w:lvl>
+    <w:lvl w:ilvl="8" w:tplc="0409001B" w:tentative="1">
+      <w:start w:val="1"/>
+      <w:numFmt w:val="lowerRoman"/>
+      <w:lvlText w:val="%9."/>
+      <w:lvlJc w:val="right"/>
+      <w:pPr>
+        <w:ind w:left="6480" w:hanging="180"/>
+      </w:pPr>
+    </w:lvl>
+  </w:abstractNum>
+  <w:abstractNum w:abstractNumId="1">
     <w:nsid w:val="08653974"/>
     <w:multiLevelType w:val="hybridMultilevel"/>
     <w:tmpl w:val="C7EC2D6C"/>
@@ -4713,7 +6481,7 @@
       </w:pPr>
     </w:lvl>
   </w:abstractNum>
-  <w:abstractNum w:abstractNumId="1">
+  <w:abstractNum w:abstractNumId="2">
     <w:nsid w:val="1FF831DC"/>
     <w:multiLevelType w:val="hybridMultilevel"/>
     <w:tmpl w:val="E6365FE6"/>
@@ -4826,7 +6594,96 @@
       </w:rPr>
     </w:lvl>
   </w:abstractNum>
-  <w:abstractNum w:abstractNumId="2">
+  <w:abstractNum w:abstractNumId="3">
+    <w:nsid w:val="219E5659"/>
+    <w:multiLevelType w:val="hybridMultilevel"/>
+    <w:tmpl w:val="5C98BE04"/>
+    <w:lvl w:ilvl="0" w:tplc="0409000F">
+      <w:start w:val="1"/>
+      <w:numFmt w:val="decimal"/>
+      <w:lvlText w:val="%1."/>
+      <w:lvlJc w:val="left"/>
+      <w:pPr>
+        <w:ind w:left="720" w:hanging="360"/>
+      </w:pPr>
+      <w:rPr>
+        <w:rFonts w:hint="default"/>
+      </w:rPr>
+    </w:lvl>
+    <w:lvl w:ilvl="1" w:tplc="04090019">
+      <w:start w:val="1"/>
+      <w:numFmt w:val="lowerLetter"/>
+      <w:lvlText w:val="%2."/>
+      <w:lvlJc w:val="left"/>
+      <w:pPr>
+        <w:ind w:left="1440" w:hanging="360"/>
+      </w:pPr>
+    </w:lvl>
+    <w:lvl w:ilvl="2" w:tplc="0409001B">
+      <w:start w:val="1"/>
+      <w:numFmt w:val="lowerRoman"/>
+      <w:lvlText w:val="%3."/>
+      <w:lvlJc w:val="right"/>
+      <w:pPr>
+        <w:ind w:left="2160" w:hanging="180"/>
+      </w:pPr>
+    </w:lvl>
+    <w:lvl w:ilvl="3" w:tplc="0409000F" w:tentative="1">
+      <w:start w:val="1"/>
+      <w:numFmt w:val="decimal"/>
+      <w:lvlText w:val="%4."/>
+      <w:lvlJc w:val="left"/>
+      <w:pPr>
+        <w:ind w:left="2880" w:hanging="360"/>
+      </w:pPr>
+    </w:lvl>
+    <w:lvl w:ilvl="4" w:tplc="04090019" w:tentative="1">
+      <w:start w:val="1"/>
+      <w:numFmt w:val="lowerLetter"/>
+      <w:lvlText w:val="%5."/>
+      <w:lvlJc w:val="left"/>
+      <w:pPr>
+        <w:ind w:left="3600" w:hanging="360"/>
+      </w:pPr>
+    </w:lvl>
+    <w:lvl w:ilvl="5" w:tplc="0409001B" w:tentative="1">
+      <w:start w:val="1"/>
+      <w:numFmt w:val="lowerRoman"/>
+      <w:lvlText w:val="%6."/>
+      <w:lvlJc w:val="right"/>
+      <w:pPr>
+        <w:ind w:left="4320" w:hanging="180"/>
+      </w:pPr>
+    </w:lvl>
+    <w:lvl w:ilvl="6" w:tplc="0409000F" w:tentative="1">
+      <w:start w:val="1"/>
+      <w:numFmt w:val="decimal"/>
+      <w:lvlText w:val="%7."/>
+      <w:lvlJc w:val="left"/>
+      <w:pPr>
+        <w:ind w:left="5040" w:hanging="360"/>
+      </w:pPr>
+    </w:lvl>
+    <w:lvl w:ilvl="7" w:tplc="04090019" w:tentative="1">
+      <w:start w:val="1"/>
+      <w:numFmt w:val="lowerLetter"/>
+      <w:lvlText w:val="%8."/>
+      <w:lvlJc w:val="left"/>
+      <w:pPr>
+        <w:ind w:left="5760" w:hanging="360"/>
+      </w:pPr>
+    </w:lvl>
+    <w:lvl w:ilvl="8" w:tplc="0409001B" w:tentative="1">
+      <w:start w:val="1"/>
+      <w:numFmt w:val="lowerRoman"/>
+      <w:lvlText w:val="%9."/>
+      <w:lvlJc w:val="right"/>
+      <w:pPr>
+        <w:ind w:left="6480" w:hanging="180"/>
+      </w:pPr>
+    </w:lvl>
+  </w:abstractNum>
+  <w:abstractNum w:abstractNumId="4">
     <w:nsid w:val="24DB147F"/>
     <w:multiLevelType w:val="hybridMultilevel"/>
     <w:tmpl w:val="E1701CFA"/>
@@ -4940,7 +6797,7 @@
       </w:rPr>
     </w:lvl>
   </w:abstractNum>
-  <w:abstractNum w:abstractNumId="3">
+  <w:abstractNum w:abstractNumId="5">
     <w:nsid w:val="33BA23CC"/>
     <w:multiLevelType w:val="hybridMultilevel"/>
     <w:tmpl w:val="B3149CA6"/>
@@ -5029,7 +6886,7 @@
       </w:pPr>
     </w:lvl>
   </w:abstractNum>
-  <w:abstractNum w:abstractNumId="4">
+  <w:abstractNum w:abstractNumId="6">
     <w:nsid w:val="35DD2398"/>
     <w:multiLevelType w:val="hybridMultilevel"/>
     <w:tmpl w:val="C7EC2D6C"/>
@@ -5115,7 +6972,96 @@
       </w:pPr>
     </w:lvl>
   </w:abstractNum>
-  <w:abstractNum w:abstractNumId="5">
+  <w:abstractNum w:abstractNumId="7">
+    <w:nsid w:val="3C571F93"/>
+    <w:multiLevelType w:val="hybridMultilevel"/>
+    <w:tmpl w:val="4EBA90C4"/>
+    <w:lvl w:ilvl="0" w:tplc="0409000F">
+      <w:start w:val="1"/>
+      <w:numFmt w:val="decimal"/>
+      <w:lvlText w:val="%1."/>
+      <w:lvlJc w:val="left"/>
+      <w:pPr>
+        <w:ind w:left="720" w:hanging="360"/>
+      </w:pPr>
+      <w:rPr>
+        <w:rFonts w:hint="default"/>
+      </w:rPr>
+    </w:lvl>
+    <w:lvl w:ilvl="1" w:tplc="04090019" w:tentative="1">
+      <w:start w:val="1"/>
+      <w:numFmt w:val="lowerLetter"/>
+      <w:lvlText w:val="%2."/>
+      <w:lvlJc w:val="left"/>
+      <w:pPr>
+        <w:ind w:left="1440" w:hanging="360"/>
+      </w:pPr>
+    </w:lvl>
+    <w:lvl w:ilvl="2" w:tplc="0409001B" w:tentative="1">
+      <w:start w:val="1"/>
+      <w:numFmt w:val="lowerRoman"/>
+      <w:lvlText w:val="%3."/>
+      <w:lvlJc w:val="right"/>
+      <w:pPr>
+        <w:ind w:left="2160" w:hanging="180"/>
+      </w:pPr>
+    </w:lvl>
+    <w:lvl w:ilvl="3" w:tplc="0409000F" w:tentative="1">
+      <w:start w:val="1"/>
+      <w:numFmt w:val="decimal"/>
+      <w:lvlText w:val="%4."/>
+      <w:lvlJc w:val="left"/>
+      <w:pPr>
+        <w:ind w:left="2880" w:hanging="360"/>
+      </w:pPr>
+    </w:lvl>
+    <w:lvl w:ilvl="4" w:tplc="04090019" w:tentative="1">
+      <w:start w:val="1"/>
+      <w:numFmt w:val="lowerLetter"/>
+      <w:lvlText w:val="%5."/>
+      <w:lvlJc w:val="left"/>
+      <w:pPr>
+        <w:ind w:left="3600" w:hanging="360"/>
+      </w:pPr>
+    </w:lvl>
+    <w:lvl w:ilvl="5" w:tplc="0409001B" w:tentative="1">
+      <w:start w:val="1"/>
+      <w:numFmt w:val="lowerRoman"/>
+      <w:lvlText w:val="%6."/>
+      <w:lvlJc w:val="right"/>
+      <w:pPr>
+        <w:ind w:left="4320" w:hanging="180"/>
+      </w:pPr>
+    </w:lvl>
+    <w:lvl w:ilvl="6" w:tplc="0409000F" w:tentative="1">
+      <w:start w:val="1"/>
+      <w:numFmt w:val="decimal"/>
+      <w:lvlText w:val="%7."/>
+      <w:lvlJc w:val="left"/>
+      <w:pPr>
+        <w:ind w:left="5040" w:hanging="360"/>
+      </w:pPr>
+    </w:lvl>
+    <w:lvl w:ilvl="7" w:tplc="04090019" w:tentative="1">
+      <w:start w:val="1"/>
+      <w:numFmt w:val="lowerLetter"/>
+      <w:lvlText w:val="%8."/>
+      <w:lvlJc w:val="left"/>
+      <w:pPr>
+        <w:ind w:left="5760" w:hanging="360"/>
+      </w:pPr>
+    </w:lvl>
+    <w:lvl w:ilvl="8" w:tplc="0409001B" w:tentative="1">
+      <w:start w:val="1"/>
+      <w:numFmt w:val="lowerRoman"/>
+      <w:lvlText w:val="%9."/>
+      <w:lvlJc w:val="right"/>
+      <w:pPr>
+        <w:ind w:left="6480" w:hanging="180"/>
+      </w:pPr>
+    </w:lvl>
+  </w:abstractNum>
+  <w:abstractNum w:abstractNumId="8">
     <w:nsid w:val="44442821"/>
     <w:multiLevelType w:val="hybridMultilevel"/>
     <w:tmpl w:val="9474CC88"/>
@@ -5229,7 +7175,7 @@
       </w:rPr>
     </w:lvl>
   </w:abstractNum>
-  <w:abstractNum w:abstractNumId="6">
+  <w:abstractNum w:abstractNumId="9">
     <w:nsid w:val="47DC17B4"/>
     <w:multiLevelType w:val="hybridMultilevel"/>
     <w:tmpl w:val="60506306"/>
@@ -5318,7 +7264,7 @@
       </w:pPr>
     </w:lvl>
   </w:abstractNum>
-  <w:abstractNum w:abstractNumId="7">
+  <w:abstractNum w:abstractNumId="10">
     <w:nsid w:val="58EF21A0"/>
     <w:multiLevelType w:val="hybridMultilevel"/>
     <w:tmpl w:val="A0905F02"/>
@@ -5431,11 +7377,11 @@
       </w:pPr>
     </w:lvl>
   </w:abstractNum>
-  <w:abstractNum w:abstractNumId="8">
+  <w:abstractNum w:abstractNumId="11">
     <w:nsid w:val="79BB57E1"/>
     <w:multiLevelType w:val="hybridMultilevel"/>
-    <w:tmpl w:val="58204FC6"/>
-    <w:lvl w:ilvl="0" w:tplc="4C80471E">
+    <w:tmpl w:val="43C08678"/>
+    <w:lvl w:ilvl="0" w:tplc="2F02F028">
       <w:start w:val="1"/>
       <w:numFmt w:val="decimal"/>
       <w:lvlText w:val="%1."/>
@@ -5445,9 +7391,10 @@
       </w:pPr>
       <w:rPr>
         <w:rFonts w:hint="default"/>
+        <w:i/>
       </w:rPr>
     </w:lvl>
-    <w:lvl w:ilvl="1" w:tplc="04090019" w:tentative="1">
+    <w:lvl w:ilvl="1" w:tplc="04090019">
       <w:start w:val="1"/>
       <w:numFmt w:val="lowerLetter"/>
       <w:lvlText w:val="%2."/>
@@ -5520,7 +7467,96 @@
       </w:pPr>
     </w:lvl>
   </w:abstractNum>
-  <w:abstractNum w:abstractNumId="9">
+  <w:abstractNum w:abstractNumId="12">
+    <w:nsid w:val="7A921586"/>
+    <w:multiLevelType w:val="hybridMultilevel"/>
+    <w:tmpl w:val="AF60A0DE"/>
+    <w:lvl w:ilvl="0" w:tplc="04090001">
+      <w:start w:val="1"/>
+      <w:numFmt w:val="bullet"/>
+      <w:lvlText w:val=""/>
+      <w:lvlJc w:val="left"/>
+      <w:pPr>
+        <w:ind w:left="720" w:hanging="360"/>
+      </w:pPr>
+      <w:rPr>
+        <w:rFonts w:ascii="Symbol" w:hAnsi="Symbol" w:hint="default"/>
+      </w:rPr>
+    </w:lvl>
+    <w:lvl w:ilvl="1" w:tplc="04090019" w:tentative="1">
+      <w:start w:val="1"/>
+      <w:numFmt w:val="lowerLetter"/>
+      <w:lvlText w:val="%2."/>
+      <w:lvlJc w:val="left"/>
+      <w:pPr>
+        <w:ind w:left="1440" w:hanging="360"/>
+      </w:pPr>
+    </w:lvl>
+    <w:lvl w:ilvl="2" w:tplc="0409001B" w:tentative="1">
+      <w:start w:val="1"/>
+      <w:numFmt w:val="lowerRoman"/>
+      <w:lvlText w:val="%3."/>
+      <w:lvlJc w:val="right"/>
+      <w:pPr>
+        <w:ind w:left="2160" w:hanging="180"/>
+      </w:pPr>
+    </w:lvl>
+    <w:lvl w:ilvl="3" w:tplc="0409000F" w:tentative="1">
+      <w:start w:val="1"/>
+      <w:numFmt w:val="decimal"/>
+      <w:lvlText w:val="%4."/>
+      <w:lvlJc w:val="left"/>
+      <w:pPr>
+        <w:ind w:left="2880" w:hanging="360"/>
+      </w:pPr>
+    </w:lvl>
+    <w:lvl w:ilvl="4" w:tplc="04090019" w:tentative="1">
+      <w:start w:val="1"/>
+      <w:numFmt w:val="lowerLetter"/>
+      <w:lvlText w:val="%5."/>
+      <w:lvlJc w:val="left"/>
+      <w:pPr>
+        <w:ind w:left="3600" w:hanging="360"/>
+      </w:pPr>
+    </w:lvl>
+    <w:lvl w:ilvl="5" w:tplc="0409001B" w:tentative="1">
+      <w:start w:val="1"/>
+      <w:numFmt w:val="lowerRoman"/>
+      <w:lvlText w:val="%6."/>
+      <w:lvlJc w:val="right"/>
+      <w:pPr>
+        <w:ind w:left="4320" w:hanging="180"/>
+      </w:pPr>
+    </w:lvl>
+    <w:lvl w:ilvl="6" w:tplc="0409000F" w:tentative="1">
+      <w:start w:val="1"/>
+      <w:numFmt w:val="decimal"/>
+      <w:lvlText w:val="%7."/>
+      <w:lvlJc w:val="left"/>
+      <w:pPr>
+        <w:ind w:left="5040" w:hanging="360"/>
+      </w:pPr>
+    </w:lvl>
+    <w:lvl w:ilvl="7" w:tplc="04090019" w:tentative="1">
+      <w:start w:val="1"/>
+      <w:numFmt w:val="lowerLetter"/>
+      <w:lvlText w:val="%8."/>
+      <w:lvlJc w:val="left"/>
+      <w:pPr>
+        <w:ind w:left="5760" w:hanging="360"/>
+      </w:pPr>
+    </w:lvl>
+    <w:lvl w:ilvl="8" w:tplc="0409001B" w:tentative="1">
+      <w:start w:val="1"/>
+      <w:numFmt w:val="lowerRoman"/>
+      <w:lvlText w:val="%9."/>
+      <w:lvlJc w:val="right"/>
+      <w:pPr>
+        <w:ind w:left="6480" w:hanging="180"/>
+      </w:pPr>
+    </w:lvl>
+  </w:abstractNum>
+  <w:abstractNum w:abstractNumId="13">
     <w:nsid w:val="7B967C77"/>
     <w:multiLevelType w:val="hybridMultilevel"/>
     <w:tmpl w:val="86644E2C"/>
@@ -5635,19 +7671,19 @@
     </w:lvl>
   </w:abstractNum>
   <w:num w:numId="1">
+    <w:abstractNumId w:val="9"/>
+  </w:num>
+  <w:num w:numId="2">
+    <w:abstractNumId w:val="2"/>
+  </w:num>
+  <w:num w:numId="3">
+    <w:abstractNumId w:val="5"/>
+  </w:num>
+  <w:num w:numId="4">
     <w:abstractNumId w:val="6"/>
   </w:num>
-  <w:num w:numId="2">
-    <w:abstractNumId w:val="1"/>
-  </w:num>
-  <w:num w:numId="3">
-    <w:abstractNumId w:val="3"/>
-  </w:num>
-  <w:num w:numId="4">
-    <w:abstractNumId w:val="4"/>
-  </w:num>
   <w:num w:numId="5">
-    <w:abstractNumId w:val="7"/>
+    <w:abstractNumId w:val="10"/>
     <w:lvlOverride w:ilvl="0"/>
     <w:lvlOverride w:ilvl="1">
       <w:startOverride w:val="1"/>
@@ -5675,19 +7711,31 @@
     </w:lvlOverride>
   </w:num>
   <w:num w:numId="6">
+    <w:abstractNumId w:val="1"/>
+  </w:num>
+  <w:num w:numId="7">
+    <w:abstractNumId w:val="11"/>
+  </w:num>
+  <w:num w:numId="8">
+    <w:abstractNumId w:val="13"/>
+  </w:num>
+  <w:num w:numId="9">
+    <w:abstractNumId w:val="4"/>
+  </w:num>
+  <w:num w:numId="10">
+    <w:abstractNumId w:val="8"/>
+  </w:num>
+  <w:num w:numId="11">
+    <w:abstractNumId w:val="3"/>
+  </w:num>
+  <w:num w:numId="12">
+    <w:abstractNumId w:val="7"/>
+  </w:num>
+  <w:num w:numId="13">
     <w:abstractNumId w:val="0"/>
   </w:num>
-  <w:num w:numId="7">
-    <w:abstractNumId w:val="8"/>
-  </w:num>
-  <w:num w:numId="8">
-    <w:abstractNumId w:val="9"/>
-  </w:num>
-  <w:num w:numId="9">
-    <w:abstractNumId w:val="2"/>
-  </w:num>
-  <w:num w:numId="10">
-    <w:abstractNumId w:val="5"/>
+  <w:num w:numId="14">
+    <w:abstractNumId w:val="12"/>
   </w:num>
 </w:numbering>
 </file>
@@ -6027,7 +8075,6 @@
     <w:basedOn w:val="Normal"/>
     <w:link w:val="HTMLPreformattedChar"/>
     <w:uiPriority w:val="99"/>
-    <w:semiHidden/>
     <w:unhideWhenUsed/>
     <w:rsid w:val="00F37B19"/>
     <w:pPr>
@@ -6062,7 +8109,6 @@
     <w:basedOn w:val="DefaultParagraphFont"/>
     <w:link w:val="HTMLPreformatted"/>
     <w:uiPriority w:val="99"/>
-    <w:semiHidden/>
     <w:rsid w:val="00F37B19"/>
     <w:rPr>
       <w:rFonts w:ascii="Courier New" w:eastAsia="Times New Roman" w:hAnsi="Courier New" w:cs="Courier New"/>
@@ -6195,429 +8241,6 @@
     </w:rPr>
   </w:style>
 </w:styles>
-</file>
-
-<file path=word/glossary/document.xml><?xml version="1.0" encoding="utf-8"?>
-<w:glossaryDocument xmlns:ve="http://schemas.openxmlformats.org/markup-compatibility/2006" xmlns:o="urn:schemas-microsoft-com:office:office" xmlns:r="http://schemas.openxmlformats.org/officeDocument/2006/relationships" xmlns:m="http://schemas.openxmlformats.org/officeDocument/2006/math" xmlns:v="urn:schemas-microsoft-com:vml" xmlns:wp="http://schemas.openxmlformats.org/drawingml/2006/wordprocessingDrawing" xmlns:w10="urn:schemas-microsoft-com:office:word" xmlns:w="http://schemas.openxmlformats.org/wordprocessingml/2006/main" xmlns:wne="http://schemas.microsoft.com/office/word/2006/wordml">
-  <w:docParts>
-    <w:docPart>
-      <w:docPartPr>
-        <w:name w:val="18DA87840814461487779CAB551D3A1A"/>
-        <w:category>
-          <w:name w:val="General"/>
-          <w:gallery w:val="placeholder"/>
-        </w:category>
-        <w:types>
-          <w:type w:val="bbPlcHdr"/>
-        </w:types>
-        <w:behaviors>
-          <w:behavior w:val="content"/>
-        </w:behaviors>
-        <w:guid w:val="{0E2C5557-D0B0-4132-891A-8930DA774773}"/>
-      </w:docPartPr>
-      <w:docPartBody>
-        <w:p>
-          <w:pPr>
-            <w:pStyle w:val="18DA87840814461487779CAB551D3A1A"/>
-          </w:pPr>
-          <w:r>
-            <w:rPr>
-              <w:rFonts w:asciiTheme="majorHAnsi" w:eastAsiaTheme="majorEastAsia" w:hAnsiTheme="majorHAnsi" w:cstheme="majorBidi"/>
-              <w:caps/>
-            </w:rPr>
-            <w:t>[Type the company name]</w:t>
-          </w:r>
-        </w:p>
-      </w:docPartBody>
-    </w:docPart>
-    <w:docPart>
-      <w:docPartPr>
-        <w:name w:val="5DC1B88ADE074399AF29611F74AF9E00"/>
-        <w:category>
-          <w:name w:val="General"/>
-          <w:gallery w:val="placeholder"/>
-        </w:category>
-        <w:types>
-          <w:type w:val="bbPlcHdr"/>
-        </w:types>
-        <w:behaviors>
-          <w:behavior w:val="content"/>
-        </w:behaviors>
-        <w:guid w:val="{E68BD95F-FD54-4058-B6D5-D9BCA924CB3A}"/>
-      </w:docPartPr>
-      <w:docPartBody>
-        <w:p>
-          <w:pPr>
-            <w:pStyle w:val="5DC1B88ADE074399AF29611F74AF9E00"/>
-          </w:pPr>
-          <w:r>
-            <w:rPr>
-              <w:rFonts w:asciiTheme="majorHAnsi" w:eastAsiaTheme="majorEastAsia" w:hAnsiTheme="majorHAnsi" w:cstheme="majorBidi"/>
-              <w:sz w:val="80"/>
-              <w:szCs w:val="80"/>
-            </w:rPr>
-            <w:t>[Type the document title]</w:t>
-          </w:r>
-        </w:p>
-      </w:docPartBody>
-    </w:docPart>
-  </w:docParts>
-</w:glossaryDocument>
-</file>
-
-<file path=word/glossary/fontTable.xml><?xml version="1.0" encoding="utf-8"?>
-<w:fonts xmlns:r="http://schemas.openxmlformats.org/officeDocument/2006/relationships" xmlns:w="http://schemas.openxmlformats.org/wordprocessingml/2006/main">
-  <w:font w:name="Symbol">
-    <w:panose1 w:val="05050102010706020507"/>
-    <w:charset w:val="02"/>
-    <w:family w:val="roman"/>
-    <w:pitch w:val="variable"/>
-    <w:sig w:usb0="00000000" w:usb1="10000000" w:usb2="00000000" w:usb3="00000000" w:csb0="80000000" w:csb1="00000000"/>
-  </w:font>
-  <w:font w:name="Times New Roman">
-    <w:panose1 w:val="02020603050405020304"/>
-    <w:charset w:val="00"/>
-    <w:family w:val="roman"/>
-    <w:pitch w:val="variable"/>
-    <w:sig w:usb0="20002A87" w:usb1="80000000" w:usb2="00000008" w:usb3="00000000" w:csb0="000001FF" w:csb1="00000000"/>
-  </w:font>
-  <w:font w:name="Courier New">
-    <w:panose1 w:val="02070309020205020404"/>
-    <w:charset w:val="00"/>
-    <w:family w:val="modern"/>
-    <w:pitch w:val="fixed"/>
-    <w:sig w:usb0="20002A87" w:usb1="80000000" w:usb2="00000008" w:usb3="00000000" w:csb0="000001FF" w:csb1="00000000"/>
-  </w:font>
-  <w:font w:name="Wingdings">
-    <w:panose1 w:val="05000000000000000000"/>
-    <w:charset w:val="02"/>
-    <w:family w:val="auto"/>
-    <w:pitch w:val="variable"/>
-    <w:sig w:usb0="00000000" w:usb1="10000000" w:usb2="00000000" w:usb3="00000000" w:csb0="80000000" w:csb1="00000000"/>
-  </w:font>
-  <w:font w:name="Calibri">
-    <w:panose1 w:val="020F0502020204030204"/>
-    <w:charset w:val="00"/>
-    <w:family w:val="swiss"/>
-    <w:pitch w:val="variable"/>
-    <w:sig w:usb0="A00002EF" w:usb1="4000207B" w:usb2="00000000" w:usb3="00000000" w:csb0="0000009F" w:csb1="00000000"/>
-  </w:font>
-  <w:font w:name="Cambria">
-    <w:panose1 w:val="02040503050406030204"/>
-    <w:charset w:val="00"/>
-    <w:family w:val="roman"/>
-    <w:pitch w:val="variable"/>
-    <w:sig w:usb0="A00002EF" w:usb1="4000004B" w:usb2="00000000" w:usb3="00000000" w:csb0="0000009F" w:csb1="00000000"/>
-  </w:font>
-  <w:font w:name="Tahoma">
-    <w:panose1 w:val="020B0604030504040204"/>
-    <w:charset w:val="00"/>
-    <w:family w:val="swiss"/>
-    <w:notTrueType/>
-    <w:pitch w:val="variable"/>
-    <w:sig w:usb0="00000003" w:usb1="00000000" w:usb2="00000000" w:usb3="00000000" w:csb0="00000001" w:csb1="00000000"/>
-  </w:font>
-</w:fonts>
-</file>
-
-<file path=word/glossary/settings.xml><?xml version="1.0" encoding="utf-8"?>
-<w:settings xmlns:o="urn:schemas-microsoft-com:office:office" xmlns:r="http://schemas.openxmlformats.org/officeDocument/2006/relationships" xmlns:m="http://schemas.openxmlformats.org/officeDocument/2006/math" xmlns:v="urn:schemas-microsoft-com:vml" xmlns:w10="urn:schemas-microsoft-com:office:word" xmlns:w="http://schemas.openxmlformats.org/wordprocessingml/2006/main" xmlns:sl="http://schemas.openxmlformats.org/schemaLibrary/2006/main">
-  <w:view w:val="normal"/>
-  <w:revisionView w:insDel="0" w:formatting="0" w:inkAnnotations="0"/>
-  <w:defaultTabStop w:val="720"/>
-  <w:characterSpacingControl w:val="doNotCompress"/>
-  <w:compat>
-    <w:useFELayout/>
-  </w:compat>
-  <w:rsids>
-    <w:rsidRoot w:val="00D76E31"/>
-    <w:rsid w:val="000410F8"/>
-    <w:rsid w:val="0017545F"/>
-    <w:rsid w:val="00561714"/>
-    <w:rsid w:val="00B96DBA"/>
-    <w:rsid w:val="00D76E31"/>
-    <w:rsid w:val="00FF52EA"/>
-  </w:rsids>
-  <m:mathPr>
-    <m:mathFont m:val="Cambria Math"/>
-    <m:brkBin m:val="before"/>
-    <m:brkBinSub m:val="--"/>
-    <m:smallFrac m:val="off"/>
-    <m:dispDef/>
-    <m:lMargin m:val="0"/>
-    <m:rMargin m:val="0"/>
-    <m:defJc m:val="centerGroup"/>
-    <m:wrapIndent m:val="1440"/>
-    <m:intLim m:val="subSup"/>
-    <m:naryLim m:val="undOvr"/>
-  </m:mathPr>
-  <w:themeFontLang w:val="en-US"/>
-  <w:clrSchemeMapping w:bg1="light1" w:t1="dark1" w:bg2="light2" w:t2="dark2" w:accent1="accent1" w:accent2="accent2" w:accent3="accent3" w:accent4="accent4" w:accent5="accent5" w:accent6="accent6" w:hyperlink="hyperlink" w:followedHyperlink="followedHyperlink"/>
-  <w:decimalSymbol w:val="."/>
-  <w:listSeparator w:val=","/>
-</w:settings>
-</file>
-
-<file path=word/glossary/styles.xml><?xml version="1.0" encoding="utf-8"?>
-<w:styles xmlns:r="http://schemas.openxmlformats.org/officeDocument/2006/relationships" xmlns:w="http://schemas.openxmlformats.org/wordprocessingml/2006/main">
-  <w:docDefaults>
-    <w:rPrDefault>
-      <w:rPr>
-        <w:rFonts w:asciiTheme="minorHAnsi" w:eastAsiaTheme="minorEastAsia" w:hAnsiTheme="minorHAnsi" w:cstheme="minorBidi"/>
-        <w:sz w:val="22"/>
-        <w:szCs w:val="22"/>
-        <w:lang w:val="en-US" w:eastAsia="en-US" w:bidi="ar-SA"/>
-      </w:rPr>
-    </w:rPrDefault>
-    <w:pPrDefault>
-      <w:pPr>
-        <w:spacing w:after="200" w:line="276" w:lineRule="auto"/>
-      </w:pPr>
-    </w:pPrDefault>
-  </w:docDefaults>
-  <w:latentStyles w:defLockedState="0" w:defUIPriority="99" w:defSemiHidden="1" w:defUnhideWhenUsed="1" w:defQFormat="0" w:count="267">
-    <w:lsdException w:name="Normal" w:semiHidden="0" w:uiPriority="0" w:unhideWhenUsed="0" w:qFormat="1"/>
-    <w:lsdException w:name="heading 1" w:semiHidden="0" w:uiPriority="9" w:unhideWhenUsed="0" w:qFormat="1"/>
-    <w:lsdException w:name="heading 2" w:uiPriority="9" w:qFormat="1"/>
-    <w:lsdException w:name="heading 3" w:uiPriority="9" w:qFormat="1"/>
-    <w:lsdException w:name="heading 4" w:uiPriority="9" w:qFormat="1"/>
-    <w:lsdException w:name="heading 5" w:uiPriority="9" w:qFormat="1"/>
-    <w:lsdException w:name="heading 6" w:uiPriority="9" w:qFormat="1"/>
-    <w:lsdException w:name="heading 7" w:uiPriority="9" w:qFormat="1"/>
-    <w:lsdException w:name="heading 8" w:uiPriority="9" w:qFormat="1"/>
-    <w:lsdException w:name="heading 9" w:uiPriority="9" w:qFormat="1"/>
-    <w:lsdException w:name="toc 1" w:uiPriority="39"/>
-    <w:lsdException w:name="toc 2" w:uiPriority="39"/>
-    <w:lsdException w:name="toc 3" w:uiPriority="39"/>
-    <w:lsdException w:name="toc 4" w:uiPriority="39"/>
-    <w:lsdException w:name="toc 5" w:uiPriority="39"/>
-    <w:lsdException w:name="toc 6" w:uiPriority="39"/>
-    <w:lsdException w:name="toc 7" w:uiPriority="39"/>
-    <w:lsdException w:name="toc 8" w:uiPriority="39"/>
-    <w:lsdException w:name="toc 9" w:uiPriority="39"/>
-    <w:lsdException w:name="caption" w:uiPriority="35" w:qFormat="1"/>
-    <w:lsdException w:name="Title" w:semiHidden="0" w:uiPriority="10" w:unhideWhenUsed="0" w:qFormat="1"/>
-    <w:lsdException w:name="Default Paragraph Font" w:uiPriority="1"/>
-    <w:lsdException w:name="Subtitle" w:semiHidden="0" w:uiPriority="11" w:unhideWhenUsed="0" w:qFormat="1"/>
-    <w:lsdException w:name="Strong" w:semiHidden="0" w:uiPriority="22" w:unhideWhenUsed="0" w:qFormat="1"/>
-    <w:lsdException w:name="Emphasis" w:semiHidden="0" w:uiPriority="20" w:unhideWhenUsed="0" w:qFormat="1"/>
-    <w:lsdException w:name="Table Grid" w:semiHidden="0" w:uiPriority="59" w:unhideWhenUsed="0"/>
-    <w:lsdException w:name="Placeholder Text" w:unhideWhenUsed="0"/>
-    <w:lsdException w:name="No Spacing" w:semiHidden="0" w:uiPriority="1" w:unhideWhenUsed="0" w:qFormat="1"/>
-    <w:lsdException w:name="Light Shading" w:semiHidden="0" w:uiPriority="60" w:unhideWhenUsed="0"/>
-    <w:lsdException w:name="Light List" w:semiHidden="0" w:uiPriority="61" w:unhideWhenUsed="0"/>
-    <w:lsdException w:name="Light Grid" w:semiHidden="0" w:uiPriority="62" w:unhideWhenUsed="0"/>
-    <w:lsdException w:name="Medium Shading 1" w:semiHidden="0" w:uiPriority="63" w:unhideWhenUsed="0"/>
-    <w:lsdException w:name="Medium Shading 2" w:semiHidden="0" w:uiPriority="64" w:unhideWhenUsed="0"/>
-    <w:lsdException w:name="Medium List 1" w:semiHidden="0" w:uiPriority="65" w:unhideWhenUsed="0"/>
-    <w:lsdException w:name="Medium List 2" w:semiHidden="0" w:uiPriority="66" w:unhideWhenUsed="0"/>
-    <w:lsdException w:name="Medium Grid 1" w:semiHidden="0" w:uiPriority="67" w:unhideWhenUsed="0"/>
-    <w:lsdException w:name="Medium Grid 2" w:semiHidden="0" w:uiPriority="68" w:unhideWhenUsed="0"/>
-    <w:lsdException w:name="Medium Grid 3" w:semiHidden="0" w:uiPriority="69" w:unhideWhenUsed="0"/>
-    <w:lsdException w:name="Dark List" w:semiHidden="0" w:uiPriority="70" w:unhideWhenUsed="0"/>
-    <w:lsdException w:name="Colorful Shading" w:semiHidden="0" w:uiPriority="71" w:unhideWhenUsed="0"/>
-    <w:lsdException w:name="Colorful List" w:semiHidden="0" w:uiPriority="72" w:unhideWhenUsed="0"/>
-    <w:lsdException w:name="Colorful Grid" w:semiHidden="0" w:uiPriority="73" w:unhideWhenUsed="0"/>
-    <w:lsdException w:name="Light Shading Accent 1" w:semiHidden="0" w:uiPriority="60" w:unhideWhenUsed="0"/>
-    <w:lsdException w:name="Light List Accent 1" w:semiHidden="0" w:uiPriority="61" w:unhideWhenUsed="0"/>
-    <w:lsdException w:name="Light Grid Accent 1" w:semiHidden="0" w:uiPriority="62" w:unhideWhenUsed="0"/>
-    <w:lsdException w:name="Medium Shading 1 Accent 1" w:semiHidden="0" w:uiPriority="63" w:unhideWhenUsed="0"/>
-    <w:lsdException w:name="Medium Shading 2 Accent 1" w:semiHidden="0" w:uiPriority="64" w:unhideWhenUsed="0"/>
-    <w:lsdException w:name="Medium List 1 Accent 1" w:semiHidden="0" w:uiPriority="65" w:unhideWhenUsed="0"/>
-    <w:lsdException w:name="Revision" w:unhideWhenUsed="0"/>
-    <w:lsdException w:name="List Paragraph" w:semiHidden="0" w:uiPriority="34" w:unhideWhenUsed="0" w:qFormat="1"/>
-    <w:lsdException w:name="Quote" w:semiHidden="0" w:uiPriority="29" w:unhideWhenUsed="0" w:qFormat="1"/>
-    <w:lsdException w:name="Intense Quote" w:semiHidden="0" w:uiPriority="30" w:unhideWhenUsed="0" w:qFormat="1"/>
-    <w:lsdException w:name="Medium List 2 Accent 1" w:semiHidden="0" w:uiPriority="66" w:unhideWhenUsed="0"/>
-    <w:lsdException w:name="Medium Grid 1 Accent 1" w:semiHidden="0" w:uiPriority="67" w:unhideWhenUsed="0"/>
-    <w:lsdException w:name="Medium Grid 2 Accent 1" w:semiHidden="0" w:uiPriority="68" w:unhideWhenUsed="0"/>
-    <w:lsdException w:name="Medium Grid 3 Accent 1" w:semiHidden="0" w:uiPriority="69" w:unhideWhenUsed="0"/>
-    <w:lsdException w:name="Dark List Accent 1" w:semiHidden="0" w:uiPriority="70" w:unhideWhenUsed="0"/>
-    <w:lsdException w:name="Colorful Shading Accent 1" w:semiHidden="0" w:uiPriority="71" w:unhideWhenUsed="0"/>
-    <w:lsdException w:name="Colorful List Accent 1" w:semiHidden="0" w:uiPriority="72" w:unhideWhenUsed="0"/>
-    <w:lsdException w:name="Colorful Grid Accent 1" w:semiHidden="0" w:uiPriority="73" w:unhideWhenUsed="0"/>
-    <w:lsdException w:name="Light Shading Accent 2" w:semiHidden="0" w:uiPriority="60" w:unhideWhenUsed="0"/>
-    <w:lsdException w:name="Light List Accent 2" w:semiHidden="0" w:uiPriority="61" w:unhideWhenUsed="0"/>
-    <w:lsdException w:name="Light Grid Accent 2" w:semiHidden="0" w:uiPriority="62" w:unhideWhenUsed="0"/>
-    <w:lsdException w:name="Medium Shading 1 Accent 2" w:semiHidden="0" w:uiPriority="63" w:unhideWhenUsed="0"/>
-    <w:lsdException w:name="Medium Shading 2 Accent 2" w:semiHidden="0" w:uiPriority="64" w:unhideWhenUsed="0"/>
-    <w:lsdException w:name="Medium List 1 Accent 2" w:semiHidden="0" w:uiPriority="65" w:unhideWhenUsed="0"/>
-    <w:lsdException w:name="Medium List 2 Accent 2" w:semiHidden="0" w:uiPriority="66" w:unhideWhenUsed="0"/>
-    <w:lsdException w:name="Medium Grid 1 Accent 2" w:semiHidden="0" w:uiPriority="67" w:unhideWhenUsed="0"/>
-    <w:lsdException w:name="Medium Grid 2 Accent 2" w:semiHidden="0" w:uiPriority="68" w:unhideWhenUsed="0"/>
-    <w:lsdException w:name="Medium Grid 3 Accent 2" w:semiHidden="0" w:uiPriority="69" w:unhideWhenUsed="0"/>
-    <w:lsdException w:name="Dark List Accent 2" w:semiHidden="0" w:uiPriority="70" w:unhideWhenUsed="0"/>
-    <w:lsdException w:name="Colorful Shading Accent 2" w:semiHidden="0" w:uiPriority="71" w:unhideWhenUsed="0"/>
-    <w:lsdException w:name="Colorful List Accent 2" w:semiHidden="0" w:uiPriority="72" w:unhideWhenUsed="0"/>
-    <w:lsdException w:name="Colorful Grid Accent 2" w:semiHidden="0" w:uiPriority="73" w:unhideWhenUsed="0"/>
-    <w:lsdException w:name="Light Shading Accent 3" w:semiHidden="0" w:uiPriority="60" w:unhideWhenUsed="0"/>
-    <w:lsdException w:name="Light List Accent 3" w:semiHidden="0" w:uiPriority="61" w:unhideWhenUsed="0"/>
-    <w:lsdException w:name="Light Grid Accent 3" w:semiHidden="0" w:uiPriority="62" w:unhideWhenUsed="0"/>
-    <w:lsdException w:name="Medium Shading 1 Accent 3" w:semiHidden="0" w:uiPriority="63" w:unhideWhenUsed="0"/>
-    <w:lsdException w:name="Medium Shading 2 Accent 3" w:semiHidden="0" w:uiPriority="64" w:unhideWhenUsed="0"/>
-    <w:lsdException w:name="Medium List 1 Accent 3" w:semiHidden="0" w:uiPriority="65" w:unhideWhenUsed="0"/>
-    <w:lsdException w:name="Medium List 2 Accent 3" w:semiHidden="0" w:uiPriority="66" w:unhideWhenUsed="0"/>
-    <w:lsdException w:name="Medium Grid 1 Accent 3" w:semiHidden="0" w:uiPriority="67" w:unhideWhenUsed="0"/>
-    <w:lsdException w:name="Medium Grid 2 Accent 3" w:semiHidden="0" w:uiPriority="68" w:unhideWhenUsed="0"/>
-    <w:lsdException w:name="Medium Grid 3 Accent 3" w:semiHidden="0" w:uiPriority="69" w:unhideWhenUsed="0"/>
-    <w:lsdException w:name="Dark List Accent 3" w:semiHidden="0" w:uiPriority="70" w:unhideWhenUsed="0"/>
-    <w:lsdException w:name="Colorful Shading Accent 3" w:semiHidden="0" w:uiPriority="71" w:unhideWhenUsed="0"/>
-    <w:lsdException w:name="Colorful List Accent 3" w:semiHidden="0" w:uiPriority="72" w:unhideWhenUsed="0"/>
-    <w:lsdException w:name="Colorful Grid Accent 3" w:semiHidden="0" w:uiPriority="73" w:unhideWhenUsed="0"/>
-    <w:lsdException w:name="Light Shading Accent 4" w:semiHidden="0" w:uiPriority="60" w:unhideWhenUsed="0"/>
-    <w:lsdException w:name="Light List Accent 4" w:semiHidden="0" w:uiPriority="61" w:unhideWhenUsed="0"/>
-    <w:lsdException w:name="Light Grid Accent 4" w:semiHidden="0" w:uiPriority="62" w:unhideWhenUsed="0"/>
-    <w:lsdException w:name="Medium Shading 1 Accent 4" w:semiHidden="0" w:uiPriority="63" w:unhideWhenUsed="0"/>
-    <w:lsdException w:name="Medium Shading 2 Accent 4" w:semiHidden="0" w:uiPriority="64" w:unhideWhenUsed="0"/>
-    <w:lsdException w:name="Medium List 1 Accent 4" w:semiHidden="0" w:uiPriority="65" w:unhideWhenUsed="0"/>
-    <w:lsdException w:name="Medium List 2 Accent 4" w:semiHidden="0" w:uiPriority="66" w:unhideWhenUsed="0"/>
-    <w:lsdException w:name="Medium Grid 1 Accent 4" w:semiHidden="0" w:uiPriority="67" w:unhideWhenUsed="0"/>
-    <w:lsdException w:name="Medium Grid 2 Accent 4" w:semiHidden="0" w:uiPriority="68" w:unhideWhenUsed="0"/>
-    <w:lsdException w:name="Medium Grid 3 Accent 4" w:semiHidden="0" w:uiPriority="69" w:unhideWhenUsed="0"/>
-    <w:lsdException w:name="Dark List Accent 4" w:semiHidden="0" w:uiPriority="70" w:unhideWhenUsed="0"/>
-    <w:lsdException w:name="Colorful Shading Accent 4" w:semiHidden="0" w:uiPriority="71" w:unhideWhenUsed="0"/>
-    <w:lsdException w:name="Colorful List Accent 4" w:semiHidden="0" w:uiPriority="72" w:unhideWhenUsed="0"/>
-    <w:lsdException w:name="Colorful Grid Accent 4" w:semiHidden="0" w:uiPriority="73" w:unhideWhenUsed="0"/>
-    <w:lsdException w:name="Light Shading Accent 5" w:semiHidden="0" w:uiPriority="60" w:unhideWhenUsed="0"/>
-    <w:lsdException w:name="Light List Accent 5" w:semiHidden="0" w:uiPriority="61" w:unhideWhenUsed="0"/>
-    <w:lsdException w:name="Light Grid Accent 5" w:semiHidden="0" w:uiPriority="62" w:unhideWhenUsed="0"/>
-    <w:lsdException w:name="Medium Shading 1 Accent 5" w:semiHidden="0" w:uiPriority="63" w:unhideWhenUsed="0"/>
-    <w:lsdException w:name="Medium Shading 2 Accent 5" w:semiHidden="0" w:uiPriority="64" w:unhideWhenUsed="0"/>
-    <w:lsdException w:name="Medium List 1 Accent 5" w:semiHidden="0" w:uiPriority="65" w:unhideWhenUsed="0"/>
-    <w:lsdException w:name="Medium List 2 Accent 5" w:semiHidden="0" w:uiPriority="66" w:unhideWhenUsed="0"/>
-    <w:lsdException w:name="Medium Grid 1 Accent 5" w:semiHidden="0" w:uiPriority="67" w:unhideWhenUsed="0"/>
-    <w:lsdException w:name="Medium Grid 2 Accent 5" w:semiHidden="0" w:uiPriority="68" w:unhideWhenUsed="0"/>
-    <w:lsdException w:name="Medium Grid 3 Accent 5" w:semiHidden="0" w:uiPriority="69" w:unhideWhenUsed="0"/>
-    <w:lsdException w:name="Dark List Accent 5" w:semiHidden="0" w:uiPriority="70" w:unhideWhenUsed="0"/>
-    <w:lsdException w:name="Colorful Shading Accent 5" w:semiHidden="0" w:uiPriority="71" w:unhideWhenUsed="0"/>
-    <w:lsdException w:name="Colorful List Accent 5" w:semiHidden="0" w:uiPriority="72" w:unhideWhenUsed="0"/>
-    <w:lsdException w:name="Colorful Grid Accent 5" w:semiHidden="0" w:uiPriority="73" w:unhideWhenUsed="0"/>
-    <w:lsdException w:name="Light Shading Accent 6" w:semiHidden="0" w:uiPriority="60" w:unhideWhenUsed="0"/>
-    <w:lsdException w:name="Light List Accent 6" w:semiHidden="0" w:uiPriority="61" w:unhideWhenUsed="0"/>
-    <w:lsdException w:name="Light Grid Accent 6" w:semiHidden="0" w:uiPriority="62" w:unhideWhenUsed="0"/>
-    <w:lsdException w:name="Medium Shading 1 Accent 6" w:semiHidden="0" w:uiPriority="63" w:unhideWhenUsed="0"/>
-    <w:lsdException w:name="Medium Shading 2 Accent 6" w:semiHidden="0" w:uiPriority="64" w:unhideWhenUsed="0"/>
-    <w:lsdException w:name="Medium List 1 Accent 6" w:semiHidden="0" w:uiPriority="65" w:unhideWhenUsed="0"/>
-    <w:lsdException w:name="Medium List 2 Accent 6" w:semiHidden="0" w:uiPriority="66" w:unhideWhenUsed="0"/>
-    <w:lsdException w:name="Medium Grid 1 Accent 6" w:semiHidden="0" w:uiPriority="67" w:unhideWhenUsed="0"/>
-    <w:lsdException w:name="Medium Grid 2 Accent 6" w:semiHidden="0" w:uiPriority="68" w:unhideWhenUsed="0"/>
-    <w:lsdException w:name="Medium Grid 3 Accent 6" w:semiHidden="0" w:uiPriority="69" w:unhideWhenUsed="0"/>
-    <w:lsdException w:name="Dark List Accent 6" w:semiHidden="0" w:uiPriority="70" w:unhideWhenUsed="0"/>
-    <w:lsdException w:name="Colorful Shading Accent 6" w:semiHidden="0" w:uiPriority="71" w:unhideWhenUsed="0"/>
-    <w:lsdException w:name="Colorful List Accent 6" w:semiHidden="0" w:uiPriority="72" w:unhideWhenUsed="0"/>
-    <w:lsdException w:name="Colorful Grid Accent 6" w:semiHidden="0" w:uiPriority="73" w:unhideWhenUsed="0"/>
-    <w:lsdException w:name="Subtle Emphasis" w:semiHidden="0" w:uiPriority="19" w:unhideWhenUsed="0" w:qFormat="1"/>
-    <w:lsdException w:name="Intense Emphasis" w:semiHidden="0" w:uiPriority="21" w:unhideWhenUsed="0" w:qFormat="1"/>
-    <w:lsdException w:name="Subtle Reference" w:semiHidden="0" w:uiPriority="31" w:unhideWhenUsed="0" w:qFormat="1"/>
-    <w:lsdException w:name="Intense Reference" w:semiHidden="0" w:uiPriority="32" w:unhideWhenUsed="0" w:qFormat="1"/>
-    <w:lsdException w:name="Book Title" w:semiHidden="0" w:uiPriority="33" w:unhideWhenUsed="0" w:qFormat="1"/>
-    <w:lsdException w:name="Bibliography" w:uiPriority="37"/>
-    <w:lsdException w:name="TOC Heading" w:uiPriority="39" w:qFormat="1"/>
-  </w:latentStyles>
-  <w:style w:type="paragraph" w:default="1" w:styleId="Normal">
-    <w:name w:val="Normal"/>
-    <w:qFormat/>
-    <w:rsid w:val="00B96DBA"/>
-  </w:style>
-  <w:style w:type="character" w:default="1" w:styleId="DefaultParagraphFont">
-    <w:name w:val="Default Paragraph Font"/>
-    <w:uiPriority w:val="1"/>
-    <w:semiHidden/>
-    <w:unhideWhenUsed/>
-  </w:style>
-  <w:style w:type="table" w:default="1" w:styleId="TableNormal">
-    <w:name w:val="Normal Table"/>
-    <w:uiPriority w:val="99"/>
-    <w:semiHidden/>
-    <w:unhideWhenUsed/>
-    <w:qFormat/>
-    <w:tblPr>
-      <w:tblInd w:w="0" w:type="dxa"/>
-      <w:tblCellMar>
-        <w:top w:w="0" w:type="dxa"/>
-        <w:left w:w="108" w:type="dxa"/>
-        <w:bottom w:w="0" w:type="dxa"/>
-        <w:right w:w="108" w:type="dxa"/>
-      </w:tblCellMar>
-    </w:tblPr>
-  </w:style>
-  <w:style w:type="numbering" w:default="1" w:styleId="NoList">
-    <w:name w:val="No List"/>
-    <w:uiPriority w:val="99"/>
-    <w:semiHidden/>
-    <w:unhideWhenUsed/>
-  </w:style>
-  <w:style w:type="paragraph" w:customStyle="1" w:styleId="144E4D5EB81F4003B6A3540AA4C82D25">
-    <w:name w:val="144E4D5EB81F4003B6A3540AA4C82D25"/>
-    <w:rsid w:val="00D76E31"/>
-  </w:style>
-  <w:style w:type="paragraph" w:customStyle="1" w:styleId="BD4970AEE1264AE2A9A99836B04B920B">
-    <w:name w:val="BD4970AEE1264AE2A9A99836B04B920B"/>
-    <w:rsid w:val="00D76E31"/>
-  </w:style>
-  <w:style w:type="paragraph" w:customStyle="1" w:styleId="64584214684C4A6BA1252CDE9760E868">
-    <w:name w:val="64584214684C4A6BA1252CDE9760E868"/>
-    <w:rsid w:val="00D76E31"/>
-  </w:style>
-  <w:style w:type="paragraph" w:customStyle="1" w:styleId="5A203348DC3E453D9416EC37F8CBCE8A">
-    <w:name w:val="5A203348DC3E453D9416EC37F8CBCE8A"/>
-    <w:rsid w:val="00D76E31"/>
-  </w:style>
-  <w:style w:type="paragraph" w:customStyle="1" w:styleId="25D25F9264DE41A8B6FA5FE387F0575C">
-    <w:name w:val="25D25F9264DE41A8B6FA5FE387F0575C"/>
-    <w:rsid w:val="00D76E31"/>
-  </w:style>
-  <w:style w:type="paragraph" w:customStyle="1" w:styleId="9C3E430A57294CFDA46BC74F6A478FD3">
-    <w:name w:val="9C3E430A57294CFDA46BC74F6A478FD3"/>
-    <w:rsid w:val="00D76E31"/>
-  </w:style>
-  <w:style w:type="paragraph" w:customStyle="1" w:styleId="A6D6BBB28BD14A6498B3EEE7AF09A263">
-    <w:name w:val="A6D6BBB28BD14A6498B3EEE7AF09A263"/>
-    <w:rsid w:val="00D76E31"/>
-  </w:style>
-  <w:style w:type="paragraph" w:customStyle="1" w:styleId="0B4DD2ED7CC8434295D5B98FCC4809CB">
-    <w:name w:val="0B4DD2ED7CC8434295D5B98FCC4809CB"/>
-    <w:rsid w:val="00D76E31"/>
-  </w:style>
-  <w:style w:type="paragraph" w:customStyle="1" w:styleId="0BFE04882F8048D580C2ED5E3E084C87">
-    <w:name w:val="0BFE04882F8048D580C2ED5E3E084C87"/>
-    <w:rsid w:val="00D76E31"/>
-  </w:style>
-  <w:style w:type="paragraph" w:customStyle="1" w:styleId="C88F9531D5D14527AD0B45E8BA20429C">
-    <w:name w:val="C88F9531D5D14527AD0B45E8BA20429C"/>
-    <w:rsid w:val="00D76E31"/>
-  </w:style>
-  <w:style w:type="paragraph" w:customStyle="1" w:styleId="18DA87840814461487779CAB551D3A1A">
-    <w:name w:val="18DA87840814461487779CAB551D3A1A"/>
-    <w:rsid w:val="00D76E31"/>
-  </w:style>
-  <w:style w:type="paragraph" w:customStyle="1" w:styleId="5DC1B88ADE074399AF29611F74AF9E00">
-    <w:name w:val="5DC1B88ADE074399AF29611F74AF9E00"/>
-    <w:rsid w:val="00D76E31"/>
-  </w:style>
-  <w:style w:type="paragraph" w:customStyle="1" w:styleId="522B23E43E5E44B8A436349563896D35">
-    <w:name w:val="522B23E43E5E44B8A436349563896D35"/>
-    <w:rsid w:val="00D76E31"/>
-  </w:style>
-  <w:style w:type="paragraph" w:customStyle="1" w:styleId="D69157DCFECB424E8D4F533778E6A565">
-    <w:name w:val="D69157DCFECB424E8D4F533778E6A565"/>
-    <w:rsid w:val="00D76E31"/>
-  </w:style>
-  <w:style w:type="paragraph" w:customStyle="1" w:styleId="BB97F581E6684BFC8BEE67EF2ACDE9A2">
-    <w:name w:val="BB97F581E6684BFC8BEE67EF2ACDE9A2"/>
-    <w:rsid w:val="00D76E31"/>
-  </w:style>
-  <w:style w:type="paragraph" w:customStyle="1" w:styleId="8FB06F00040D4869952BE56E449D7A44">
-    <w:name w:val="8FB06F00040D4869952BE56E449D7A44"/>
-    <w:rsid w:val="00D76E31"/>
-  </w:style>
-</w:styles>
-</file>
-
-<file path=word/glossary/webSettings.xml><?xml version="1.0" encoding="utf-8"?>
-<w:webSettings xmlns:r="http://schemas.openxmlformats.org/officeDocument/2006/relationships" xmlns:w="http://schemas.openxmlformats.org/wordprocessingml/2006/main">
-  <w:optimizeForBrowser/>
-</w:webSettings>
 </file>
 
 <file path=word/theme/theme1.xml><?xml version="1.0" encoding="utf-8"?>
@@ -6905,7 +8528,7 @@
 
 <file path=customXml/item1.xml><?xml version="1.0" encoding="utf-8"?>
 <CoverPageProperties xmlns="http://schemas.microsoft.com/office/2006/coverPageProps">
-  <PublishDate>2010-04-02T00:00:00</PublishDate>
+  <PublishDate>2011-04-16T00:00:00</PublishDate>
   <Abstract>This document describes how you can get started with the UVM repository on Sourceforge as developed by Accellera VIP-TSC committee.</Abstract>
   <CompanyAddress/>
   <CompanyPhone/>
@@ -6927,7 +8550,7 @@
 </file>
 
 <file path=customXml/itemProps2.xml><?xml version="1.0" encoding="utf-8"?>
-<ds:datastoreItem xmlns:ds="http://schemas.openxmlformats.org/officeDocument/2006/customXml" ds:itemID="{817B6693-4AB9-49C1-8C33-83477F7ECB31}">
+<ds:datastoreItem xmlns:ds="http://schemas.openxmlformats.org/officeDocument/2006/customXml" ds:itemID="{AD6A6471-9C03-4F17-947B-353BA28F13CE}">
   <ds:schemaRefs>
     <ds:schemaRef ds:uri="http://schemas.openxmlformats.org/officeDocument/2006/bibliography"/>
   </ds:schemaRefs>

</xml_diff>